<commit_message>
añadimos la funcion visualizar un OVA
</commit_message>
<xml_diff>
--- a/documents/Documento Técnico Software Educativo - OVA MANAGER.docx
+++ b/documents/Documento Técnico Software Educativo - OVA MANAGER.docx
@@ -7820,13 +7820,7 @@
         <w:rPr>
           <w:lang w:val="es-CO" w:eastAsia="es-MX"/>
         </w:rPr>
-        <w:t>Actualizar</w:t>
-      </w:r>
-      <w:r>
-        <w:rPr>
-          <w:lang w:val="es-CO" w:eastAsia="es-MX"/>
-        </w:rPr>
-        <w:t xml:space="preserve"> un OVA.</w:t>
+        <w:t>Visualizar un OVA.</w:t>
       </w:r>
     </w:p>
     <w:p>
@@ -7845,19 +7839,13 @@
         <w:rPr>
           <w:lang w:val="es-CO" w:eastAsia="es-MX"/>
         </w:rPr>
-        <w:t>Eliminar</w:t>
-      </w:r>
-      <w:r>
-        <w:rPr>
-          <w:lang w:val="es-CO" w:eastAsia="es-MX"/>
-        </w:rPr>
-        <w:t xml:space="preserve"> un OVA</w:t>
-      </w:r>
-      <w:r>
-        <w:rPr>
-          <w:lang w:val="es-CO" w:eastAsia="es-MX"/>
-        </w:rPr>
-        <w:t>.</w:t>
+        <w:t>Actualizar</w:t>
+      </w:r>
+      <w:r>
+        <w:rPr>
+          <w:lang w:val="es-CO" w:eastAsia="es-MX"/>
+        </w:rPr>
+        <w:t xml:space="preserve"> un OVA.</w:t>
       </w:r>
     </w:p>
     <w:p>
@@ -7876,7 +7864,13 @@
         <w:rPr>
           <w:lang w:val="es-CO" w:eastAsia="es-MX"/>
         </w:rPr>
-        <w:t>Buscar un OVA</w:t>
+        <w:t>Eliminar</w:t>
+      </w:r>
+      <w:r>
+        <w:rPr>
+          <w:lang w:val="es-CO" w:eastAsia="es-MX"/>
+        </w:rPr>
+        <w:t xml:space="preserve"> un OVA</w:t>
       </w:r>
       <w:r>
         <w:rPr>
@@ -7901,13 +7895,13 @@
         <w:rPr>
           <w:lang w:val="es-CO" w:eastAsia="es-MX"/>
         </w:rPr>
-        <w:t>E</w:t>
-      </w:r>
-      <w:r>
-        <w:rPr>
-          <w:lang w:val="es-CO" w:eastAsia="es-MX"/>
-        </w:rPr>
-        <w:t>xportar OVA.</w:t>
+        <w:t>Buscar un OVA</w:t>
+      </w:r>
+      <w:r>
+        <w:rPr>
+          <w:lang w:val="es-CO" w:eastAsia="es-MX"/>
+        </w:rPr>
+        <w:t>.</w:t>
       </w:r>
     </w:p>
     <w:p>
@@ -7926,6 +7920,31 @@
         <w:rPr>
           <w:lang w:val="es-CO" w:eastAsia="es-MX"/>
         </w:rPr>
+        <w:t>E</w:t>
+      </w:r>
+      <w:r>
+        <w:rPr>
+          <w:lang w:val="es-CO" w:eastAsia="es-MX"/>
+        </w:rPr>
+        <w:t>xportar OVA.</w:t>
+      </w:r>
+    </w:p>
+    <w:p>
+      <w:pPr>
+        <w:pStyle w:val="Prrafodelista"/>
+        <w:numPr>
+          <w:ilvl w:val="0"/>
+          <w:numId w:val="24"/>
+        </w:numPr>
+        <w:jc w:val="both"/>
+        <w:rPr>
+          <w:lang w:val="es-CO" w:eastAsia="es-MX"/>
+        </w:rPr>
+      </w:pPr>
+      <w:r>
+        <w:rPr>
+          <w:lang w:val="es-CO" w:eastAsia="es-MX"/>
+        </w:rPr>
         <w:t>Valora</w:t>
       </w:r>
       <w:r>
@@ -8166,6 +8185,7 @@
         <w:rPr>
           <w:lang w:val="es-CO"/>
         </w:rPr>
+        <w:lastRenderedPageBreak/>
         <w:t>SQL: Lenguaje de Consulta Estructurada (Structured Query Language).</w:t>
       </w:r>
     </w:p>
@@ -8181,7 +8201,6 @@
           <w:rFonts w:ascii="Times New Roman" w:eastAsia="Times New Roman" w:hAnsi="Times New Roman" w:cs="Times New Roman"/>
           <w:lang w:val="es-CO"/>
         </w:rPr>
-        <w:lastRenderedPageBreak/>
         <w:t>Es un lenguaje estándar utilizado para interactuar con bases de datos relacionales. Permite realizar consultas, inserciones, actualizaciones y eliminaciones de datos, así como la creación y modificación de esquemas de base de datos.</w:t>
       </w:r>
     </w:p>
@@ -14982,10 +15001,6 @@
 </file>
 
 <file path=customXml/item1.xml><?xml version="1.0" encoding="utf-8"?>
-<b:Sources xmlns:b="http://schemas.openxmlformats.org/officeDocument/2006/bibliography" xmlns="http://schemas.openxmlformats.org/officeDocument/2006/bibliography" SelectedStyle="/APASixthEditionOfficeOnline.xsl" StyleName="APA" Version="6"/>
-</file>
-
-<file path=customXml/item2.xml><?xml version="1.0" encoding="utf-8"?>
 <p:properties xmlns:p="http://schemas.microsoft.com/office/2006/metadata/properties" xmlns:xsi="http://www.w3.org/2001/XMLSchema-instance" xmlns:pc="http://schemas.microsoft.com/office/infopath/2007/PartnerControls">
   <documentManagement>
     <_activity xmlns="3da7ee0d-bd9e-401a-bc18-01a6fa929464" xsi:nil="true"/>
@@ -14993,7 +15008,20 @@
 </p:properties>
 </file>
 
+<file path=customXml/item2.xml><?xml version="1.0" encoding="utf-8"?>
+<b:Sources xmlns:b="http://schemas.openxmlformats.org/officeDocument/2006/bibliography" xmlns="http://schemas.openxmlformats.org/officeDocument/2006/bibliography" SelectedStyle="/APASixthEditionOfficeOnline.xsl" StyleName="APA" Version="6"/>
+</file>
+
 <file path=customXml/item3.xml><?xml version="1.0" encoding="utf-8"?>
+<?mso-contentType ?>
+<FormTemplates xmlns="http://schemas.microsoft.com/sharepoint/v3/contenttype/forms">
+  <Display>DocumentLibraryForm</Display>
+  <Edit>DocumentLibraryForm</Edit>
+  <New>DocumentLibraryForm</New>
+</FormTemplates>
+</file>
+
+<file path=customXml/item4.xml><?xml version="1.0" encoding="utf-8"?>
 <ct:contentTypeSchema xmlns:ct="http://schemas.microsoft.com/office/2006/metadata/contentType" xmlns:ma="http://schemas.microsoft.com/office/2006/metadata/properties/metaAttributes" ct:_="" ma:_="" ma:contentTypeName="Documento" ma:contentTypeID="0x010100BB87D4FB4122714DBFB25293BE6474E2" ma:contentTypeVersion="10" ma:contentTypeDescription="Crear nuevo documento." ma:contentTypeScope="" ma:versionID="71eb4dd3e2632ed0934e5a06e42e441c">
   <xsd:schema xmlns:xsd="http://www.w3.org/2001/XMLSchema" xmlns:xs="http://www.w3.org/2001/XMLSchema" xmlns:p="http://schemas.microsoft.com/office/2006/metadata/properties" xmlns:ns3="3da7ee0d-bd9e-401a-bc18-01a6fa929464" xmlns:ns4="6c3853cf-e8af-4fa8-87f0-f2b45ea62faa" targetNamespace="http://schemas.microsoft.com/office/2006/metadata/properties" ma:root="true" ma:fieldsID="5e05018d3a98234b05705024fa957bab" ns3:_="" ns4:_="">
     <xsd:import namespace="3da7ee0d-bd9e-401a-bc18-01a6fa929464"/>
@@ -15196,24 +15224,7 @@
 </ct:contentTypeSchema>
 </file>
 
-<file path=customXml/item4.xml><?xml version="1.0" encoding="utf-8"?>
-<?mso-contentType ?>
-<FormTemplates xmlns="http://schemas.microsoft.com/sharepoint/v3/contenttype/forms">
-  <Display>DocumentLibraryForm</Display>
-  <Edit>DocumentLibraryForm</Edit>
-  <New>DocumentLibraryForm</New>
-</FormTemplates>
-</file>
-
 <file path=customXml/itemProps1.xml><?xml version="1.0" encoding="utf-8"?>
-<ds:datastoreItem xmlns:ds="http://schemas.openxmlformats.org/officeDocument/2006/customXml" ds:itemID="{299708CB-27A7-5447-97D1-F152FDA9C5A5}">
-  <ds:schemaRefs>
-    <ds:schemaRef ds:uri="http://schemas.openxmlformats.org/officeDocument/2006/bibliography"/>
-  </ds:schemaRefs>
-</ds:datastoreItem>
-</file>
-
-<file path=customXml/itemProps2.xml><?xml version="1.0" encoding="utf-8"?>
 <ds:datastoreItem xmlns:ds="http://schemas.openxmlformats.org/officeDocument/2006/customXml" ds:itemID="{7BA53DA2-FC87-405F-97E2-D0B3AC63C739}">
   <ds:schemaRefs>
     <ds:schemaRef ds:uri="http://schemas.microsoft.com/office/2006/metadata/properties"/>
@@ -15223,7 +15234,23 @@
 </ds:datastoreItem>
 </file>
 
+<file path=customXml/itemProps2.xml><?xml version="1.0" encoding="utf-8"?>
+<ds:datastoreItem xmlns:ds="http://schemas.openxmlformats.org/officeDocument/2006/customXml" ds:itemID="{299708CB-27A7-5447-97D1-F152FDA9C5A5}">
+  <ds:schemaRefs>
+    <ds:schemaRef ds:uri="http://schemas.openxmlformats.org/officeDocument/2006/bibliography"/>
+  </ds:schemaRefs>
+</ds:datastoreItem>
+</file>
+
 <file path=customXml/itemProps3.xml><?xml version="1.0" encoding="utf-8"?>
+<ds:datastoreItem xmlns:ds="http://schemas.openxmlformats.org/officeDocument/2006/customXml" ds:itemID="{718E1F05-C176-4B0D-B626-0EBF46A6F3ED}">
+  <ds:schemaRefs>
+    <ds:schemaRef ds:uri="http://schemas.microsoft.com/sharepoint/v3/contenttype/forms"/>
+  </ds:schemaRefs>
+</ds:datastoreItem>
+</file>
+
+<file path=customXml/itemProps4.xml><?xml version="1.0" encoding="utf-8"?>
 <ds:datastoreItem xmlns:ds="http://schemas.openxmlformats.org/officeDocument/2006/customXml" ds:itemID="{0BDA0931-9DD6-41E3-842B-33C6CD059C2F}">
   <ds:schemaRefs>
     <ds:schemaRef ds:uri="http://schemas.microsoft.com/office/2006/metadata/contentType"/>
@@ -15240,12 +15267,4 @@
     <ds:schemaRef ds:uri="http://schemas.microsoft.com/internal/obd"/>
   </ds:schemaRefs>
 </ds:datastoreItem>
-</file>
-
-<file path=customXml/itemProps4.xml><?xml version="1.0" encoding="utf-8"?>
-<ds:datastoreItem xmlns:ds="http://schemas.openxmlformats.org/officeDocument/2006/customXml" ds:itemID="{718E1F05-C176-4B0D-B626-0EBF46A6F3ED}">
-  <ds:schemaRefs>
-    <ds:schemaRef ds:uri="http://schemas.microsoft.com/sharepoint/v3/contenttype/forms"/>
-  </ds:schemaRefs>
-</ds:datastoreItem>
 </file>
</xml_diff>

<commit_message>
Actualización casos de usos BUSCAR OVA
Actualización casos de usos BUSCAR OVA
</commit_message>
<xml_diff>
--- a/documents/Documento Técnico Software Educativo - OVA MANAGER.docx
+++ b/documents/Documento Técnico Software Educativo - OVA MANAGER.docx
@@ -10440,6 +10440,7 @@
           <w:tcPr>
             <w:tcW w:w="4609" w:type="dxa"/>
           </w:tcPr>
+          <w:bookmarkStart w:id="12" w:name="_Toc148193310"/>
           <w:p>
             <w:pPr>
               <w:pStyle w:val="Ttulo2"/>
@@ -10451,7 +10452,6 @@
                 <w:lang w:val="es-CO" w:eastAsia="es-MX"/>
               </w:rPr>
             </w:pPr>
-            <w:bookmarkStart w:id="12" w:name="_Toc148193310"/>
             <w:r>
               <w:rPr>
                 <w:rFonts w:eastAsia="Times New Roman"/>
@@ -10464,7 +10464,7 @@
               <mc:AlternateContent>
                 <mc:Choice Requires="wpg">
                   <w:drawing>
-                    <wp:anchor distT="0" distB="0" distL="114300" distR="114300" simplePos="0" relativeHeight="251725824" behindDoc="0" locked="0" layoutInCell="1" allowOverlap="1" wp14:anchorId="0BAB2846" wp14:editId="1569A7EC">
+                    <wp:anchor distT="0" distB="0" distL="114300" distR="114300" simplePos="0" relativeHeight="251725824" behindDoc="0" locked="0" layoutInCell="1" allowOverlap="1" wp14:anchorId="0BAB2846" wp14:editId="213D6693">
                       <wp:simplePos x="0" y="0"/>
                       <wp:positionH relativeFrom="column">
                         <wp:posOffset>857794</wp:posOffset>
@@ -13028,11 +13028,12 @@
                 <w:rFonts w:eastAsia="Times New Roman"/>
                 <w:b w:val="0"/>
                 <w:bCs w:val="0"/>
+                <w:noProof/>
                 <w:color w:val="auto"/>
                 <w:lang w:val="es-CO" w:eastAsia="es-MX"/>
               </w:rPr>
               <w:drawing>
-                <wp:anchor distT="0" distB="0" distL="114300" distR="114300" simplePos="0" relativeHeight="251730944" behindDoc="0" locked="0" layoutInCell="1" allowOverlap="1" wp14:anchorId="7FEF3CFD" wp14:editId="4099650E">
+                <wp:anchor distT="0" distB="0" distL="114300" distR="114300" simplePos="0" relativeHeight="251730944" behindDoc="0" locked="0" layoutInCell="1" allowOverlap="1" wp14:anchorId="7FEF3CFD" wp14:editId="0AA619EE">
                   <wp:simplePos x="0" y="0"/>
                   <wp:positionH relativeFrom="column">
                     <wp:posOffset>1506930</wp:posOffset>
@@ -15260,6 +15261,9 @@
               <w:spacing w:after="160" w:line="259" w:lineRule="auto"/>
             </w:pPr>
             <w:r>
+              <w:rPr>
+                <w:noProof/>
+              </w:rPr>
               <w:drawing>
                 <wp:anchor distT="0" distB="0" distL="114300" distR="114300" simplePos="0" relativeHeight="251734016" behindDoc="0" locked="0" layoutInCell="1" allowOverlap="1" wp14:anchorId="420EE373" wp14:editId="4D996310">
                   <wp:simplePos x="0" y="0"/>
@@ -17249,6 +17253,7 @@
                 <w:rFonts w:eastAsia="Times New Roman"/>
                 <w:b w:val="0"/>
                 <w:bCs w:val="0"/>
+                <w:noProof/>
                 <w:color w:val="auto"/>
                 <w:lang w:val="es-CO" w:eastAsia="es-MX"/>
               </w:rPr>
@@ -19449,6 +19454,163 @@
                 <w:szCs w:val="24"/>
               </w:rPr>
             </w:pPr>
+            <w:r>
+              <w:rPr>
+                <w:rFonts w:ascii="Times New Roman" w:eastAsia="Times New Roman" w:hAnsi="Times New Roman" w:cs="Times New Roman"/>
+                <w:noProof/>
+                <w:sz w:val="24"/>
+                <w:szCs w:val="24"/>
+              </w:rPr>
+              <mc:AlternateContent>
+                <mc:Choice Requires="wps">
+                  <w:drawing>
+                    <wp:anchor distT="0" distB="0" distL="114300" distR="114300" simplePos="0" relativeHeight="251743232" behindDoc="0" locked="0" layoutInCell="1" allowOverlap="1" wp14:anchorId="0E1B977E" wp14:editId="1B33BEAC">
+                      <wp:simplePos x="0" y="0"/>
+                      <wp:positionH relativeFrom="column">
+                        <wp:posOffset>781274</wp:posOffset>
+                      </wp:positionH>
+                      <wp:positionV relativeFrom="paragraph">
+                        <wp:posOffset>548752</wp:posOffset>
+                      </wp:positionV>
+                      <wp:extent cx="533400" cy="4482"/>
+                      <wp:effectExtent l="0" t="57150" r="38100" b="90805"/>
+                      <wp:wrapNone/>
+                      <wp:docPr id="1479343337" name="Conector recto de flecha 2"/>
+                      <wp:cNvGraphicFramePr/>
+                      <a:graphic xmlns:a="http://schemas.openxmlformats.org/drawingml/2006/main">
+                        <a:graphicData uri="http://schemas.microsoft.com/office/word/2010/wordprocessingShape">
+                          <wps:wsp>
+                            <wps:cNvCnPr/>
+                            <wps:spPr>
+                              <a:xfrm>
+                                <a:off x="0" y="0"/>
+                                <a:ext cx="533400" cy="4482"/>
+                              </a:xfrm>
+                              <a:prstGeom prst="straightConnector1">
+                                <a:avLst/>
+                              </a:prstGeom>
+                              <a:ln>
+                                <a:solidFill>
+                                  <a:schemeClr val="tx1"/>
+                                </a:solidFill>
+                                <a:tailEnd type="triangle"/>
+                              </a:ln>
+                            </wps:spPr>
+                            <wps:style>
+                              <a:lnRef idx="1">
+                                <a:schemeClr val="accent1"/>
+                              </a:lnRef>
+                              <a:fillRef idx="0">
+                                <a:schemeClr val="accent1"/>
+                              </a:fillRef>
+                              <a:effectRef idx="0">
+                                <a:schemeClr val="accent1"/>
+                              </a:effectRef>
+                              <a:fontRef idx="minor">
+                                <a:schemeClr val="tx1"/>
+                              </a:fontRef>
+                            </wps:style>
+                            <wps:bodyPr/>
+                          </wps:wsp>
+                        </a:graphicData>
+                      </a:graphic>
+                    </wp:anchor>
+                  </w:drawing>
+                </mc:Choice>
+                <mc:Fallback>
+                  <w:pict>
+                    <v:shapetype w14:anchorId="0F2CE902" id="_x0000_t32" coordsize="21600,21600" o:spt="32" o:oned="t" path="m,l21600,21600e" filled="f">
+                      <v:path arrowok="t" fillok="f" o:connecttype="none"/>
+                      <o:lock v:ext="edit" shapetype="t"/>
+                    </v:shapetype>
+                    <v:shape id="Conector recto de flecha 2" o:spid="_x0000_s1026" type="#_x0000_t32" style="position:absolute;margin-left:61.5pt;margin-top:43.2pt;width:42pt;height:.35pt;z-index:251743232;visibility:visible;mso-wrap-style:square;mso-wrap-distance-left:9pt;mso-wrap-distance-top:0;mso-wrap-distance-right:9pt;mso-wrap-distance-bottom:0;mso-position-horizontal:absolute;mso-position-horizontal-relative:text;mso-position-vertical:absolute;mso-position-vertical-relative:text" o:gfxdata="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" strokecolor="black [3213]" strokeweight=".5pt">
+                      <v:stroke endarrow="block" joinstyle="miter"/>
+                    </v:shape>
+                  </w:pict>
+                </mc:Fallback>
+              </mc:AlternateContent>
+            </w:r>
+            <w:r>
+              <w:rPr>
+                <w:rFonts w:ascii="Times New Roman" w:eastAsia="Times New Roman" w:hAnsi="Times New Roman" w:cs="Times New Roman"/>
+                <w:sz w:val="24"/>
+                <w:szCs w:val="24"/>
+              </w:rPr>
+              <w:drawing>
+                <wp:anchor distT="0" distB="0" distL="114300" distR="114300" simplePos="0" relativeHeight="251742208" behindDoc="0" locked="0" layoutInCell="1" allowOverlap="1" wp14:anchorId="4C250757" wp14:editId="2B26837C">
+                  <wp:simplePos x="0" y="0"/>
+                  <wp:positionH relativeFrom="column">
+                    <wp:posOffset>1332454</wp:posOffset>
+                  </wp:positionH>
+                  <wp:positionV relativeFrom="paragraph">
+                    <wp:posOffset>404943</wp:posOffset>
+                  </wp:positionV>
+                  <wp:extent cx="1016360" cy="407894"/>
+                  <wp:effectExtent l="0" t="0" r="0" b="0"/>
+                  <wp:wrapNone/>
+                  <wp:docPr id="874386661" name="Imagen 1"/>
+                  <wp:cNvGraphicFramePr>
+                    <a:graphicFrameLocks xmlns:a="http://schemas.openxmlformats.org/drawingml/2006/main" noChangeAspect="1"/>
+                  </wp:cNvGraphicFramePr>
+                  <a:graphic xmlns:a="http://schemas.openxmlformats.org/drawingml/2006/main">
+                    <a:graphicData uri="http://schemas.openxmlformats.org/drawingml/2006/picture">
+                      <pic:pic xmlns:pic="http://schemas.openxmlformats.org/drawingml/2006/picture">
+                        <pic:nvPicPr>
+                          <pic:cNvPr id="874386661" name=""/>
+                          <pic:cNvPicPr/>
+                        </pic:nvPicPr>
+                        <pic:blipFill>
+                          <a:blip r:embed="rId23" cstate="print">
+                            <a:extLst>
+                              <a:ext uri="{BEBA8EAE-BF5A-486C-A8C5-ECC9F3942E4B}">
+                                <a14:imgProps xmlns:a14="http://schemas.microsoft.com/office/drawing/2010/main">
+                                  <a14:imgLayer r:embed="rId24">
+                                    <a14:imgEffect>
+                                      <a14:backgroundRemoval t="8197" b="90984" l="6579" r="95066">
+                                        <a14:foregroundMark x1="80592" y1="28689" x2="28289" y2="28689"/>
+                                        <a14:foregroundMark x1="28289" y1="28689" x2="56908" y2="75410"/>
+                                        <a14:foregroundMark x1="56908" y1="75410" x2="80921" y2="33607"/>
+                                        <a14:foregroundMark x1="6579" y1="45082" x2="6579" y2="60656"/>
+                                        <a14:foregroundMark x1="20724" y1="49180" x2="48355" y2="56557"/>
+                                        <a14:foregroundMark x1="92105" y1="29508" x2="92763" y2="62295"/>
+                                        <a14:foregroundMark x1="16118" y1="68852" x2="53947" y2="90984"/>
+                                        <a14:foregroundMark x1="53947" y1="90984" x2="83553" y2="89344"/>
+                                        <a14:foregroundMark x1="94079" y1="45082" x2="95066" y2="53279"/>
+                                      </a14:backgroundRemoval>
+                                    </a14:imgEffect>
+                                  </a14:imgLayer>
+                                </a14:imgProps>
+                              </a:ext>
+                              <a:ext uri="{28A0092B-C50C-407E-A947-70E740481C1C}">
+                                <a14:useLocalDpi xmlns:a14="http://schemas.microsoft.com/office/drawing/2010/main" val="0"/>
+                              </a:ext>
+                            </a:extLst>
+                          </a:blip>
+                          <a:stretch>
+                            <a:fillRect/>
+                          </a:stretch>
+                        </pic:blipFill>
+                        <pic:spPr>
+                          <a:xfrm>
+                            <a:off x="0" y="0"/>
+                            <a:ext cx="1016360" cy="407894"/>
+                          </a:xfrm>
+                          <a:prstGeom prst="rect">
+                            <a:avLst/>
+                          </a:prstGeom>
+                        </pic:spPr>
+                      </pic:pic>
+                    </a:graphicData>
+                  </a:graphic>
+                  <wp14:sizeRelH relativeFrom="margin">
+                    <wp14:pctWidth>0</wp14:pctWidth>
+                  </wp14:sizeRelH>
+                  <wp14:sizeRelV relativeFrom="margin">
+                    <wp14:pctHeight>0</wp14:pctHeight>
+                  </wp14:sizeRelV>
+                </wp:anchor>
+              </w:drawing>
+            </w:r>
             <w:r>
               <w:rPr>
                 <w:rFonts w:ascii="Times New Roman" w:eastAsia="Times New Roman" w:hAnsi="Times New Roman" w:cs="Times New Roman"/>
@@ -19688,6 +19850,12 @@
                 </wp:inline>
               </w:drawing>
             </w:r>
+            <w:r>
+              <w:rPr>
+                <w:noProof/>
+              </w:rPr>
+              <w:t xml:space="preserve"> </w:t>
+            </w:r>
           </w:p>
           <w:p>
             <w:pPr>
@@ -19799,7 +19967,7 @@
                 <w:szCs w:val="24"/>
                 <w:lang w:val="es-CO"/>
               </w:rPr>
-              <w:t>BO: Buscar OVA</w:t>
+              <w:t>CB: Criterios de Búsqueda</w:t>
             </w:r>
           </w:p>
           <w:p>
@@ -19819,7 +19987,7 @@
                 <w:szCs w:val="24"/>
                 <w:lang w:val="es-CO"/>
               </w:rPr>
-              <w:t xml:space="preserve">CB: Criterios de Búsqueda </w:t>
+              <w:t>BO: Buscar OVA</w:t>
             </w:r>
           </w:p>
         </w:tc>
@@ -20007,7 +20175,7 @@
                 <w:szCs w:val="24"/>
                 <w:lang w:val="es-CO"/>
               </w:rPr>
-              <w:t xml:space="preserve">Flujo: BO, </w:t>
+              <w:t xml:space="preserve">Flujo: </w:t>
             </w:r>
             <w:r>
               <w:rPr>
@@ -20025,8 +20193,1161 @@
                 <w:szCs w:val="24"/>
                 <w:lang w:val="es-CO"/>
               </w:rPr>
+              <w:t xml:space="preserve">, </w:t>
+            </w:r>
+            <w:r>
+              <w:rPr>
+                <w:rFonts w:ascii="Times New Roman" w:eastAsia="Times New Roman" w:hAnsi="Times New Roman" w:cs="Times New Roman"/>
+                <w:sz w:val="24"/>
+                <w:szCs w:val="24"/>
+                <w:lang w:val="es-CO"/>
+              </w:rPr>
+              <w:t>BO</w:t>
+            </w:r>
+            <w:r>
+              <w:rPr>
+                <w:rFonts w:ascii="Times New Roman" w:eastAsia="Times New Roman" w:hAnsi="Times New Roman" w:cs="Times New Roman"/>
+                <w:sz w:val="24"/>
+                <w:szCs w:val="24"/>
+                <w:lang w:val="es-CO"/>
+              </w:rPr>
               <w:t xml:space="preserve">. </w:t>
             </w:r>
+          </w:p>
+        </w:tc>
+      </w:tr>
+    </w:tbl>
+    <w:p>
+      <w:pPr>
+        <w:rPr>
+          <w:lang w:val="es-CO" w:eastAsia="es-MX"/>
+        </w:rPr>
+      </w:pPr>
+    </w:p>
+    <w:p>
+      <w:pPr>
+        <w:rPr>
+          <w:lang w:val="es-CO" w:eastAsia="es-MX"/>
+        </w:rPr>
+      </w:pPr>
+    </w:p>
+    <w:tbl>
+      <w:tblPr>
+        <w:tblStyle w:val="Tablaconcuadrcula1"/>
+        <w:tblW w:w="0" w:type="auto"/>
+        <w:tblLook w:val="04A0" w:firstRow="1" w:lastRow="0" w:firstColumn="1" w:lastColumn="0" w:noHBand="0" w:noVBand="1"/>
+      </w:tblPr>
+      <w:tblGrid>
+        <w:gridCol w:w="3169"/>
+        <w:gridCol w:w="3193"/>
+        <w:gridCol w:w="2847"/>
+      </w:tblGrid>
+      <w:tr>
+        <w:tc>
+          <w:tcPr>
+            <w:tcW w:w="3169" w:type="dxa"/>
+          </w:tcPr>
+          <w:p>
+            <w:pPr>
+              <w:spacing w:before="133"/>
+              <w:rPr>
+                <w:rFonts w:ascii="Times New Roman" w:hAnsi="Times New Roman" w:cs="Angsana New"/>
+                <w:b/>
+                <w:color w:val="000000"/>
+                <w:sz w:val="26"/>
+                <w:szCs w:val="26"/>
+              </w:rPr>
+            </w:pPr>
+            <w:r>
+              <w:rPr>
+                <w:rFonts w:ascii="Times New Roman" w:hAnsi="Times New Roman" w:cs="Angsana New"/>
+                <w:b/>
+                <w:color w:val="000000"/>
+                <w:sz w:val="26"/>
+                <w:szCs w:val="26"/>
+              </w:rPr>
+              <w:lastRenderedPageBreak/>
+              <w:t xml:space="preserve">ID: </w:t>
+            </w:r>
+          </w:p>
+        </w:tc>
+        <w:tc>
+          <w:tcPr>
+            <w:tcW w:w="6040" w:type="dxa"/>
+            <w:gridSpan w:val="2"/>
+          </w:tcPr>
+          <w:p>
+            <w:pPr>
+              <w:spacing w:before="133"/>
+              <w:rPr>
+                <w:rFonts w:ascii="Times New Roman" w:hAnsi="Times New Roman" w:cs="Angsana New"/>
+                <w:bCs/>
+                <w:color w:val="000000"/>
+                <w:sz w:val="26"/>
+                <w:szCs w:val="26"/>
+              </w:rPr>
+            </w:pPr>
+            <w:r>
+              <w:rPr>
+                <w:rFonts w:ascii="Aptos" w:hAnsi="Aptos" w:cs="Times New Roman"/>
+              </w:rPr>
+              <w:t>CDU-5</w:t>
+            </w:r>
+          </w:p>
+        </w:tc>
+      </w:tr>
+      <w:tr>
+        <w:tc>
+          <w:tcPr>
+            <w:tcW w:w="3169" w:type="dxa"/>
+          </w:tcPr>
+          <w:p>
+            <w:pPr>
+              <w:spacing w:before="133"/>
+              <w:rPr>
+                <w:rFonts w:ascii="Times New Roman" w:hAnsi="Times New Roman" w:cs="Angsana New"/>
+                <w:b/>
+                <w:color w:val="000000"/>
+                <w:sz w:val="26"/>
+                <w:szCs w:val="26"/>
+              </w:rPr>
+            </w:pPr>
+            <w:r>
+              <w:rPr>
+                <w:rFonts w:ascii="Times New Roman" w:hAnsi="Times New Roman" w:cs="Angsana New"/>
+                <w:b/>
+                <w:color w:val="000000"/>
+                <w:sz w:val="26"/>
+                <w:szCs w:val="26"/>
+              </w:rPr>
+              <w:t>Nombre</w:t>
+            </w:r>
+          </w:p>
+        </w:tc>
+        <w:tc>
+          <w:tcPr>
+            <w:tcW w:w="6040" w:type="dxa"/>
+            <w:gridSpan w:val="2"/>
+          </w:tcPr>
+          <w:p>
+            <w:pPr>
+              <w:spacing w:before="133"/>
+              <w:rPr>
+                <w:rFonts w:ascii="Times New Roman" w:hAnsi="Times New Roman" w:cs="Angsana New"/>
+                <w:bCs/>
+                <w:color w:val="000000"/>
+                <w:sz w:val="26"/>
+                <w:szCs w:val="26"/>
+              </w:rPr>
+            </w:pPr>
+            <w:proofErr w:type="spellStart"/>
+            <w:r>
+              <w:rPr>
+                <w:rFonts w:ascii="Times New Roman" w:hAnsi="Times New Roman" w:cs="Angsana New"/>
+              </w:rPr>
+              <w:t>Buscar</w:t>
+            </w:r>
+            <w:proofErr w:type="spellEnd"/>
+            <w:r>
+              <w:rPr>
+                <w:rFonts w:ascii="Times New Roman" w:hAnsi="Times New Roman" w:cs="Angsana New"/>
+              </w:rPr>
+              <w:t xml:space="preserve"> OVA</w:t>
+            </w:r>
+          </w:p>
+        </w:tc>
+      </w:tr>
+      <w:tr>
+        <w:tc>
+          <w:tcPr>
+            <w:tcW w:w="3169" w:type="dxa"/>
+          </w:tcPr>
+          <w:p>
+            <w:pPr>
+              <w:spacing w:before="133"/>
+              <w:rPr>
+                <w:rFonts w:ascii="Times New Roman" w:hAnsi="Times New Roman" w:cs="Angsana New"/>
+                <w:b/>
+                <w:color w:val="000000"/>
+                <w:sz w:val="26"/>
+                <w:szCs w:val="26"/>
+              </w:rPr>
+            </w:pPr>
+            <w:proofErr w:type="spellStart"/>
+            <w:r>
+              <w:rPr>
+                <w:rFonts w:ascii="Times New Roman" w:hAnsi="Times New Roman" w:cs="Angsana New"/>
+                <w:b/>
+                <w:color w:val="000000"/>
+                <w:sz w:val="26"/>
+                <w:szCs w:val="26"/>
+              </w:rPr>
+              <w:t>Actores</w:t>
+            </w:r>
+            <w:proofErr w:type="spellEnd"/>
+          </w:p>
+        </w:tc>
+        <w:tc>
+          <w:tcPr>
+            <w:tcW w:w="6040" w:type="dxa"/>
+            <w:gridSpan w:val="2"/>
+          </w:tcPr>
+          <w:p>
+            <w:pPr>
+              <w:spacing w:before="133"/>
+              <w:rPr>
+                <w:rFonts w:ascii="Times New Roman" w:hAnsi="Times New Roman" w:cs="Angsana New"/>
+                <w:bCs/>
+                <w:color w:val="000000"/>
+                <w:sz w:val="26"/>
+                <w:szCs w:val="26"/>
+              </w:rPr>
+            </w:pPr>
+            <w:proofErr w:type="spellStart"/>
+            <w:r>
+              <w:rPr>
+                <w:rFonts w:ascii="Times New Roman" w:hAnsi="Times New Roman" w:cs="Angsana New"/>
+                <w:bCs/>
+                <w:color w:val="000000"/>
+                <w:sz w:val="26"/>
+                <w:szCs w:val="26"/>
+              </w:rPr>
+              <w:t>Docente</w:t>
+            </w:r>
+            <w:proofErr w:type="spellEnd"/>
+            <w:r>
+              <w:rPr>
+                <w:rFonts w:ascii="Times New Roman" w:hAnsi="Times New Roman" w:cs="Angsana New"/>
+                <w:bCs/>
+                <w:color w:val="000000"/>
+                <w:sz w:val="26"/>
+                <w:szCs w:val="26"/>
+              </w:rPr>
+              <w:t xml:space="preserve">, </w:t>
+            </w:r>
+            <w:proofErr w:type="spellStart"/>
+            <w:r>
+              <w:rPr>
+                <w:rFonts w:ascii="Times New Roman" w:hAnsi="Times New Roman" w:cs="Angsana New"/>
+                <w:bCs/>
+                <w:color w:val="000000"/>
+                <w:sz w:val="26"/>
+                <w:szCs w:val="26"/>
+              </w:rPr>
+              <w:t>Estudiante</w:t>
+            </w:r>
+            <w:proofErr w:type="spellEnd"/>
+            <w:r>
+              <w:rPr>
+                <w:rFonts w:ascii="Times New Roman" w:hAnsi="Times New Roman" w:cs="Angsana New"/>
+                <w:bCs/>
+                <w:color w:val="000000"/>
+                <w:sz w:val="26"/>
+                <w:szCs w:val="26"/>
+              </w:rPr>
+              <w:t xml:space="preserve">, </w:t>
+            </w:r>
+            <w:proofErr w:type="spellStart"/>
+            <w:r>
+              <w:rPr>
+                <w:rFonts w:ascii="Times New Roman" w:hAnsi="Times New Roman" w:cs="Angsana New"/>
+                <w:bCs/>
+                <w:color w:val="000000"/>
+                <w:sz w:val="26"/>
+                <w:szCs w:val="26"/>
+              </w:rPr>
+              <w:t>Invitado</w:t>
+            </w:r>
+            <w:proofErr w:type="spellEnd"/>
+          </w:p>
+        </w:tc>
+      </w:tr>
+      <w:tr>
+        <w:tc>
+          <w:tcPr>
+            <w:tcW w:w="3169" w:type="dxa"/>
+          </w:tcPr>
+          <w:p>
+            <w:pPr>
+              <w:spacing w:before="133"/>
+              <w:rPr>
+                <w:rFonts w:ascii="Times New Roman" w:hAnsi="Times New Roman" w:cs="Angsana New"/>
+                <w:b/>
+                <w:color w:val="000000"/>
+                <w:sz w:val="26"/>
+                <w:szCs w:val="26"/>
+              </w:rPr>
+            </w:pPr>
+            <w:proofErr w:type="spellStart"/>
+            <w:r>
+              <w:rPr>
+                <w:rFonts w:ascii="Times New Roman" w:hAnsi="Times New Roman" w:cs="Angsana New"/>
+                <w:b/>
+                <w:color w:val="000000"/>
+                <w:sz w:val="26"/>
+                <w:szCs w:val="26"/>
+              </w:rPr>
+              <w:t>Objetivo</w:t>
+            </w:r>
+            <w:proofErr w:type="spellEnd"/>
+          </w:p>
+        </w:tc>
+        <w:tc>
+          <w:tcPr>
+            <w:tcW w:w="6040" w:type="dxa"/>
+            <w:gridSpan w:val="2"/>
+          </w:tcPr>
+          <w:p>
+            <w:pPr>
+              <w:spacing w:before="133"/>
+              <w:rPr>
+                <w:rFonts w:ascii="Times New Roman" w:hAnsi="Times New Roman" w:cs="Angsana New"/>
+                <w:bCs/>
+                <w:color w:val="000000"/>
+                <w:sz w:val="26"/>
+                <w:szCs w:val="26"/>
+                <w:lang w:val="es-CO"/>
+              </w:rPr>
+            </w:pPr>
+            <w:r>
+              <w:rPr>
+                <w:rFonts w:ascii="Times New Roman" w:hAnsi="Times New Roman" w:cs="Angsana New"/>
+                <w:bCs/>
+                <w:color w:val="000000"/>
+                <w:sz w:val="26"/>
+                <w:szCs w:val="26"/>
+                <w:lang w:val="es-CO"/>
+              </w:rPr>
+              <w:t xml:space="preserve">Permitir buscar </w:t>
+            </w:r>
+            <w:proofErr w:type="spellStart"/>
+            <w:r>
+              <w:rPr>
+                <w:rFonts w:ascii="Times New Roman" w:hAnsi="Times New Roman" w:cs="Angsana New"/>
+                <w:bCs/>
+                <w:color w:val="000000"/>
+                <w:sz w:val="26"/>
+                <w:szCs w:val="26"/>
+                <w:lang w:val="es-CO"/>
+              </w:rPr>
+              <w:t>OVAs</w:t>
+            </w:r>
+            <w:proofErr w:type="spellEnd"/>
+            <w:r>
+              <w:rPr>
+                <w:rFonts w:ascii="Times New Roman" w:hAnsi="Times New Roman" w:cs="Angsana New"/>
+                <w:bCs/>
+                <w:color w:val="000000"/>
+                <w:sz w:val="26"/>
+                <w:szCs w:val="26"/>
+                <w:lang w:val="es-CO"/>
+              </w:rPr>
+              <w:t xml:space="preserve"> en el sistema</w:t>
+            </w:r>
+          </w:p>
+        </w:tc>
+      </w:tr>
+      <w:tr>
+        <w:tc>
+          <w:tcPr>
+            <w:tcW w:w="3169" w:type="dxa"/>
+          </w:tcPr>
+          <w:p>
+            <w:pPr>
+              <w:spacing w:before="133"/>
+              <w:rPr>
+                <w:rFonts w:ascii="Times New Roman" w:hAnsi="Times New Roman" w:cs="Angsana New"/>
+                <w:b/>
+                <w:color w:val="000000"/>
+                <w:sz w:val="26"/>
+                <w:szCs w:val="26"/>
+              </w:rPr>
+            </w:pPr>
+            <w:proofErr w:type="spellStart"/>
+            <w:r>
+              <w:rPr>
+                <w:rFonts w:ascii="Times New Roman" w:hAnsi="Times New Roman" w:cs="Angsana New"/>
+                <w:b/>
+                <w:color w:val="000000"/>
+                <w:sz w:val="26"/>
+                <w:szCs w:val="26"/>
+              </w:rPr>
+              <w:t>Urgencia</w:t>
+            </w:r>
+            <w:proofErr w:type="spellEnd"/>
+          </w:p>
+        </w:tc>
+        <w:tc>
+          <w:tcPr>
+            <w:tcW w:w="6040" w:type="dxa"/>
+            <w:gridSpan w:val="2"/>
+          </w:tcPr>
+          <w:p>
+            <w:pPr>
+              <w:spacing w:before="133"/>
+              <w:rPr>
+                <w:rFonts w:ascii="Times New Roman" w:hAnsi="Times New Roman" w:cs="Angsana New"/>
+                <w:bCs/>
+                <w:color w:val="000000"/>
+                <w:sz w:val="26"/>
+                <w:szCs w:val="26"/>
+              </w:rPr>
+            </w:pPr>
+            <w:r>
+              <w:rPr>
+                <w:rFonts w:ascii="Times New Roman" w:hAnsi="Times New Roman" w:cs="Angsana New"/>
+                <w:bCs/>
+                <w:color w:val="000000"/>
+                <w:sz w:val="26"/>
+                <w:szCs w:val="26"/>
+              </w:rPr>
+              <w:t>4</w:t>
+            </w:r>
+          </w:p>
+        </w:tc>
+      </w:tr>
+      <w:tr>
+        <w:tc>
+          <w:tcPr>
+            <w:tcW w:w="3169" w:type="dxa"/>
+          </w:tcPr>
+          <w:p>
+            <w:pPr>
+              <w:spacing w:before="133"/>
+              <w:rPr>
+                <w:rFonts w:ascii="Times New Roman" w:hAnsi="Times New Roman" w:cs="Angsana New"/>
+                <w:b/>
+                <w:color w:val="000000"/>
+                <w:sz w:val="26"/>
+                <w:szCs w:val="26"/>
+              </w:rPr>
+            </w:pPr>
+            <w:proofErr w:type="spellStart"/>
+            <w:r>
+              <w:rPr>
+                <w:rFonts w:ascii="Times New Roman" w:hAnsi="Times New Roman" w:cs="Angsana New"/>
+                <w:b/>
+                <w:color w:val="000000"/>
+                <w:sz w:val="26"/>
+                <w:szCs w:val="26"/>
+              </w:rPr>
+              <w:t>Esfuerzo</w:t>
+            </w:r>
+            <w:proofErr w:type="spellEnd"/>
+          </w:p>
+        </w:tc>
+        <w:tc>
+          <w:tcPr>
+            <w:tcW w:w="6040" w:type="dxa"/>
+            <w:gridSpan w:val="2"/>
+          </w:tcPr>
+          <w:p>
+            <w:pPr>
+              <w:spacing w:before="133"/>
+              <w:rPr>
+                <w:rFonts w:ascii="Times New Roman" w:hAnsi="Times New Roman" w:cs="Angsana New"/>
+                <w:bCs/>
+                <w:color w:val="000000"/>
+                <w:sz w:val="26"/>
+                <w:szCs w:val="26"/>
+              </w:rPr>
+            </w:pPr>
+            <w:r>
+              <w:rPr>
+                <w:rFonts w:ascii="Times New Roman" w:hAnsi="Times New Roman" w:cs="Angsana New"/>
+                <w:bCs/>
+                <w:color w:val="000000"/>
+                <w:sz w:val="26"/>
+                <w:szCs w:val="26"/>
+              </w:rPr>
+              <w:t>3</w:t>
+            </w:r>
+          </w:p>
+        </w:tc>
+      </w:tr>
+      <w:tr>
+        <w:tc>
+          <w:tcPr>
+            <w:tcW w:w="3169" w:type="dxa"/>
+          </w:tcPr>
+          <w:p>
+            <w:pPr>
+              <w:spacing w:before="133"/>
+              <w:rPr>
+                <w:rFonts w:ascii="Times New Roman" w:hAnsi="Times New Roman" w:cs="Angsana New"/>
+                <w:b/>
+                <w:color w:val="000000"/>
+                <w:sz w:val="26"/>
+                <w:szCs w:val="26"/>
+              </w:rPr>
+            </w:pPr>
+            <w:proofErr w:type="spellStart"/>
+            <w:r>
+              <w:rPr>
+                <w:rFonts w:ascii="Times New Roman" w:hAnsi="Times New Roman" w:cs="Angsana New"/>
+                <w:b/>
+                <w:color w:val="000000"/>
+                <w:sz w:val="26"/>
+                <w:szCs w:val="26"/>
+              </w:rPr>
+              <w:t>Precondiciones</w:t>
+            </w:r>
+            <w:proofErr w:type="spellEnd"/>
+          </w:p>
+        </w:tc>
+        <w:tc>
+          <w:tcPr>
+            <w:tcW w:w="6040" w:type="dxa"/>
+            <w:gridSpan w:val="2"/>
+          </w:tcPr>
+          <w:p>
+            <w:pPr>
+              <w:spacing w:before="133"/>
+              <w:rPr>
+                <w:rFonts w:ascii="Times New Roman" w:hAnsi="Times New Roman" w:cs="Angsana New"/>
+                <w:bCs/>
+                <w:color w:val="000000"/>
+                <w:sz w:val="26"/>
+                <w:szCs w:val="26"/>
+                <w:lang w:val="es-CO"/>
+              </w:rPr>
+            </w:pPr>
+            <w:r>
+              <w:rPr>
+                <w:rFonts w:ascii="Times New Roman" w:hAnsi="Times New Roman" w:cs="Angsana New"/>
+                <w:bCs/>
+                <w:color w:val="000000"/>
+                <w:sz w:val="26"/>
+                <w:szCs w:val="26"/>
+                <w:lang w:val="es-CO"/>
+              </w:rPr>
+              <w:t>El usuario debe estar autenticado</w:t>
+            </w:r>
+          </w:p>
+        </w:tc>
+      </w:tr>
+      <w:tr>
+        <w:tc>
+          <w:tcPr>
+            <w:tcW w:w="3169" w:type="dxa"/>
+            <w:vMerge w:val="restart"/>
+          </w:tcPr>
+          <w:p>
+            <w:pPr>
+              <w:spacing w:before="133"/>
+              <w:rPr>
+                <w:rFonts w:ascii="Times New Roman" w:hAnsi="Times New Roman" w:cs="Angsana New"/>
+                <w:b/>
+                <w:color w:val="000000"/>
+                <w:sz w:val="26"/>
+                <w:szCs w:val="26"/>
+              </w:rPr>
+            </w:pPr>
+            <w:proofErr w:type="spellStart"/>
+            <w:r>
+              <w:rPr>
+                <w:rFonts w:ascii="Times New Roman" w:hAnsi="Times New Roman" w:cs="Angsana New"/>
+                <w:b/>
+                <w:color w:val="000000"/>
+                <w:sz w:val="26"/>
+                <w:szCs w:val="26"/>
+              </w:rPr>
+              <w:t>Flujo</w:t>
+            </w:r>
+            <w:proofErr w:type="spellEnd"/>
+            <w:r>
+              <w:rPr>
+                <w:rFonts w:ascii="Times New Roman" w:hAnsi="Times New Roman" w:cs="Angsana New"/>
+                <w:b/>
+                <w:color w:val="000000"/>
+                <w:sz w:val="26"/>
+                <w:szCs w:val="26"/>
+              </w:rPr>
+              <w:t xml:space="preserve"> normal</w:t>
+            </w:r>
+          </w:p>
+        </w:tc>
+        <w:tc>
+          <w:tcPr>
+            <w:tcW w:w="3193" w:type="dxa"/>
+            <w:shd w:val="clear" w:color="auto" w:fill="D9D9D9"/>
+          </w:tcPr>
+          <w:p>
+            <w:pPr>
+              <w:spacing w:before="133"/>
+              <w:jc w:val="center"/>
+              <w:rPr>
+                <w:rFonts w:ascii="Times New Roman" w:hAnsi="Times New Roman" w:cs="Angsana New"/>
+                <w:bCs/>
+                <w:color w:val="000000"/>
+                <w:sz w:val="26"/>
+                <w:szCs w:val="26"/>
+              </w:rPr>
+            </w:pPr>
+            <w:proofErr w:type="spellStart"/>
+            <w:r>
+              <w:rPr>
+                <w:rFonts w:ascii="Times New Roman" w:hAnsi="Times New Roman" w:cs="Angsana New"/>
+                <w:bCs/>
+                <w:color w:val="000000"/>
+                <w:sz w:val="26"/>
+                <w:szCs w:val="26"/>
+              </w:rPr>
+              <w:t>Usuario</w:t>
+            </w:r>
+            <w:proofErr w:type="spellEnd"/>
+          </w:p>
+        </w:tc>
+        <w:tc>
+          <w:tcPr>
+            <w:tcW w:w="2847" w:type="dxa"/>
+            <w:shd w:val="clear" w:color="auto" w:fill="D9D9D9"/>
+          </w:tcPr>
+          <w:p>
+            <w:pPr>
+              <w:spacing w:before="133"/>
+              <w:jc w:val="center"/>
+              <w:rPr>
+                <w:rFonts w:ascii="Times New Roman" w:hAnsi="Times New Roman" w:cs="Angsana New"/>
+                <w:bCs/>
+                <w:color w:val="000000"/>
+                <w:sz w:val="26"/>
+                <w:szCs w:val="26"/>
+              </w:rPr>
+            </w:pPr>
+            <w:r>
+              <w:rPr>
+                <w:rFonts w:ascii="Times New Roman" w:hAnsi="Times New Roman" w:cs="Angsana New"/>
+                <w:bCs/>
+                <w:color w:val="000000"/>
+                <w:sz w:val="26"/>
+                <w:szCs w:val="26"/>
+              </w:rPr>
+              <w:t>Sistema</w:t>
+            </w:r>
+          </w:p>
+        </w:tc>
+      </w:tr>
+      <w:tr>
+        <w:tc>
+          <w:tcPr>
+            <w:tcW w:w="3169" w:type="dxa"/>
+            <w:vMerge/>
+          </w:tcPr>
+          <w:p>
+            <w:pPr>
+              <w:spacing w:before="133"/>
+              <w:rPr>
+                <w:rFonts w:ascii="Times New Roman" w:hAnsi="Times New Roman" w:cs="Angsana New"/>
+                <w:b/>
+                <w:color w:val="000000"/>
+                <w:sz w:val="26"/>
+                <w:szCs w:val="26"/>
+              </w:rPr>
+            </w:pPr>
+          </w:p>
+        </w:tc>
+        <w:tc>
+          <w:tcPr>
+            <w:tcW w:w="3193" w:type="dxa"/>
+          </w:tcPr>
+          <w:p>
+            <w:pPr>
+              <w:spacing w:before="133"/>
+              <w:rPr>
+                <w:rFonts w:ascii="Times New Roman" w:hAnsi="Times New Roman" w:cs="Angsana New"/>
+                <w:bCs/>
+                <w:color w:val="000000"/>
+                <w:sz w:val="26"/>
+                <w:szCs w:val="26"/>
+              </w:rPr>
+            </w:pPr>
+            <w:r>
+              <w:rPr>
+                <w:rFonts w:ascii="Times New Roman" w:hAnsi="Times New Roman" w:cs="Angsana New"/>
+                <w:bCs/>
+                <w:color w:val="000000"/>
+                <w:sz w:val="26"/>
+                <w:szCs w:val="26"/>
+                <w:lang w:val="es-CO"/>
+              </w:rPr>
+              <w:t>Usuario ingresa criterios de búsqueda</w:t>
+            </w:r>
+          </w:p>
+        </w:tc>
+        <w:tc>
+          <w:tcPr>
+            <w:tcW w:w="2847" w:type="dxa"/>
+          </w:tcPr>
+          <w:p>
+            <w:pPr>
+              <w:spacing w:before="133"/>
+              <w:rPr>
+                <w:rFonts w:ascii="Times New Roman" w:hAnsi="Times New Roman" w:cs="Angsana New"/>
+                <w:bCs/>
+                <w:color w:val="000000"/>
+                <w:sz w:val="26"/>
+                <w:szCs w:val="26"/>
+                <w:lang w:val="es-CO"/>
+              </w:rPr>
+            </w:pPr>
+          </w:p>
+        </w:tc>
+      </w:tr>
+      <w:tr>
+        <w:tc>
+          <w:tcPr>
+            <w:tcW w:w="3169" w:type="dxa"/>
+            <w:vMerge/>
+          </w:tcPr>
+          <w:p>
+            <w:pPr>
+              <w:spacing w:before="133"/>
+              <w:rPr>
+                <w:rFonts w:ascii="Times New Roman" w:hAnsi="Times New Roman" w:cs="Angsana New"/>
+                <w:b/>
+                <w:color w:val="000000"/>
+                <w:sz w:val="26"/>
+                <w:szCs w:val="26"/>
+                <w:lang w:val="es-CO"/>
+              </w:rPr>
+            </w:pPr>
+          </w:p>
+        </w:tc>
+        <w:tc>
+          <w:tcPr>
+            <w:tcW w:w="3193" w:type="dxa"/>
+          </w:tcPr>
+          <w:p>
+            <w:pPr>
+              <w:spacing w:before="133"/>
+              <w:rPr>
+                <w:rFonts w:ascii="Times New Roman" w:hAnsi="Times New Roman" w:cs="Angsana New"/>
+                <w:bCs/>
+                <w:color w:val="000000"/>
+                <w:sz w:val="26"/>
+                <w:szCs w:val="26"/>
+                <w:lang w:val="es-CO"/>
+              </w:rPr>
+            </w:pPr>
+          </w:p>
+        </w:tc>
+        <w:tc>
+          <w:tcPr>
+            <w:tcW w:w="2847" w:type="dxa"/>
+          </w:tcPr>
+          <w:p>
+            <w:pPr>
+              <w:spacing w:before="133"/>
+              <w:rPr>
+                <w:rFonts w:ascii="Times New Roman" w:hAnsi="Times New Roman" w:cs="Angsana New"/>
+                <w:bCs/>
+                <w:color w:val="000000"/>
+                <w:sz w:val="26"/>
+                <w:szCs w:val="26"/>
+                <w:lang w:val="es-CO"/>
+              </w:rPr>
+            </w:pPr>
+            <w:r>
+              <w:rPr>
+                <w:rFonts w:ascii="Times New Roman" w:hAnsi="Times New Roman" w:cs="Angsana New"/>
+                <w:bCs/>
+                <w:color w:val="000000"/>
+                <w:sz w:val="26"/>
+                <w:szCs w:val="26"/>
+                <w:lang w:val="es-CO"/>
+              </w:rPr>
+              <w:t>Muestra el campo de búsqueda</w:t>
+            </w:r>
+          </w:p>
+        </w:tc>
+      </w:tr>
+      <w:tr>
+        <w:tc>
+          <w:tcPr>
+            <w:tcW w:w="3169" w:type="dxa"/>
+            <w:vMerge/>
+          </w:tcPr>
+          <w:p>
+            <w:pPr>
+              <w:spacing w:before="133"/>
+              <w:rPr>
+                <w:rFonts w:ascii="Times New Roman" w:hAnsi="Times New Roman" w:cs="Angsana New"/>
+                <w:b/>
+                <w:color w:val="000000"/>
+                <w:sz w:val="26"/>
+                <w:szCs w:val="26"/>
+                <w:lang w:val="es-CO"/>
+              </w:rPr>
+            </w:pPr>
+          </w:p>
+        </w:tc>
+        <w:tc>
+          <w:tcPr>
+            <w:tcW w:w="3193" w:type="dxa"/>
+          </w:tcPr>
+          <w:p>
+            <w:pPr>
+              <w:spacing w:before="133"/>
+              <w:rPr>
+                <w:rFonts w:ascii="Times New Roman" w:hAnsi="Times New Roman" w:cs="Angsana New"/>
+                <w:bCs/>
+                <w:color w:val="000000"/>
+                <w:sz w:val="26"/>
+                <w:szCs w:val="26"/>
+                <w:lang w:val="es-CO"/>
+              </w:rPr>
+            </w:pPr>
+            <w:proofErr w:type="spellStart"/>
+            <w:r>
+              <w:rPr>
+                <w:rFonts w:ascii="Times New Roman" w:hAnsi="Times New Roman" w:cs="Angsana New"/>
+                <w:bCs/>
+                <w:color w:val="000000"/>
+                <w:sz w:val="26"/>
+                <w:szCs w:val="26"/>
+              </w:rPr>
+              <w:t>Buscar</w:t>
+            </w:r>
+            <w:proofErr w:type="spellEnd"/>
+            <w:r>
+              <w:rPr>
+                <w:rFonts w:ascii="Times New Roman" w:hAnsi="Times New Roman" w:cs="Angsana New"/>
+                <w:bCs/>
+                <w:color w:val="000000"/>
+                <w:sz w:val="26"/>
+                <w:szCs w:val="26"/>
+              </w:rPr>
+              <w:t xml:space="preserve"> OVA</w:t>
+            </w:r>
+          </w:p>
+        </w:tc>
+        <w:tc>
+          <w:tcPr>
+            <w:tcW w:w="2847" w:type="dxa"/>
+          </w:tcPr>
+          <w:p>
+            <w:pPr>
+              <w:spacing w:before="133"/>
+              <w:rPr>
+                <w:rFonts w:ascii="Times New Roman" w:hAnsi="Times New Roman" w:cs="Angsana New"/>
+                <w:bCs/>
+                <w:color w:val="000000"/>
+                <w:sz w:val="26"/>
+                <w:szCs w:val="26"/>
+                <w:lang w:val="es-CO"/>
+              </w:rPr>
+            </w:pPr>
+          </w:p>
+        </w:tc>
+      </w:tr>
+      <w:tr>
+        <w:tc>
+          <w:tcPr>
+            <w:tcW w:w="3169" w:type="dxa"/>
+            <w:vMerge w:val="restart"/>
+          </w:tcPr>
+          <w:p>
+            <w:pPr>
+              <w:spacing w:before="133"/>
+              <w:rPr>
+                <w:rFonts w:ascii="Times New Roman" w:hAnsi="Times New Roman" w:cs="Angsana New"/>
+                <w:b/>
+                <w:color w:val="000000"/>
+                <w:sz w:val="26"/>
+                <w:szCs w:val="26"/>
+              </w:rPr>
+            </w:pPr>
+            <w:proofErr w:type="spellStart"/>
+            <w:r>
+              <w:rPr>
+                <w:rFonts w:ascii="Times New Roman" w:hAnsi="Times New Roman" w:cs="Angsana New"/>
+                <w:b/>
+                <w:color w:val="000000"/>
+                <w:sz w:val="26"/>
+                <w:szCs w:val="26"/>
+              </w:rPr>
+              <w:t>Flujo</w:t>
+            </w:r>
+            <w:proofErr w:type="spellEnd"/>
+            <w:r>
+              <w:rPr>
+                <w:rFonts w:ascii="Times New Roman" w:hAnsi="Times New Roman" w:cs="Angsana New"/>
+                <w:b/>
+                <w:color w:val="000000"/>
+                <w:sz w:val="26"/>
+                <w:szCs w:val="26"/>
+              </w:rPr>
+              <w:t xml:space="preserve"> alternativo 1</w:t>
+            </w:r>
+          </w:p>
+        </w:tc>
+        <w:tc>
+          <w:tcPr>
+            <w:tcW w:w="3193" w:type="dxa"/>
+          </w:tcPr>
+          <w:p>
+            <w:pPr>
+              <w:spacing w:before="133"/>
+              <w:rPr>
+                <w:rFonts w:ascii="Times New Roman" w:hAnsi="Times New Roman" w:cs="Angsana New"/>
+                <w:bCs/>
+                <w:color w:val="000000"/>
+                <w:sz w:val="26"/>
+                <w:szCs w:val="26"/>
+              </w:rPr>
+            </w:pPr>
+            <w:proofErr w:type="spellStart"/>
+            <w:r>
+              <w:rPr>
+                <w:rFonts w:ascii="Times New Roman" w:hAnsi="Times New Roman" w:cs="Angsana New"/>
+                <w:bCs/>
+                <w:color w:val="000000"/>
+                <w:sz w:val="26"/>
+                <w:szCs w:val="26"/>
+              </w:rPr>
+              <w:t>Buscar</w:t>
+            </w:r>
+            <w:proofErr w:type="spellEnd"/>
+            <w:r>
+              <w:rPr>
+                <w:rFonts w:ascii="Times New Roman" w:hAnsi="Times New Roman" w:cs="Angsana New"/>
+                <w:bCs/>
+                <w:color w:val="000000"/>
+                <w:sz w:val="26"/>
+                <w:szCs w:val="26"/>
+              </w:rPr>
+              <w:t xml:space="preserve"> OVA</w:t>
+            </w:r>
+          </w:p>
+        </w:tc>
+        <w:tc>
+          <w:tcPr>
+            <w:tcW w:w="2847" w:type="dxa"/>
+          </w:tcPr>
+          <w:p>
+            <w:pPr>
+              <w:spacing w:before="133"/>
+              <w:rPr>
+                <w:rFonts w:ascii="Times New Roman" w:hAnsi="Times New Roman" w:cs="Angsana New"/>
+                <w:bCs/>
+                <w:color w:val="000000"/>
+                <w:sz w:val="26"/>
+                <w:szCs w:val="26"/>
+              </w:rPr>
+            </w:pPr>
+          </w:p>
+        </w:tc>
+      </w:tr>
+      <w:tr>
+        <w:tc>
+          <w:tcPr>
+            <w:tcW w:w="3169" w:type="dxa"/>
+            <w:vMerge/>
+          </w:tcPr>
+          <w:p>
+            <w:pPr>
+              <w:spacing w:before="133"/>
+              <w:rPr>
+                <w:rFonts w:ascii="Times New Roman" w:hAnsi="Times New Roman" w:cs="Angsana New"/>
+                <w:b/>
+                <w:color w:val="000000"/>
+                <w:sz w:val="26"/>
+                <w:szCs w:val="26"/>
+              </w:rPr>
+            </w:pPr>
+          </w:p>
+        </w:tc>
+        <w:tc>
+          <w:tcPr>
+            <w:tcW w:w="3193" w:type="dxa"/>
+          </w:tcPr>
+          <w:p>
+            <w:pPr>
+              <w:spacing w:before="133"/>
+              <w:rPr>
+                <w:rFonts w:ascii="Times New Roman" w:hAnsi="Times New Roman" w:cs="Angsana New"/>
+                <w:bCs/>
+                <w:color w:val="000000"/>
+                <w:sz w:val="26"/>
+                <w:szCs w:val="26"/>
+              </w:rPr>
+            </w:pPr>
+          </w:p>
+        </w:tc>
+        <w:tc>
+          <w:tcPr>
+            <w:tcW w:w="2847" w:type="dxa"/>
+          </w:tcPr>
+          <w:p>
+            <w:pPr>
+              <w:spacing w:before="133"/>
+              <w:rPr>
+                <w:rFonts w:ascii="Times New Roman" w:hAnsi="Times New Roman" w:cs="Angsana New"/>
+                <w:bCs/>
+                <w:color w:val="000000"/>
+                <w:sz w:val="26"/>
+                <w:szCs w:val="26"/>
+                <w:lang w:val="es-CO"/>
+              </w:rPr>
+            </w:pPr>
+            <w:r>
+              <w:rPr>
+                <w:rFonts w:ascii="Times New Roman" w:hAnsi="Times New Roman" w:cs="Angsana New"/>
+                <w:bCs/>
+                <w:color w:val="000000"/>
+                <w:sz w:val="26"/>
+                <w:szCs w:val="26"/>
+                <w:lang w:val="es-CO"/>
+              </w:rPr>
+              <w:t>Mensaje de error si no hay conexión</w:t>
+            </w:r>
+          </w:p>
+        </w:tc>
+      </w:tr>
+      <w:tr>
+        <w:tc>
+          <w:tcPr>
+            <w:tcW w:w="3169" w:type="dxa"/>
+            <w:vMerge/>
+          </w:tcPr>
+          <w:p>
+            <w:pPr>
+              <w:spacing w:before="133"/>
+              <w:rPr>
+                <w:rFonts w:ascii="Times New Roman" w:hAnsi="Times New Roman" w:cs="Angsana New"/>
+                <w:b/>
+                <w:color w:val="000000"/>
+                <w:sz w:val="26"/>
+                <w:szCs w:val="26"/>
+                <w:lang w:val="es-CO"/>
+              </w:rPr>
+            </w:pPr>
+          </w:p>
+        </w:tc>
+        <w:tc>
+          <w:tcPr>
+            <w:tcW w:w="3193" w:type="dxa"/>
+          </w:tcPr>
+          <w:p>
+            <w:pPr>
+              <w:spacing w:before="133"/>
+              <w:rPr>
+                <w:rFonts w:ascii="Times New Roman" w:hAnsi="Times New Roman" w:cs="Angsana New"/>
+                <w:bCs/>
+                <w:color w:val="000000"/>
+                <w:sz w:val="26"/>
+                <w:szCs w:val="26"/>
+              </w:rPr>
+            </w:pPr>
+            <w:proofErr w:type="spellStart"/>
+            <w:r>
+              <w:rPr>
+                <w:rFonts w:ascii="Times New Roman" w:hAnsi="Times New Roman" w:cs="Angsana New"/>
+                <w:bCs/>
+                <w:color w:val="000000"/>
+                <w:sz w:val="26"/>
+                <w:szCs w:val="26"/>
+              </w:rPr>
+              <w:t>Reintenta</w:t>
+            </w:r>
+            <w:proofErr w:type="spellEnd"/>
+            <w:r>
+              <w:rPr>
+                <w:rFonts w:ascii="Times New Roman" w:hAnsi="Times New Roman" w:cs="Angsana New"/>
+                <w:bCs/>
+                <w:color w:val="000000"/>
+                <w:sz w:val="26"/>
+                <w:szCs w:val="26"/>
+              </w:rPr>
+              <w:t xml:space="preserve"> la </w:t>
+            </w:r>
+            <w:proofErr w:type="spellStart"/>
+            <w:r>
+              <w:rPr>
+                <w:rFonts w:ascii="Times New Roman" w:hAnsi="Times New Roman" w:cs="Angsana New"/>
+                <w:bCs/>
+                <w:color w:val="000000"/>
+                <w:sz w:val="26"/>
+                <w:szCs w:val="26"/>
+              </w:rPr>
+              <w:t>acción</w:t>
+            </w:r>
+            <w:proofErr w:type="spellEnd"/>
+          </w:p>
+        </w:tc>
+        <w:tc>
+          <w:tcPr>
+            <w:tcW w:w="2847" w:type="dxa"/>
+          </w:tcPr>
+          <w:p>
+            <w:pPr>
+              <w:spacing w:before="133"/>
+              <w:rPr>
+                <w:rFonts w:ascii="Times New Roman" w:hAnsi="Times New Roman" w:cs="Angsana New"/>
+                <w:bCs/>
+                <w:color w:val="000000"/>
+                <w:sz w:val="26"/>
+                <w:szCs w:val="26"/>
+              </w:rPr>
+            </w:pPr>
+          </w:p>
+        </w:tc>
+      </w:tr>
+      <w:tr>
+        <w:trPr>
+          <w:trHeight w:val="70"/>
+        </w:trPr>
+        <w:tc>
+          <w:tcPr>
+            <w:tcW w:w="3169" w:type="dxa"/>
+            <w:vMerge/>
+          </w:tcPr>
+          <w:p>
+            <w:pPr>
+              <w:spacing w:before="133"/>
+              <w:rPr>
+                <w:rFonts w:ascii="Times New Roman" w:hAnsi="Times New Roman" w:cs="Angsana New"/>
+                <w:b/>
+                <w:color w:val="000000"/>
+                <w:sz w:val="26"/>
+                <w:szCs w:val="26"/>
+              </w:rPr>
+            </w:pPr>
+          </w:p>
+        </w:tc>
+        <w:tc>
+          <w:tcPr>
+            <w:tcW w:w="3193" w:type="dxa"/>
+          </w:tcPr>
+          <w:p>
+            <w:pPr>
+              <w:spacing w:before="133"/>
+              <w:rPr>
+                <w:rFonts w:ascii="Times New Roman" w:hAnsi="Times New Roman" w:cs="Angsana New"/>
+                <w:bCs/>
+                <w:color w:val="000000"/>
+                <w:sz w:val="26"/>
+                <w:szCs w:val="26"/>
+              </w:rPr>
+            </w:pPr>
+          </w:p>
+        </w:tc>
+        <w:tc>
+          <w:tcPr>
+            <w:tcW w:w="2847" w:type="dxa"/>
+          </w:tcPr>
+          <w:p>
+            <w:pPr>
+              <w:spacing w:before="133"/>
+              <w:rPr>
+                <w:rFonts w:ascii="Times New Roman" w:hAnsi="Times New Roman" w:cs="Angsana New"/>
+                <w:bCs/>
+                <w:color w:val="000000"/>
+                <w:sz w:val="26"/>
+                <w:szCs w:val="26"/>
+              </w:rPr>
+            </w:pPr>
           </w:p>
         </w:tc>
       </w:tr>
@@ -21308,1162 +22629,6 @@
     </w:p>
     <w:p>
       <w:pPr>
-        <w:keepNext/>
-        <w:keepLines/>
-        <w:spacing w:before="200" w:after="0"/>
-        <w:outlineLvl w:val="2"/>
-        <w:rPr>
-          <w:rFonts w:ascii="Times New Roman" w:eastAsia="Times New Roman" w:hAnsi="Times New Roman" w:cs="Angsana New"/>
-          <w:b/>
-          <w:bCs/>
-          <w:color w:val="53777A"/>
-          <w:sz w:val="48"/>
-          <w:szCs w:val="48"/>
-          <w:lang w:val="es-CO"/>
-        </w:rPr>
-      </w:pPr>
-      <w:r>
-        <w:rPr>
-          <w:rFonts w:ascii="Times New Roman" w:eastAsia="Times New Roman" w:hAnsi="Times New Roman" w:cs="Angsana New"/>
-          <w:b/>
-          <w:bCs/>
-          <w:color w:val="53777A"/>
-          <w:sz w:val="48"/>
-          <w:szCs w:val="48"/>
-          <w:lang w:val="es-CO"/>
-        </w:rPr>
-        <w:lastRenderedPageBreak/>
-        <w:t>CASO No. 5 Buscar un Ova</w:t>
-      </w:r>
-    </w:p>
-    <w:tbl>
-      <w:tblPr>
-        <w:tblStyle w:val="Tablaconcuadrcula1"/>
-        <w:tblW w:w="0" w:type="auto"/>
-        <w:tblLook w:val="04A0" w:firstRow="1" w:lastRow="0" w:firstColumn="1" w:lastColumn="0" w:noHBand="0" w:noVBand="1"/>
-      </w:tblPr>
-      <w:tblGrid>
-        <w:gridCol w:w="3169"/>
-        <w:gridCol w:w="3193"/>
-        <w:gridCol w:w="2466"/>
-      </w:tblGrid>
-      <w:tr>
-        <w:tc>
-          <w:tcPr>
-            <w:tcW w:w="3169" w:type="dxa"/>
-          </w:tcPr>
-          <w:p>
-            <w:pPr>
-              <w:spacing w:before="133"/>
-              <w:rPr>
-                <w:rFonts w:ascii="Times New Roman" w:hAnsi="Times New Roman" w:cs="Angsana New"/>
-                <w:b/>
-                <w:color w:val="000000"/>
-                <w:sz w:val="26"/>
-                <w:szCs w:val="26"/>
-              </w:rPr>
-            </w:pPr>
-            <w:r>
-              <w:rPr>
-                <w:rFonts w:ascii="Times New Roman" w:hAnsi="Times New Roman" w:cs="Angsana New"/>
-                <w:b/>
-                <w:color w:val="000000"/>
-                <w:sz w:val="26"/>
-                <w:szCs w:val="26"/>
-              </w:rPr>
-              <w:t xml:space="preserve">ID: </w:t>
-            </w:r>
-          </w:p>
-        </w:tc>
-        <w:tc>
-          <w:tcPr>
-            <w:tcW w:w="5659" w:type="dxa"/>
-            <w:gridSpan w:val="2"/>
-          </w:tcPr>
-          <w:p>
-            <w:pPr>
-              <w:spacing w:before="133"/>
-              <w:rPr>
-                <w:rFonts w:ascii="Times New Roman" w:hAnsi="Times New Roman" w:cs="Angsana New"/>
-                <w:bCs/>
-                <w:color w:val="000000"/>
-                <w:sz w:val="26"/>
-                <w:szCs w:val="26"/>
-              </w:rPr>
-            </w:pPr>
-            <w:r>
-              <w:rPr>
-                <w:rFonts w:ascii="Aptos" w:hAnsi="Aptos" w:cs="Times New Roman"/>
-              </w:rPr>
-              <w:t>CDU-5</w:t>
-            </w:r>
-          </w:p>
-        </w:tc>
-      </w:tr>
-      <w:tr>
-        <w:tc>
-          <w:tcPr>
-            <w:tcW w:w="3169" w:type="dxa"/>
-          </w:tcPr>
-          <w:p>
-            <w:pPr>
-              <w:spacing w:before="133"/>
-              <w:rPr>
-                <w:rFonts w:ascii="Times New Roman" w:hAnsi="Times New Roman" w:cs="Angsana New"/>
-                <w:b/>
-                <w:color w:val="000000"/>
-                <w:sz w:val="26"/>
-                <w:szCs w:val="26"/>
-              </w:rPr>
-            </w:pPr>
-            <w:r>
-              <w:rPr>
-                <w:rFonts w:ascii="Times New Roman" w:hAnsi="Times New Roman" w:cs="Angsana New"/>
-                <w:b/>
-                <w:color w:val="000000"/>
-                <w:sz w:val="26"/>
-                <w:szCs w:val="26"/>
-              </w:rPr>
-              <w:t>Nombre</w:t>
-            </w:r>
-          </w:p>
-        </w:tc>
-        <w:tc>
-          <w:tcPr>
-            <w:tcW w:w="5659" w:type="dxa"/>
-            <w:gridSpan w:val="2"/>
-          </w:tcPr>
-          <w:p>
-            <w:pPr>
-              <w:spacing w:before="133"/>
-              <w:rPr>
-                <w:rFonts w:ascii="Times New Roman" w:hAnsi="Times New Roman" w:cs="Angsana New"/>
-                <w:bCs/>
-                <w:color w:val="000000"/>
-                <w:sz w:val="26"/>
-                <w:szCs w:val="26"/>
-              </w:rPr>
-            </w:pPr>
-            <w:proofErr w:type="spellStart"/>
-            <w:r>
-              <w:rPr>
-                <w:rFonts w:ascii="Times New Roman" w:hAnsi="Times New Roman" w:cs="Angsana New"/>
-              </w:rPr>
-              <w:t>Buscar</w:t>
-            </w:r>
-            <w:proofErr w:type="spellEnd"/>
-            <w:r>
-              <w:rPr>
-                <w:rFonts w:ascii="Times New Roman" w:hAnsi="Times New Roman" w:cs="Angsana New"/>
-              </w:rPr>
-              <w:t xml:space="preserve"> OVA</w:t>
-            </w:r>
-          </w:p>
-        </w:tc>
-      </w:tr>
-      <w:tr>
-        <w:tc>
-          <w:tcPr>
-            <w:tcW w:w="3169" w:type="dxa"/>
-          </w:tcPr>
-          <w:p>
-            <w:pPr>
-              <w:spacing w:before="133"/>
-              <w:rPr>
-                <w:rFonts w:ascii="Times New Roman" w:hAnsi="Times New Roman" w:cs="Angsana New"/>
-                <w:b/>
-                <w:color w:val="000000"/>
-                <w:sz w:val="26"/>
-                <w:szCs w:val="26"/>
-              </w:rPr>
-            </w:pPr>
-            <w:proofErr w:type="spellStart"/>
-            <w:r>
-              <w:rPr>
-                <w:rFonts w:ascii="Times New Roman" w:hAnsi="Times New Roman" w:cs="Angsana New"/>
-                <w:b/>
-                <w:color w:val="000000"/>
-                <w:sz w:val="26"/>
-                <w:szCs w:val="26"/>
-              </w:rPr>
-              <w:t>Actores</w:t>
-            </w:r>
-            <w:proofErr w:type="spellEnd"/>
-          </w:p>
-        </w:tc>
-        <w:tc>
-          <w:tcPr>
-            <w:tcW w:w="5659" w:type="dxa"/>
-            <w:gridSpan w:val="2"/>
-          </w:tcPr>
-          <w:p>
-            <w:pPr>
-              <w:spacing w:before="133"/>
-              <w:rPr>
-                <w:rFonts w:ascii="Times New Roman" w:hAnsi="Times New Roman" w:cs="Angsana New"/>
-                <w:bCs/>
-                <w:color w:val="000000"/>
-                <w:sz w:val="26"/>
-                <w:szCs w:val="26"/>
-              </w:rPr>
-            </w:pPr>
-            <w:proofErr w:type="spellStart"/>
-            <w:r>
-              <w:rPr>
-                <w:rFonts w:ascii="Times New Roman" w:hAnsi="Times New Roman" w:cs="Angsana New"/>
-                <w:bCs/>
-                <w:color w:val="000000"/>
-                <w:sz w:val="26"/>
-                <w:szCs w:val="26"/>
-              </w:rPr>
-              <w:t>Docente</w:t>
-            </w:r>
-            <w:proofErr w:type="spellEnd"/>
-            <w:r>
-              <w:rPr>
-                <w:rFonts w:ascii="Times New Roman" w:hAnsi="Times New Roman" w:cs="Angsana New"/>
-                <w:bCs/>
-                <w:color w:val="000000"/>
-                <w:sz w:val="26"/>
-                <w:szCs w:val="26"/>
-              </w:rPr>
-              <w:t xml:space="preserve">, </w:t>
-            </w:r>
-            <w:proofErr w:type="spellStart"/>
-            <w:r>
-              <w:rPr>
-                <w:rFonts w:ascii="Times New Roman" w:hAnsi="Times New Roman" w:cs="Angsana New"/>
-                <w:bCs/>
-                <w:color w:val="000000"/>
-                <w:sz w:val="26"/>
-                <w:szCs w:val="26"/>
-              </w:rPr>
-              <w:t>Estudiante</w:t>
-            </w:r>
-            <w:proofErr w:type="spellEnd"/>
-            <w:r>
-              <w:rPr>
-                <w:rFonts w:ascii="Times New Roman" w:hAnsi="Times New Roman" w:cs="Angsana New"/>
-                <w:bCs/>
-                <w:color w:val="000000"/>
-                <w:sz w:val="26"/>
-                <w:szCs w:val="26"/>
-              </w:rPr>
-              <w:t xml:space="preserve">, </w:t>
-            </w:r>
-            <w:proofErr w:type="spellStart"/>
-            <w:r>
-              <w:rPr>
-                <w:rFonts w:ascii="Times New Roman" w:hAnsi="Times New Roman" w:cs="Angsana New"/>
-                <w:bCs/>
-                <w:color w:val="000000"/>
-                <w:sz w:val="26"/>
-                <w:szCs w:val="26"/>
-              </w:rPr>
-              <w:t>Invitado</w:t>
-            </w:r>
-            <w:proofErr w:type="spellEnd"/>
-          </w:p>
-        </w:tc>
-      </w:tr>
-      <w:tr>
-        <w:tc>
-          <w:tcPr>
-            <w:tcW w:w="3169" w:type="dxa"/>
-          </w:tcPr>
-          <w:p>
-            <w:pPr>
-              <w:spacing w:before="133"/>
-              <w:rPr>
-                <w:rFonts w:ascii="Times New Roman" w:hAnsi="Times New Roman" w:cs="Angsana New"/>
-                <w:b/>
-                <w:color w:val="000000"/>
-                <w:sz w:val="26"/>
-                <w:szCs w:val="26"/>
-              </w:rPr>
-            </w:pPr>
-            <w:proofErr w:type="spellStart"/>
-            <w:r>
-              <w:rPr>
-                <w:rFonts w:ascii="Times New Roman" w:hAnsi="Times New Roman" w:cs="Angsana New"/>
-                <w:b/>
-                <w:color w:val="000000"/>
-                <w:sz w:val="26"/>
-                <w:szCs w:val="26"/>
-              </w:rPr>
-              <w:t>Objetivo</w:t>
-            </w:r>
-            <w:proofErr w:type="spellEnd"/>
-          </w:p>
-        </w:tc>
-        <w:tc>
-          <w:tcPr>
-            <w:tcW w:w="5659" w:type="dxa"/>
-            <w:gridSpan w:val="2"/>
-          </w:tcPr>
-          <w:p>
-            <w:pPr>
-              <w:spacing w:before="133"/>
-              <w:rPr>
-                <w:rFonts w:ascii="Times New Roman" w:hAnsi="Times New Roman" w:cs="Angsana New"/>
-                <w:bCs/>
-                <w:color w:val="000000"/>
-                <w:sz w:val="26"/>
-                <w:szCs w:val="26"/>
-                <w:lang w:val="es-CO"/>
-              </w:rPr>
-            </w:pPr>
-            <w:r>
-              <w:rPr>
-                <w:rFonts w:ascii="Times New Roman" w:hAnsi="Times New Roman" w:cs="Angsana New"/>
-                <w:bCs/>
-                <w:color w:val="000000"/>
-                <w:sz w:val="26"/>
-                <w:szCs w:val="26"/>
-                <w:lang w:val="es-CO"/>
-              </w:rPr>
-              <w:t xml:space="preserve">Permitir buscar </w:t>
-            </w:r>
-            <w:proofErr w:type="spellStart"/>
-            <w:r>
-              <w:rPr>
-                <w:rFonts w:ascii="Times New Roman" w:hAnsi="Times New Roman" w:cs="Angsana New"/>
-                <w:bCs/>
-                <w:color w:val="000000"/>
-                <w:sz w:val="26"/>
-                <w:szCs w:val="26"/>
-                <w:lang w:val="es-CO"/>
-              </w:rPr>
-              <w:t>OVAs</w:t>
-            </w:r>
-            <w:proofErr w:type="spellEnd"/>
-            <w:r>
-              <w:rPr>
-                <w:rFonts w:ascii="Times New Roman" w:hAnsi="Times New Roman" w:cs="Angsana New"/>
-                <w:bCs/>
-                <w:color w:val="000000"/>
-                <w:sz w:val="26"/>
-                <w:szCs w:val="26"/>
-                <w:lang w:val="es-CO"/>
-              </w:rPr>
-              <w:t xml:space="preserve"> en el sistema</w:t>
-            </w:r>
-          </w:p>
-        </w:tc>
-      </w:tr>
-      <w:tr>
-        <w:tc>
-          <w:tcPr>
-            <w:tcW w:w="3169" w:type="dxa"/>
-          </w:tcPr>
-          <w:p>
-            <w:pPr>
-              <w:spacing w:before="133"/>
-              <w:rPr>
-                <w:rFonts w:ascii="Times New Roman" w:hAnsi="Times New Roman" w:cs="Angsana New"/>
-                <w:b/>
-                <w:color w:val="000000"/>
-                <w:sz w:val="26"/>
-                <w:szCs w:val="26"/>
-              </w:rPr>
-            </w:pPr>
-            <w:proofErr w:type="spellStart"/>
-            <w:r>
-              <w:rPr>
-                <w:rFonts w:ascii="Times New Roman" w:hAnsi="Times New Roman" w:cs="Angsana New"/>
-                <w:b/>
-                <w:color w:val="000000"/>
-                <w:sz w:val="26"/>
-                <w:szCs w:val="26"/>
-              </w:rPr>
-              <w:t>Urgencia</w:t>
-            </w:r>
-            <w:proofErr w:type="spellEnd"/>
-          </w:p>
-        </w:tc>
-        <w:tc>
-          <w:tcPr>
-            <w:tcW w:w="5659" w:type="dxa"/>
-            <w:gridSpan w:val="2"/>
-          </w:tcPr>
-          <w:p>
-            <w:pPr>
-              <w:spacing w:before="133"/>
-              <w:rPr>
-                <w:rFonts w:ascii="Times New Roman" w:hAnsi="Times New Roman" w:cs="Angsana New"/>
-                <w:bCs/>
-                <w:color w:val="000000"/>
-                <w:sz w:val="26"/>
-                <w:szCs w:val="26"/>
-              </w:rPr>
-            </w:pPr>
-            <w:r>
-              <w:rPr>
-                <w:rFonts w:ascii="Times New Roman" w:hAnsi="Times New Roman" w:cs="Angsana New"/>
-                <w:bCs/>
-                <w:color w:val="000000"/>
-                <w:sz w:val="26"/>
-                <w:szCs w:val="26"/>
-              </w:rPr>
-              <w:t>4</w:t>
-            </w:r>
-          </w:p>
-        </w:tc>
-      </w:tr>
-      <w:tr>
-        <w:tc>
-          <w:tcPr>
-            <w:tcW w:w="3169" w:type="dxa"/>
-          </w:tcPr>
-          <w:p>
-            <w:pPr>
-              <w:spacing w:before="133"/>
-              <w:rPr>
-                <w:rFonts w:ascii="Times New Roman" w:hAnsi="Times New Roman" w:cs="Angsana New"/>
-                <w:b/>
-                <w:color w:val="000000"/>
-                <w:sz w:val="26"/>
-                <w:szCs w:val="26"/>
-              </w:rPr>
-            </w:pPr>
-            <w:proofErr w:type="spellStart"/>
-            <w:r>
-              <w:rPr>
-                <w:rFonts w:ascii="Times New Roman" w:hAnsi="Times New Roman" w:cs="Angsana New"/>
-                <w:b/>
-                <w:color w:val="000000"/>
-                <w:sz w:val="26"/>
-                <w:szCs w:val="26"/>
-              </w:rPr>
-              <w:t>Esfuerzo</w:t>
-            </w:r>
-            <w:proofErr w:type="spellEnd"/>
-          </w:p>
-        </w:tc>
-        <w:tc>
-          <w:tcPr>
-            <w:tcW w:w="5659" w:type="dxa"/>
-            <w:gridSpan w:val="2"/>
-          </w:tcPr>
-          <w:p>
-            <w:pPr>
-              <w:spacing w:before="133"/>
-              <w:rPr>
-                <w:rFonts w:ascii="Times New Roman" w:hAnsi="Times New Roman" w:cs="Angsana New"/>
-                <w:bCs/>
-                <w:color w:val="000000"/>
-                <w:sz w:val="26"/>
-                <w:szCs w:val="26"/>
-              </w:rPr>
-            </w:pPr>
-            <w:r>
-              <w:rPr>
-                <w:rFonts w:ascii="Times New Roman" w:hAnsi="Times New Roman" w:cs="Angsana New"/>
-                <w:bCs/>
-                <w:color w:val="000000"/>
-                <w:sz w:val="26"/>
-                <w:szCs w:val="26"/>
-              </w:rPr>
-              <w:t>3</w:t>
-            </w:r>
-          </w:p>
-        </w:tc>
-      </w:tr>
-      <w:tr>
-        <w:tc>
-          <w:tcPr>
-            <w:tcW w:w="3169" w:type="dxa"/>
-          </w:tcPr>
-          <w:p>
-            <w:pPr>
-              <w:spacing w:before="133"/>
-              <w:rPr>
-                <w:rFonts w:ascii="Times New Roman" w:hAnsi="Times New Roman" w:cs="Angsana New"/>
-                <w:b/>
-                <w:color w:val="000000"/>
-                <w:sz w:val="26"/>
-                <w:szCs w:val="26"/>
-              </w:rPr>
-            </w:pPr>
-            <w:proofErr w:type="spellStart"/>
-            <w:r>
-              <w:rPr>
-                <w:rFonts w:ascii="Times New Roman" w:hAnsi="Times New Roman" w:cs="Angsana New"/>
-                <w:b/>
-                <w:color w:val="000000"/>
-                <w:sz w:val="26"/>
-                <w:szCs w:val="26"/>
-              </w:rPr>
-              <w:t>Precondiciones</w:t>
-            </w:r>
-            <w:proofErr w:type="spellEnd"/>
-          </w:p>
-        </w:tc>
-        <w:tc>
-          <w:tcPr>
-            <w:tcW w:w="5659" w:type="dxa"/>
-            <w:gridSpan w:val="2"/>
-          </w:tcPr>
-          <w:p>
-            <w:pPr>
-              <w:spacing w:before="133"/>
-              <w:rPr>
-                <w:rFonts w:ascii="Times New Roman" w:hAnsi="Times New Roman" w:cs="Angsana New"/>
-                <w:bCs/>
-                <w:color w:val="000000"/>
-                <w:sz w:val="26"/>
-                <w:szCs w:val="26"/>
-                <w:lang w:val="es-CO"/>
-              </w:rPr>
-            </w:pPr>
-            <w:r>
-              <w:rPr>
-                <w:rFonts w:ascii="Times New Roman" w:hAnsi="Times New Roman" w:cs="Angsana New"/>
-                <w:bCs/>
-                <w:color w:val="000000"/>
-                <w:sz w:val="26"/>
-                <w:szCs w:val="26"/>
-                <w:lang w:val="es-CO"/>
-              </w:rPr>
-              <w:t>El usuario debe estar autenticado</w:t>
-            </w:r>
-          </w:p>
-        </w:tc>
-      </w:tr>
-      <w:tr>
-        <w:tc>
-          <w:tcPr>
-            <w:tcW w:w="3169" w:type="dxa"/>
-            <w:vMerge w:val="restart"/>
-          </w:tcPr>
-          <w:p>
-            <w:pPr>
-              <w:spacing w:before="133"/>
-              <w:rPr>
-                <w:rFonts w:ascii="Times New Roman" w:hAnsi="Times New Roman" w:cs="Angsana New"/>
-                <w:b/>
-                <w:color w:val="000000"/>
-                <w:sz w:val="26"/>
-                <w:szCs w:val="26"/>
-              </w:rPr>
-            </w:pPr>
-            <w:proofErr w:type="spellStart"/>
-            <w:r>
-              <w:rPr>
-                <w:rFonts w:ascii="Times New Roman" w:hAnsi="Times New Roman" w:cs="Angsana New"/>
-                <w:b/>
-                <w:color w:val="000000"/>
-                <w:sz w:val="26"/>
-                <w:szCs w:val="26"/>
-              </w:rPr>
-              <w:t>Flujo</w:t>
-            </w:r>
-            <w:proofErr w:type="spellEnd"/>
-            <w:r>
-              <w:rPr>
-                <w:rFonts w:ascii="Times New Roman" w:hAnsi="Times New Roman" w:cs="Angsana New"/>
-                <w:b/>
-                <w:color w:val="000000"/>
-                <w:sz w:val="26"/>
-                <w:szCs w:val="26"/>
-              </w:rPr>
-              <w:t xml:space="preserve"> normal</w:t>
-            </w:r>
-          </w:p>
-        </w:tc>
-        <w:tc>
-          <w:tcPr>
-            <w:tcW w:w="3193" w:type="dxa"/>
-            <w:shd w:val="clear" w:color="auto" w:fill="D9D9D9"/>
-          </w:tcPr>
-          <w:p>
-            <w:pPr>
-              <w:spacing w:before="133"/>
-              <w:jc w:val="center"/>
-              <w:rPr>
-                <w:rFonts w:ascii="Times New Roman" w:hAnsi="Times New Roman" w:cs="Angsana New"/>
-                <w:bCs/>
-                <w:color w:val="000000"/>
-                <w:sz w:val="26"/>
-                <w:szCs w:val="26"/>
-              </w:rPr>
-            </w:pPr>
-            <w:r>
-              <w:rPr>
-                <w:rFonts w:ascii="Times New Roman" w:hAnsi="Times New Roman" w:cs="Angsana New"/>
-                <w:bCs/>
-                <w:color w:val="000000"/>
-                <w:sz w:val="26"/>
-                <w:szCs w:val="26"/>
-              </w:rPr>
-              <w:t>Usuario</w:t>
-            </w:r>
-          </w:p>
-        </w:tc>
-        <w:tc>
-          <w:tcPr>
-            <w:tcW w:w="2466" w:type="dxa"/>
-            <w:shd w:val="clear" w:color="auto" w:fill="D9D9D9"/>
-          </w:tcPr>
-          <w:p>
-            <w:pPr>
-              <w:spacing w:before="133"/>
-              <w:jc w:val="center"/>
-              <w:rPr>
-                <w:rFonts w:ascii="Times New Roman" w:hAnsi="Times New Roman" w:cs="Angsana New"/>
-                <w:bCs/>
-                <w:color w:val="000000"/>
-                <w:sz w:val="26"/>
-                <w:szCs w:val="26"/>
-              </w:rPr>
-            </w:pPr>
-            <w:r>
-              <w:rPr>
-                <w:rFonts w:ascii="Times New Roman" w:hAnsi="Times New Roman" w:cs="Angsana New"/>
-                <w:bCs/>
-                <w:color w:val="000000"/>
-                <w:sz w:val="26"/>
-                <w:szCs w:val="26"/>
-              </w:rPr>
-              <w:t>Sistema</w:t>
-            </w:r>
-          </w:p>
-        </w:tc>
-      </w:tr>
-      <w:tr>
-        <w:tc>
-          <w:tcPr>
-            <w:tcW w:w="3169" w:type="dxa"/>
-            <w:vMerge/>
-          </w:tcPr>
-          <w:p>
-            <w:pPr>
-              <w:spacing w:before="133"/>
-              <w:rPr>
-                <w:rFonts w:ascii="Times New Roman" w:hAnsi="Times New Roman" w:cs="Angsana New"/>
-                <w:b/>
-                <w:color w:val="000000"/>
-                <w:sz w:val="26"/>
-                <w:szCs w:val="26"/>
-              </w:rPr>
-            </w:pPr>
-          </w:p>
-        </w:tc>
-        <w:tc>
-          <w:tcPr>
-            <w:tcW w:w="3193" w:type="dxa"/>
-          </w:tcPr>
-          <w:p>
-            <w:pPr>
-              <w:spacing w:before="133"/>
-              <w:rPr>
-                <w:rFonts w:ascii="Times New Roman" w:hAnsi="Times New Roman" w:cs="Angsana New"/>
-                <w:bCs/>
-                <w:color w:val="000000"/>
-                <w:sz w:val="26"/>
-                <w:szCs w:val="26"/>
-              </w:rPr>
-            </w:pPr>
-            <w:proofErr w:type="spellStart"/>
-            <w:r>
-              <w:rPr>
-                <w:rFonts w:ascii="Times New Roman" w:hAnsi="Times New Roman" w:cs="Angsana New"/>
-                <w:bCs/>
-                <w:color w:val="000000"/>
-                <w:sz w:val="26"/>
-                <w:szCs w:val="26"/>
-              </w:rPr>
-              <w:t>Buscar</w:t>
-            </w:r>
-            <w:proofErr w:type="spellEnd"/>
-            <w:r>
-              <w:rPr>
-                <w:rFonts w:ascii="Times New Roman" w:hAnsi="Times New Roman" w:cs="Angsana New"/>
-                <w:bCs/>
-                <w:color w:val="000000"/>
-                <w:sz w:val="26"/>
-                <w:szCs w:val="26"/>
-              </w:rPr>
-              <w:t xml:space="preserve"> OVA</w:t>
-            </w:r>
-          </w:p>
-        </w:tc>
-        <w:tc>
-          <w:tcPr>
-            <w:tcW w:w="2466" w:type="dxa"/>
-          </w:tcPr>
-          <w:p>
-            <w:pPr>
-              <w:spacing w:before="133"/>
-              <w:rPr>
-                <w:rFonts w:ascii="Times New Roman" w:hAnsi="Times New Roman" w:cs="Angsana New"/>
-                <w:bCs/>
-                <w:color w:val="000000"/>
-                <w:sz w:val="26"/>
-                <w:szCs w:val="26"/>
-                <w:lang w:val="es-CO"/>
-              </w:rPr>
-            </w:pPr>
-          </w:p>
-        </w:tc>
-      </w:tr>
-      <w:tr>
-        <w:tc>
-          <w:tcPr>
-            <w:tcW w:w="3169" w:type="dxa"/>
-            <w:vMerge/>
-          </w:tcPr>
-          <w:p>
-            <w:pPr>
-              <w:spacing w:before="133"/>
-              <w:rPr>
-                <w:rFonts w:ascii="Times New Roman" w:hAnsi="Times New Roman" w:cs="Angsana New"/>
-                <w:b/>
-                <w:color w:val="000000"/>
-                <w:sz w:val="26"/>
-                <w:szCs w:val="26"/>
-                <w:lang w:val="es-CO"/>
-              </w:rPr>
-            </w:pPr>
-          </w:p>
-        </w:tc>
-        <w:tc>
-          <w:tcPr>
-            <w:tcW w:w="3193" w:type="dxa"/>
-          </w:tcPr>
-          <w:p>
-            <w:pPr>
-              <w:spacing w:before="133"/>
-              <w:rPr>
-                <w:rFonts w:ascii="Times New Roman" w:hAnsi="Times New Roman" w:cs="Angsana New"/>
-                <w:bCs/>
-                <w:color w:val="000000"/>
-                <w:sz w:val="26"/>
-                <w:szCs w:val="26"/>
-                <w:lang w:val="es-CO"/>
-              </w:rPr>
-            </w:pPr>
-          </w:p>
-        </w:tc>
-        <w:tc>
-          <w:tcPr>
-            <w:tcW w:w="2466" w:type="dxa"/>
-          </w:tcPr>
-          <w:p>
-            <w:pPr>
-              <w:spacing w:before="133"/>
-              <w:rPr>
-                <w:rFonts w:ascii="Times New Roman" w:hAnsi="Times New Roman" w:cs="Angsana New"/>
-                <w:bCs/>
-                <w:color w:val="000000"/>
-                <w:sz w:val="26"/>
-                <w:szCs w:val="26"/>
-                <w:lang w:val="es-CO"/>
-              </w:rPr>
-            </w:pPr>
-            <w:r>
-              <w:rPr>
-                <w:rFonts w:ascii="Times New Roman" w:hAnsi="Times New Roman" w:cs="Angsana New"/>
-                <w:bCs/>
-                <w:color w:val="000000"/>
-                <w:sz w:val="26"/>
-                <w:szCs w:val="26"/>
-                <w:lang w:val="es-CO"/>
-              </w:rPr>
-              <w:t>Muestra el campo de búsqueda</w:t>
-            </w:r>
-          </w:p>
-        </w:tc>
-      </w:tr>
-      <w:tr>
-        <w:tc>
-          <w:tcPr>
-            <w:tcW w:w="3169" w:type="dxa"/>
-            <w:vMerge/>
-          </w:tcPr>
-          <w:p>
-            <w:pPr>
-              <w:spacing w:before="133"/>
-              <w:rPr>
-                <w:rFonts w:ascii="Times New Roman" w:hAnsi="Times New Roman" w:cs="Angsana New"/>
-                <w:b/>
-                <w:color w:val="000000"/>
-                <w:sz w:val="26"/>
-                <w:szCs w:val="26"/>
-                <w:lang w:val="es-CO"/>
-              </w:rPr>
-            </w:pPr>
-          </w:p>
-        </w:tc>
-        <w:tc>
-          <w:tcPr>
-            <w:tcW w:w="3193" w:type="dxa"/>
-          </w:tcPr>
-          <w:p>
-            <w:pPr>
-              <w:spacing w:before="133"/>
-              <w:rPr>
-                <w:rFonts w:ascii="Times New Roman" w:hAnsi="Times New Roman" w:cs="Angsana New"/>
-                <w:bCs/>
-                <w:color w:val="000000"/>
-                <w:sz w:val="26"/>
-                <w:szCs w:val="26"/>
-                <w:lang w:val="es-CO"/>
-              </w:rPr>
-            </w:pPr>
-            <w:r>
-              <w:rPr>
-                <w:rFonts w:ascii="Times New Roman" w:hAnsi="Times New Roman" w:cs="Angsana New"/>
-                <w:bCs/>
-                <w:color w:val="000000"/>
-                <w:sz w:val="26"/>
-                <w:szCs w:val="26"/>
-                <w:lang w:val="es-CO"/>
-              </w:rPr>
-              <w:t>Usuario ingresa criterios de búsqueda</w:t>
-            </w:r>
-          </w:p>
-        </w:tc>
-        <w:tc>
-          <w:tcPr>
-            <w:tcW w:w="2466" w:type="dxa"/>
-          </w:tcPr>
-          <w:p>
-            <w:pPr>
-              <w:spacing w:before="133"/>
-              <w:rPr>
-                <w:rFonts w:ascii="Times New Roman" w:hAnsi="Times New Roman" w:cs="Angsana New"/>
-                <w:bCs/>
-                <w:color w:val="000000"/>
-                <w:sz w:val="26"/>
-                <w:szCs w:val="26"/>
-                <w:lang w:val="es-CO"/>
-              </w:rPr>
-            </w:pPr>
-          </w:p>
-        </w:tc>
-      </w:tr>
-      <w:tr>
-        <w:tc>
-          <w:tcPr>
-            <w:tcW w:w="3169" w:type="dxa"/>
-            <w:vMerge w:val="restart"/>
-          </w:tcPr>
-          <w:p>
-            <w:pPr>
-              <w:spacing w:before="133"/>
-              <w:rPr>
-                <w:rFonts w:ascii="Times New Roman" w:hAnsi="Times New Roman" w:cs="Angsana New"/>
-                <w:b/>
-                <w:color w:val="000000"/>
-                <w:sz w:val="26"/>
-                <w:szCs w:val="26"/>
-              </w:rPr>
-            </w:pPr>
-            <w:proofErr w:type="spellStart"/>
-            <w:r>
-              <w:rPr>
-                <w:rFonts w:ascii="Times New Roman" w:hAnsi="Times New Roman" w:cs="Angsana New"/>
-                <w:b/>
-                <w:color w:val="000000"/>
-                <w:sz w:val="26"/>
-                <w:szCs w:val="26"/>
-              </w:rPr>
-              <w:t>Flujo</w:t>
-            </w:r>
-            <w:proofErr w:type="spellEnd"/>
-            <w:r>
-              <w:rPr>
-                <w:rFonts w:ascii="Times New Roman" w:hAnsi="Times New Roman" w:cs="Angsana New"/>
-                <w:b/>
-                <w:color w:val="000000"/>
-                <w:sz w:val="26"/>
-                <w:szCs w:val="26"/>
-              </w:rPr>
-              <w:t xml:space="preserve"> alternativo 1</w:t>
-            </w:r>
-          </w:p>
-        </w:tc>
-        <w:tc>
-          <w:tcPr>
-            <w:tcW w:w="3193" w:type="dxa"/>
-          </w:tcPr>
-          <w:p>
-            <w:pPr>
-              <w:spacing w:before="133"/>
-              <w:rPr>
-                <w:rFonts w:ascii="Times New Roman" w:hAnsi="Times New Roman" w:cs="Angsana New"/>
-                <w:bCs/>
-                <w:color w:val="000000"/>
-                <w:sz w:val="26"/>
-                <w:szCs w:val="26"/>
-              </w:rPr>
-            </w:pPr>
-            <w:proofErr w:type="spellStart"/>
-            <w:r>
-              <w:rPr>
-                <w:rFonts w:ascii="Times New Roman" w:hAnsi="Times New Roman" w:cs="Angsana New"/>
-                <w:bCs/>
-                <w:color w:val="000000"/>
-                <w:sz w:val="26"/>
-                <w:szCs w:val="26"/>
-              </w:rPr>
-              <w:t>Buscar</w:t>
-            </w:r>
-            <w:proofErr w:type="spellEnd"/>
-            <w:r>
-              <w:rPr>
-                <w:rFonts w:ascii="Times New Roman" w:hAnsi="Times New Roman" w:cs="Angsana New"/>
-                <w:bCs/>
-                <w:color w:val="000000"/>
-                <w:sz w:val="26"/>
-                <w:szCs w:val="26"/>
-              </w:rPr>
-              <w:t xml:space="preserve"> OVA</w:t>
-            </w:r>
-          </w:p>
-        </w:tc>
-        <w:tc>
-          <w:tcPr>
-            <w:tcW w:w="2466" w:type="dxa"/>
-          </w:tcPr>
-          <w:p>
-            <w:pPr>
-              <w:spacing w:before="133"/>
-              <w:rPr>
-                <w:rFonts w:ascii="Times New Roman" w:hAnsi="Times New Roman" w:cs="Angsana New"/>
-                <w:bCs/>
-                <w:color w:val="000000"/>
-                <w:sz w:val="26"/>
-                <w:szCs w:val="26"/>
-              </w:rPr>
-            </w:pPr>
-          </w:p>
-        </w:tc>
-      </w:tr>
-      <w:tr>
-        <w:tc>
-          <w:tcPr>
-            <w:tcW w:w="3169" w:type="dxa"/>
-            <w:vMerge/>
-          </w:tcPr>
-          <w:p>
-            <w:pPr>
-              <w:spacing w:before="133"/>
-              <w:rPr>
-                <w:rFonts w:ascii="Times New Roman" w:hAnsi="Times New Roman" w:cs="Angsana New"/>
-                <w:b/>
-                <w:color w:val="000000"/>
-                <w:sz w:val="26"/>
-                <w:szCs w:val="26"/>
-              </w:rPr>
-            </w:pPr>
-          </w:p>
-        </w:tc>
-        <w:tc>
-          <w:tcPr>
-            <w:tcW w:w="3193" w:type="dxa"/>
-          </w:tcPr>
-          <w:p>
-            <w:pPr>
-              <w:spacing w:before="133"/>
-              <w:rPr>
-                <w:rFonts w:ascii="Times New Roman" w:hAnsi="Times New Roman" w:cs="Angsana New"/>
-                <w:bCs/>
-                <w:color w:val="000000"/>
-                <w:sz w:val="26"/>
-                <w:szCs w:val="26"/>
-              </w:rPr>
-            </w:pPr>
-          </w:p>
-        </w:tc>
-        <w:tc>
-          <w:tcPr>
-            <w:tcW w:w="2466" w:type="dxa"/>
-          </w:tcPr>
-          <w:p>
-            <w:pPr>
-              <w:spacing w:before="133"/>
-              <w:rPr>
-                <w:rFonts w:ascii="Times New Roman" w:hAnsi="Times New Roman" w:cs="Angsana New"/>
-                <w:bCs/>
-                <w:color w:val="000000"/>
-                <w:sz w:val="26"/>
-                <w:szCs w:val="26"/>
-                <w:lang w:val="es-CO"/>
-              </w:rPr>
-            </w:pPr>
-            <w:r>
-              <w:rPr>
-                <w:rFonts w:ascii="Times New Roman" w:hAnsi="Times New Roman" w:cs="Angsana New"/>
-                <w:bCs/>
-                <w:color w:val="000000"/>
-                <w:sz w:val="26"/>
-                <w:szCs w:val="26"/>
-                <w:lang w:val="es-CO"/>
-              </w:rPr>
-              <w:t>Mensaje de error si no hay conexión</w:t>
-            </w:r>
-          </w:p>
-        </w:tc>
-      </w:tr>
-      <w:tr>
-        <w:tc>
-          <w:tcPr>
-            <w:tcW w:w="3169" w:type="dxa"/>
-            <w:vMerge/>
-          </w:tcPr>
-          <w:p>
-            <w:pPr>
-              <w:spacing w:before="133"/>
-              <w:rPr>
-                <w:rFonts w:ascii="Times New Roman" w:hAnsi="Times New Roman" w:cs="Angsana New"/>
-                <w:b/>
-                <w:color w:val="000000"/>
-                <w:sz w:val="26"/>
-                <w:szCs w:val="26"/>
-                <w:lang w:val="es-CO"/>
-              </w:rPr>
-            </w:pPr>
-          </w:p>
-        </w:tc>
-        <w:tc>
-          <w:tcPr>
-            <w:tcW w:w="3193" w:type="dxa"/>
-          </w:tcPr>
-          <w:p>
-            <w:pPr>
-              <w:spacing w:before="133"/>
-              <w:rPr>
-                <w:rFonts w:ascii="Times New Roman" w:hAnsi="Times New Roman" w:cs="Angsana New"/>
-                <w:bCs/>
-                <w:color w:val="000000"/>
-                <w:sz w:val="26"/>
-                <w:szCs w:val="26"/>
-              </w:rPr>
-            </w:pPr>
-            <w:proofErr w:type="spellStart"/>
-            <w:r>
-              <w:rPr>
-                <w:rFonts w:ascii="Times New Roman" w:hAnsi="Times New Roman" w:cs="Angsana New"/>
-                <w:bCs/>
-                <w:color w:val="000000"/>
-                <w:sz w:val="26"/>
-                <w:szCs w:val="26"/>
-              </w:rPr>
-              <w:t>Reintenta</w:t>
-            </w:r>
-            <w:proofErr w:type="spellEnd"/>
-            <w:r>
-              <w:rPr>
-                <w:rFonts w:ascii="Times New Roman" w:hAnsi="Times New Roman" w:cs="Angsana New"/>
-                <w:bCs/>
-                <w:color w:val="000000"/>
-                <w:sz w:val="26"/>
-                <w:szCs w:val="26"/>
-              </w:rPr>
-              <w:t xml:space="preserve"> la </w:t>
-            </w:r>
-            <w:proofErr w:type="spellStart"/>
-            <w:r>
-              <w:rPr>
-                <w:rFonts w:ascii="Times New Roman" w:hAnsi="Times New Roman" w:cs="Angsana New"/>
-                <w:bCs/>
-                <w:color w:val="000000"/>
-                <w:sz w:val="26"/>
-                <w:szCs w:val="26"/>
-              </w:rPr>
-              <w:t>acción</w:t>
-            </w:r>
-            <w:proofErr w:type="spellEnd"/>
-          </w:p>
-        </w:tc>
-        <w:tc>
-          <w:tcPr>
-            <w:tcW w:w="2466" w:type="dxa"/>
-          </w:tcPr>
-          <w:p>
-            <w:pPr>
-              <w:spacing w:before="133"/>
-              <w:rPr>
-                <w:rFonts w:ascii="Times New Roman" w:hAnsi="Times New Roman" w:cs="Angsana New"/>
-                <w:bCs/>
-                <w:color w:val="000000"/>
-                <w:sz w:val="26"/>
-                <w:szCs w:val="26"/>
-              </w:rPr>
-            </w:pPr>
-          </w:p>
-        </w:tc>
-      </w:tr>
-      <w:tr>
-        <w:trPr>
-          <w:trHeight w:val="70"/>
-        </w:trPr>
-        <w:tc>
-          <w:tcPr>
-            <w:tcW w:w="3169" w:type="dxa"/>
-            <w:vMerge/>
-          </w:tcPr>
-          <w:p>
-            <w:pPr>
-              <w:spacing w:before="133"/>
-              <w:rPr>
-                <w:rFonts w:ascii="Times New Roman" w:hAnsi="Times New Roman" w:cs="Angsana New"/>
-                <w:b/>
-                <w:color w:val="000000"/>
-                <w:sz w:val="26"/>
-                <w:szCs w:val="26"/>
-              </w:rPr>
-            </w:pPr>
-          </w:p>
-        </w:tc>
-        <w:tc>
-          <w:tcPr>
-            <w:tcW w:w="3193" w:type="dxa"/>
-          </w:tcPr>
-          <w:p>
-            <w:pPr>
-              <w:spacing w:before="133"/>
-              <w:rPr>
-                <w:rFonts w:ascii="Times New Roman" w:hAnsi="Times New Roman" w:cs="Angsana New"/>
-                <w:bCs/>
-                <w:color w:val="000000"/>
-                <w:sz w:val="26"/>
-                <w:szCs w:val="26"/>
-              </w:rPr>
-            </w:pPr>
-          </w:p>
-        </w:tc>
-        <w:tc>
-          <w:tcPr>
-            <w:tcW w:w="2466" w:type="dxa"/>
-          </w:tcPr>
-          <w:p>
-            <w:pPr>
-              <w:spacing w:before="133"/>
-              <w:rPr>
-                <w:rFonts w:ascii="Times New Roman" w:hAnsi="Times New Roman" w:cs="Angsana New"/>
-                <w:bCs/>
-                <w:color w:val="000000"/>
-                <w:sz w:val="26"/>
-                <w:szCs w:val="26"/>
-              </w:rPr>
-            </w:pPr>
-          </w:p>
-        </w:tc>
-      </w:tr>
-    </w:tbl>
-    <w:p>
-      <w:pPr>
-        <w:rPr>
-          <w:rFonts w:ascii="Aptos" w:eastAsia="Times New Roman" w:hAnsi="Aptos" w:cs="Times New Roman"/>
-          <w:lang w:val="es-CO"/>
-        </w:rPr>
-      </w:pPr>
-    </w:p>
-    <w:p>
-      <w:pPr>
         <w:pStyle w:val="Ttulo2"/>
         <w:rPr>
           <w:rFonts w:eastAsia="Times New Roman"/>
@@ -24059,6 +24224,7 @@
                 <w:szCs w:val="26"/>
                 <w:lang w:val="es-MX"/>
               </w:rPr>
+              <w:lastRenderedPageBreak/>
               <w:t>Actores</w:t>
             </w:r>
           </w:p>
@@ -25148,29 +25314,7 @@
                 <w:sz w:val="26"/>
                 <w:szCs w:val="26"/>
               </w:rPr>
-              <w:t xml:space="preserve"> </w:t>
-            </w:r>
-            <w:proofErr w:type="spellStart"/>
-            <w:r>
-              <w:rPr>
-                <w:rFonts w:ascii="Times New Roman" w:eastAsia="Times New Roman" w:hAnsi="Times New Roman" w:cs="Angsana New"/>
-                <w:bCs/>
-                <w:color w:val="000000"/>
-                <w:sz w:val="26"/>
-                <w:szCs w:val="26"/>
-              </w:rPr>
-              <w:t>reintenta</w:t>
-            </w:r>
-            <w:proofErr w:type="spellEnd"/>
-            <w:r>
-              <w:rPr>
-                <w:rFonts w:ascii="Times New Roman" w:eastAsia="Times New Roman" w:hAnsi="Times New Roman" w:cs="Angsana New"/>
-                <w:bCs/>
-                <w:color w:val="000000"/>
-                <w:sz w:val="26"/>
-                <w:szCs w:val="26"/>
-              </w:rPr>
-              <w:t xml:space="preserve"> la acción</w:t>
+              <w:t xml:space="preserve"> reintenta la acción</w:t>
             </w:r>
           </w:p>
         </w:tc>
@@ -25444,7 +25588,7 @@
                     </pic:cNvPicPr>
                   </pic:nvPicPr>
                   <pic:blipFill>
-                    <a:blip r:embed="rId23">
+                    <a:blip r:embed="rId25">
                       <a:extLst>
                         <a:ext uri="{28A0092B-C50C-407E-A947-70E740481C1C}">
                           <a14:useLocalDpi xmlns:a14="http://schemas.microsoft.com/office/drawing/2010/main" val="0"/>
@@ -26062,7 +26206,7 @@
                     </pic:cNvPicPr>
                   </pic:nvPicPr>
                   <pic:blipFill>
-                    <a:blip r:embed="rId24">
+                    <a:blip r:embed="rId26">
                       <a:extLst>
                         <a:ext uri="{28A0092B-C50C-407E-A947-70E740481C1C}">
                           <a14:useLocalDpi xmlns:a14="http://schemas.microsoft.com/office/drawing/2010/main" val="0"/>
@@ -26665,7 +26809,7 @@
                     </pic:cNvPicPr>
                   </pic:nvPicPr>
                   <pic:blipFill>
-                    <a:blip r:embed="rId25">
+                    <a:blip r:embed="rId27">
                       <a:extLst>
                         <a:ext uri="{28A0092B-C50C-407E-A947-70E740481C1C}">
                           <a14:useLocalDpi xmlns:a14="http://schemas.microsoft.com/office/drawing/2010/main" val="0"/>
@@ -27255,7 +27399,7 @@
                     </pic:cNvPicPr>
                   </pic:nvPicPr>
                   <pic:blipFill>
-                    <a:blip r:embed="rId26">
+                    <a:blip r:embed="rId28">
                       <a:extLst>
                         <a:ext uri="{28A0092B-C50C-407E-A947-70E740481C1C}">
                           <a14:useLocalDpi xmlns:a14="http://schemas.microsoft.com/office/drawing/2010/main" val="0"/>
@@ -27845,7 +27989,7 @@
                     </pic:cNvPicPr>
                   </pic:nvPicPr>
                   <pic:blipFill>
-                    <a:blip r:embed="rId27">
+                    <a:blip r:embed="rId29">
                       <a:extLst>
                         <a:ext uri="{28A0092B-C50C-407E-A947-70E740481C1C}">
                           <a14:useLocalDpi xmlns:a14="http://schemas.microsoft.com/office/drawing/2010/main" val="0"/>
@@ -28525,7 +28669,7 @@
                     </pic:cNvPicPr>
                   </pic:nvPicPr>
                   <pic:blipFill>
-                    <a:blip r:embed="rId28">
+                    <a:blip r:embed="rId30">
                       <a:extLst>
                         <a:ext uri="{28A0092B-C50C-407E-A947-70E740481C1C}">
                           <a14:useLocalDpi xmlns:a14="http://schemas.microsoft.com/office/drawing/2010/main" val="0"/>
@@ -29186,7 +29330,7 @@
                     </pic:cNvPicPr>
                   </pic:nvPicPr>
                   <pic:blipFill>
-                    <a:blip r:embed="rId29">
+                    <a:blip r:embed="rId31">
                       <a:extLst>
                         <a:ext uri="{28A0092B-C50C-407E-A947-70E740481C1C}">
                           <a14:useLocalDpi xmlns:a14="http://schemas.microsoft.com/office/drawing/2010/main" val="0"/>
@@ -29576,6 +29720,7 @@
           <w:rFonts w:eastAsia="Times New Roman"/>
           <w:lang w:val="es-CO" w:eastAsia="es-MX"/>
         </w:rPr>
+        <w:lastRenderedPageBreak/>
         <w:t>Requisitos de Desempeño</w:t>
       </w:r>
       <w:bookmarkEnd w:id="17"/>
@@ -29817,6 +29962,7 @@
         <w:rPr>
           <w:lang w:val="es-CO" w:eastAsia="es-MX"/>
         </w:rPr>
+        <w:lastRenderedPageBreak/>
         <w:t>Diagrama relacional</w:t>
       </w:r>
     </w:p>
@@ -31575,8 +31721,8 @@
       <w:bookmarkEnd w:id="84"/>
     </w:p>
     <w:sectPr>
-      <w:footerReference w:type="default" r:id="rId30"/>
-      <w:headerReference w:type="first" r:id="rId31"/>
+      <w:footerReference w:type="default" r:id="rId32"/>
+      <w:headerReference w:type="first" r:id="rId33"/>
       <w:pgSz w:w="11907" w:h="16839"/>
       <w:pgMar w:top="1267" w:right="1339" w:bottom="1339" w:left="1339" w:header="720" w:footer="720" w:gutter="0"/>
       <w:cols w:space="720"/>
@@ -36205,6 +36351,19 @@
 </file>
 
 <file path=customXml/item2.xml><?xml version="1.0" encoding="utf-8"?>
+<?mso-contentType ?>
+<FormTemplates xmlns="http://schemas.microsoft.com/sharepoint/v3/contenttype/forms">
+  <Display>DocumentLibraryForm</Display>
+  <Edit>DocumentLibraryForm</Edit>
+  <New>DocumentLibraryForm</New>
+</FormTemplates>
+</file>
+
+<file path=customXml/item3.xml><?xml version="1.0" encoding="utf-8"?>
+<b:Sources xmlns:b="http://schemas.openxmlformats.org/officeDocument/2006/bibliography" xmlns="http://schemas.openxmlformats.org/officeDocument/2006/bibliography" SelectedStyle="/APASixthEditionOfficeOnline.xsl" StyleName="APA" Version="6"/>
+</file>
+
+<file path=customXml/item4.xml><?xml version="1.0" encoding="utf-8"?>
 <ct:contentTypeSchema xmlns:ct="http://schemas.microsoft.com/office/2006/metadata/contentType" xmlns:ma="http://schemas.microsoft.com/office/2006/metadata/properties/metaAttributes" ct:_="" ma:_="" ma:contentTypeName="Documento" ma:contentTypeID="0x010100BB87D4FB4122714DBFB25293BE6474E2" ma:contentTypeVersion="10" ma:contentTypeDescription="Crear nuevo documento." ma:contentTypeScope="" ma:versionID="71eb4dd3e2632ed0934e5a06e42e441c">
   <xsd:schema xmlns:xsd="http://www.w3.org/2001/XMLSchema" xmlns:xs="http://www.w3.org/2001/XMLSchema" xmlns:p="http://schemas.microsoft.com/office/2006/metadata/properties" xmlns:ns3="3da7ee0d-bd9e-401a-bc18-01a6fa929464" xmlns:ns4="6c3853cf-e8af-4fa8-87f0-f2b45ea62faa" targetNamespace="http://schemas.microsoft.com/office/2006/metadata/properties" ma:root="true" ma:fieldsID="5e05018d3a98234b05705024fa957bab" ns3:_="" ns4:_="">
     <xsd:import namespace="3da7ee0d-bd9e-401a-bc18-01a6fa929464"/>
@@ -36407,19 +36566,6 @@
 </ct:contentTypeSchema>
 </file>
 
-<file path=customXml/item3.xml><?xml version="1.0" encoding="utf-8"?>
-<b:Sources xmlns:b="http://schemas.openxmlformats.org/officeDocument/2006/bibliography" xmlns="http://schemas.openxmlformats.org/officeDocument/2006/bibliography" SelectedStyle="/APASixthEditionOfficeOnline.xsl" StyleName="APA" Version="6"/>
-</file>
-
-<file path=customXml/item4.xml><?xml version="1.0" encoding="utf-8"?>
-<?mso-contentType ?>
-<FormTemplates xmlns="http://schemas.microsoft.com/sharepoint/v3/contenttype/forms">
-  <Display>DocumentLibraryForm</Display>
-  <Edit>DocumentLibraryForm</Edit>
-  <New>DocumentLibraryForm</New>
-</FormTemplates>
-</file>
-
 <file path=customXml/itemProps1.xml><?xml version="1.0" encoding="utf-8"?>
 <ds:datastoreItem xmlns:ds="http://schemas.openxmlformats.org/officeDocument/2006/customXml" ds:itemID="{7BA53DA2-FC87-405F-97E2-D0B3AC63C739}">
   <ds:schemaRefs>
@@ -36431,6 +36577,22 @@
 </file>
 
 <file path=customXml/itemProps2.xml><?xml version="1.0" encoding="utf-8"?>
+<ds:datastoreItem xmlns:ds="http://schemas.openxmlformats.org/officeDocument/2006/customXml" ds:itemID="{718E1F05-C176-4B0D-B626-0EBF46A6F3ED}">
+  <ds:schemaRefs>
+    <ds:schemaRef ds:uri="http://schemas.microsoft.com/sharepoint/v3/contenttype/forms"/>
+  </ds:schemaRefs>
+</ds:datastoreItem>
+</file>
+
+<file path=customXml/itemProps3.xml><?xml version="1.0" encoding="utf-8"?>
+<ds:datastoreItem xmlns:ds="http://schemas.openxmlformats.org/officeDocument/2006/customXml" ds:itemID="{3488F382-8716-4498-AEB8-5F9D2945B1E4}">
+  <ds:schemaRefs>
+    <ds:schemaRef ds:uri="http://schemas.openxmlformats.org/officeDocument/2006/bibliography"/>
+  </ds:schemaRefs>
+</ds:datastoreItem>
+</file>
+
+<file path=customXml/itemProps4.xml><?xml version="1.0" encoding="utf-8"?>
 <ds:datastoreItem xmlns:ds="http://schemas.openxmlformats.org/officeDocument/2006/customXml" ds:itemID="{0BDA0931-9DD6-41E3-842B-33C6CD059C2F}">
   <ds:schemaRefs>
     <ds:schemaRef ds:uri="http://schemas.microsoft.com/office/2006/metadata/contentType"/>
@@ -36447,20 +36609,4 @@
     <ds:schemaRef ds:uri="http://schemas.microsoft.com/internal/obd"/>
   </ds:schemaRefs>
 </ds:datastoreItem>
-</file>
-
-<file path=customXml/itemProps3.xml><?xml version="1.0" encoding="utf-8"?>
-<ds:datastoreItem xmlns:ds="http://schemas.openxmlformats.org/officeDocument/2006/customXml" ds:itemID="{3488F382-8716-4498-AEB8-5F9D2945B1E4}">
-  <ds:schemaRefs>
-    <ds:schemaRef ds:uri="http://schemas.openxmlformats.org/officeDocument/2006/bibliography"/>
-  </ds:schemaRefs>
-</ds:datastoreItem>
-</file>
-
-<file path=customXml/itemProps4.xml><?xml version="1.0" encoding="utf-8"?>
-<ds:datastoreItem xmlns:ds="http://schemas.openxmlformats.org/officeDocument/2006/customXml" ds:itemID="{718E1F05-C176-4B0D-B626-0EBF46A6F3ED}">
-  <ds:schemaRefs>
-    <ds:schemaRef ds:uri="http://schemas.microsoft.com/sharepoint/v3/contenttype/forms"/>
-  </ds:schemaRefs>
-</ds:datastoreItem>
 </file>
</xml_diff>

<commit_message>
Actualización del Caso de Uso Valorar
Se hizo una actualización del Caso de Uso Valorar
</commit_message>
<xml_diff>
--- a/documents/Documento Técnico Software Educativo - OVA MANAGER.docx
+++ b/documents/Documento Técnico Software Educativo - OVA MANAGER.docx
@@ -1711,7 +1711,7 @@
             <w:noProof/>
             <w:webHidden/>
           </w:rPr>
-          <w:t>24</w:t>
+          <w:t>25</w:t>
         </w:r>
         <w:r>
           <w:rPr>
@@ -1790,7 +1790,7 @@
             <w:noProof/>
             <w:webHidden/>
           </w:rPr>
-          <w:t>30</w:t>
+          <w:t>31</w:t>
         </w:r>
         <w:r>
           <w:rPr>
@@ -1867,7 +1867,7 @@
             <w:noProof/>
             <w:webHidden/>
           </w:rPr>
-          <w:t>30</w:t>
+          <w:t>31</w:t>
         </w:r>
         <w:r>
           <w:rPr>
@@ -1944,7 +1944,7 @@
             <w:noProof/>
             <w:webHidden/>
           </w:rPr>
-          <w:t>30</w:t>
+          <w:t>31</w:t>
         </w:r>
         <w:r>
           <w:rPr>
@@ -2021,7 +2021,7 @@
             <w:noProof/>
             <w:webHidden/>
           </w:rPr>
-          <w:t>30</w:t>
+          <w:t>31</w:t>
         </w:r>
         <w:r>
           <w:rPr>
@@ -2098,7 +2098,7 @@
             <w:noProof/>
             <w:webHidden/>
           </w:rPr>
-          <w:t>30</w:t>
+          <w:t>31</w:t>
         </w:r>
         <w:r>
           <w:rPr>
@@ -2177,7 +2177,7 @@
             <w:noProof/>
             <w:webHidden/>
           </w:rPr>
-          <w:t>31</w:t>
+          <w:t>32</w:t>
         </w:r>
         <w:r>
           <w:rPr>
@@ -2254,7 +2254,7 @@
             <w:noProof/>
             <w:webHidden/>
           </w:rPr>
-          <w:t>31</w:t>
+          <w:t>32</w:t>
         </w:r>
         <w:r>
           <w:rPr>
@@ -2331,7 +2331,7 @@
             <w:noProof/>
             <w:webHidden/>
           </w:rPr>
-          <w:t>31</w:t>
+          <w:t>32</w:t>
         </w:r>
         <w:r>
           <w:rPr>
@@ -2408,7 +2408,7 @@
             <w:noProof/>
             <w:webHidden/>
           </w:rPr>
-          <w:t>31</w:t>
+          <w:t>32</w:t>
         </w:r>
         <w:r>
           <w:rPr>
@@ -2487,7 +2487,7 @@
             <w:noProof/>
             <w:webHidden/>
           </w:rPr>
-          <w:t>31</w:t>
+          <w:t>32</w:t>
         </w:r>
         <w:r>
           <w:rPr>
@@ -2564,7 +2564,7 @@
             <w:noProof/>
             <w:webHidden/>
           </w:rPr>
-          <w:t>31</w:t>
+          <w:t>32</w:t>
         </w:r>
         <w:r>
           <w:rPr>
@@ -2641,7 +2641,7 @@
             <w:noProof/>
             <w:webHidden/>
           </w:rPr>
-          <w:t>31</w:t>
+          <w:t>32</w:t>
         </w:r>
         <w:r>
           <w:rPr>
@@ -2739,7 +2739,7 @@
             <w:noProof/>
             <w:webHidden/>
           </w:rPr>
-          <w:t>32</w:t>
+          <w:t>33</w:t>
         </w:r>
         <w:r>
           <w:rPr>
@@ -2818,7 +2818,7 @@
             <w:noProof/>
             <w:webHidden/>
           </w:rPr>
-          <w:t>32</w:t>
+          <w:t>33</w:t>
         </w:r>
         <w:r>
           <w:rPr>
@@ -2893,7 +2893,7 @@
             <w:noProof/>
             <w:webHidden/>
           </w:rPr>
-          <w:t>32</w:t>
+          <w:t>33</w:t>
         </w:r>
         <w:r>
           <w:rPr>
@@ -2968,7 +2968,7 @@
             <w:noProof/>
             <w:webHidden/>
           </w:rPr>
-          <w:t>32</w:t>
+          <w:t>33</w:t>
         </w:r>
         <w:r>
           <w:rPr>
@@ -3043,7 +3043,7 @@
             <w:noProof/>
             <w:webHidden/>
           </w:rPr>
-          <w:t>32</w:t>
+          <w:t>33</w:t>
         </w:r>
         <w:r>
           <w:rPr>
@@ -3122,7 +3122,7 @@
             <w:noProof/>
             <w:webHidden/>
           </w:rPr>
-          <w:t>32</w:t>
+          <w:t>33</w:t>
         </w:r>
         <w:r>
           <w:rPr>
@@ -3197,7 +3197,7 @@
             <w:noProof/>
             <w:webHidden/>
           </w:rPr>
-          <w:t>32</w:t>
+          <w:t>33</w:t>
         </w:r>
         <w:r>
           <w:rPr>
@@ -3272,7 +3272,7 @@
             <w:noProof/>
             <w:webHidden/>
           </w:rPr>
-          <w:t>32</w:t>
+          <w:t>33</w:t>
         </w:r>
         <w:r>
           <w:rPr>
@@ -3347,7 +3347,7 @@
             <w:noProof/>
             <w:webHidden/>
           </w:rPr>
-          <w:t>32</w:t>
+          <w:t>33</w:t>
         </w:r>
         <w:r>
           <w:rPr>
@@ -3426,7 +3426,7 @@
             <w:noProof/>
             <w:webHidden/>
           </w:rPr>
-          <w:t>32</w:t>
+          <w:t>33</w:t>
         </w:r>
         <w:r>
           <w:rPr>
@@ -3501,7 +3501,7 @@
             <w:noProof/>
             <w:webHidden/>
           </w:rPr>
-          <w:t>32</w:t>
+          <w:t>33</w:t>
         </w:r>
         <w:r>
           <w:rPr>
@@ -3576,7 +3576,7 @@
             <w:noProof/>
             <w:webHidden/>
           </w:rPr>
-          <w:t>32</w:t>
+          <w:t>33</w:t>
         </w:r>
         <w:r>
           <w:rPr>
@@ -3651,7 +3651,7 @@
             <w:noProof/>
             <w:webHidden/>
           </w:rPr>
-          <w:t>33</w:t>
+          <w:t>34</w:t>
         </w:r>
         <w:r>
           <w:rPr>
@@ -3730,7 +3730,7 @@
             <w:noProof/>
             <w:webHidden/>
           </w:rPr>
-          <w:t>33</w:t>
+          <w:t>34</w:t>
         </w:r>
         <w:r>
           <w:rPr>
@@ -3805,7 +3805,7 @@
             <w:noProof/>
             <w:webHidden/>
           </w:rPr>
-          <w:t>33</w:t>
+          <w:t>34</w:t>
         </w:r>
         <w:r>
           <w:rPr>
@@ -3880,7 +3880,7 @@
             <w:noProof/>
             <w:webHidden/>
           </w:rPr>
-          <w:t>33</w:t>
+          <w:t>34</w:t>
         </w:r>
         <w:r>
           <w:rPr>
@@ -3955,7 +3955,7 @@
             <w:noProof/>
             <w:webHidden/>
           </w:rPr>
-          <w:t>33</w:t>
+          <w:t>34</w:t>
         </w:r>
         <w:r>
           <w:rPr>
@@ -4030,7 +4030,7 @@
             <w:noProof/>
             <w:webHidden/>
           </w:rPr>
-          <w:t>33</w:t>
+          <w:t>34</w:t>
         </w:r>
         <w:r>
           <w:rPr>
@@ -4109,7 +4109,7 @@
             <w:noProof/>
             <w:webHidden/>
           </w:rPr>
-          <w:t>33</w:t>
+          <w:t>34</w:t>
         </w:r>
         <w:r>
           <w:rPr>
@@ -4184,7 +4184,7 @@
             <w:noProof/>
             <w:webHidden/>
           </w:rPr>
-          <w:t>33</w:t>
+          <w:t>34</w:t>
         </w:r>
         <w:r>
           <w:rPr>
@@ -4259,7 +4259,7 @@
             <w:noProof/>
             <w:webHidden/>
           </w:rPr>
-          <w:t>33</w:t>
+          <w:t>34</w:t>
         </w:r>
         <w:r>
           <w:rPr>
@@ -4334,7 +4334,7 @@
             <w:noProof/>
             <w:webHidden/>
           </w:rPr>
-          <w:t>33</w:t>
+          <w:t>34</w:t>
         </w:r>
         <w:r>
           <w:rPr>
@@ -4413,7 +4413,7 @@
             <w:noProof/>
             <w:webHidden/>
           </w:rPr>
-          <w:t>33</w:t>
+          <w:t>34</w:t>
         </w:r>
         <w:r>
           <w:rPr>
@@ -4488,7 +4488,7 @@
             <w:noProof/>
             <w:webHidden/>
           </w:rPr>
-          <w:t>33</w:t>
+          <w:t>34</w:t>
         </w:r>
         <w:r>
           <w:rPr>
@@ -4563,7 +4563,7 @@
             <w:noProof/>
             <w:webHidden/>
           </w:rPr>
-          <w:t>34</w:t>
+          <w:t>35</w:t>
         </w:r>
         <w:r>
           <w:rPr>
@@ -4638,7 +4638,7 @@
             <w:noProof/>
             <w:webHidden/>
           </w:rPr>
-          <w:t>34</w:t>
+          <w:t>35</w:t>
         </w:r>
         <w:r>
           <w:rPr>
@@ -4736,7 +4736,7 @@
             <w:noProof/>
             <w:webHidden/>
           </w:rPr>
-          <w:t>35</w:t>
+          <w:t>36</w:t>
         </w:r>
         <w:r>
           <w:rPr>
@@ -4815,7 +4815,7 @@
             <w:noProof/>
             <w:webHidden/>
           </w:rPr>
-          <w:t>35</w:t>
+          <w:t>36</w:t>
         </w:r>
         <w:r>
           <w:rPr>
@@ -4890,7 +4890,7 @@
             <w:noProof/>
             <w:webHidden/>
           </w:rPr>
-          <w:t>35</w:t>
+          <w:t>36</w:t>
         </w:r>
         <w:r>
           <w:rPr>
@@ -4965,7 +4965,7 @@
             <w:noProof/>
             <w:webHidden/>
           </w:rPr>
-          <w:t>35</w:t>
+          <w:t>36</w:t>
         </w:r>
         <w:r>
           <w:rPr>
@@ -5040,7 +5040,7 @@
             <w:noProof/>
             <w:webHidden/>
           </w:rPr>
-          <w:t>35</w:t>
+          <w:t>36</w:t>
         </w:r>
         <w:r>
           <w:rPr>
@@ -5119,7 +5119,7 @@
             <w:noProof/>
             <w:webHidden/>
           </w:rPr>
-          <w:t>35</w:t>
+          <w:t>36</w:t>
         </w:r>
         <w:r>
           <w:rPr>
@@ -5194,7 +5194,7 @@
             <w:noProof/>
             <w:webHidden/>
           </w:rPr>
-          <w:t>35</w:t>
+          <w:t>36</w:t>
         </w:r>
         <w:r>
           <w:rPr>
@@ -5269,7 +5269,7 @@
             <w:noProof/>
             <w:webHidden/>
           </w:rPr>
-          <w:t>35</w:t>
+          <w:t>36</w:t>
         </w:r>
         <w:r>
           <w:rPr>
@@ -5344,7 +5344,7 @@
             <w:noProof/>
             <w:webHidden/>
           </w:rPr>
-          <w:t>35</w:t>
+          <w:t>36</w:t>
         </w:r>
         <w:r>
           <w:rPr>
@@ -5423,7 +5423,7 @@
             <w:noProof/>
             <w:webHidden/>
           </w:rPr>
-          <w:t>35</w:t>
+          <w:t>36</w:t>
         </w:r>
         <w:r>
           <w:rPr>
@@ -5498,7 +5498,7 @@
             <w:noProof/>
             <w:webHidden/>
           </w:rPr>
-          <w:t>35</w:t>
+          <w:t>36</w:t>
         </w:r>
         <w:r>
           <w:rPr>
@@ -5573,7 +5573,7 @@
             <w:noProof/>
             <w:webHidden/>
           </w:rPr>
-          <w:t>35</w:t>
+          <w:t>36</w:t>
         </w:r>
         <w:r>
           <w:rPr>
@@ -5648,7 +5648,7 @@
             <w:noProof/>
             <w:webHidden/>
           </w:rPr>
-          <w:t>36</w:t>
+          <w:t>37</w:t>
         </w:r>
         <w:r>
           <w:rPr>
@@ -5727,7 +5727,7 @@
             <w:noProof/>
             <w:webHidden/>
           </w:rPr>
-          <w:t>36</w:t>
+          <w:t>37</w:t>
         </w:r>
         <w:r>
           <w:rPr>
@@ -5802,7 +5802,7 @@
             <w:noProof/>
             <w:webHidden/>
           </w:rPr>
-          <w:t>36</w:t>
+          <w:t>37</w:t>
         </w:r>
         <w:r>
           <w:rPr>
@@ -5877,7 +5877,7 @@
             <w:noProof/>
             <w:webHidden/>
           </w:rPr>
-          <w:t>36</w:t>
+          <w:t>37</w:t>
         </w:r>
         <w:r>
           <w:rPr>
@@ -5952,7 +5952,7 @@
             <w:noProof/>
             <w:webHidden/>
           </w:rPr>
-          <w:t>36</w:t>
+          <w:t>37</w:t>
         </w:r>
         <w:r>
           <w:rPr>
@@ -6031,7 +6031,7 @@
             <w:noProof/>
             <w:webHidden/>
           </w:rPr>
-          <w:t>36</w:t>
+          <w:t>37</w:t>
         </w:r>
         <w:r>
           <w:rPr>
@@ -6106,7 +6106,7 @@
             <w:noProof/>
             <w:webHidden/>
           </w:rPr>
-          <w:t>36</w:t>
+          <w:t>37</w:t>
         </w:r>
         <w:r>
           <w:rPr>
@@ -6181,7 +6181,7 @@
             <w:noProof/>
             <w:webHidden/>
           </w:rPr>
-          <w:t>36</w:t>
+          <w:t>37</w:t>
         </w:r>
         <w:r>
           <w:rPr>
@@ -6256,7 +6256,7 @@
             <w:noProof/>
             <w:webHidden/>
           </w:rPr>
-          <w:t>36</w:t>
+          <w:t>37</w:t>
         </w:r>
         <w:r>
           <w:rPr>
@@ -6335,7 +6335,7 @@
             <w:noProof/>
             <w:webHidden/>
           </w:rPr>
-          <w:t>36</w:t>
+          <w:t>37</w:t>
         </w:r>
         <w:r>
           <w:rPr>
@@ -6410,7 +6410,7 @@
             <w:noProof/>
             <w:webHidden/>
           </w:rPr>
-          <w:t>36</w:t>
+          <w:t>37</w:t>
         </w:r>
         <w:r>
           <w:rPr>
@@ -6485,7 +6485,7 @@
             <w:noProof/>
             <w:webHidden/>
           </w:rPr>
-          <w:t>36</w:t>
+          <w:t>37</w:t>
         </w:r>
         <w:r>
           <w:rPr>
@@ -6560,7 +6560,7 @@
             <w:noProof/>
             <w:webHidden/>
           </w:rPr>
-          <w:t>37</w:t>
+          <w:t>38</w:t>
         </w:r>
         <w:r>
           <w:rPr>
@@ -6639,7 +6639,7 @@
             <w:noProof/>
             <w:webHidden/>
           </w:rPr>
-          <w:t>37</w:t>
+          <w:t>38</w:t>
         </w:r>
         <w:r>
           <w:rPr>
@@ -6714,7 +6714,7 @@
             <w:noProof/>
             <w:webHidden/>
           </w:rPr>
-          <w:t>37</w:t>
+          <w:t>38</w:t>
         </w:r>
         <w:r>
           <w:rPr>
@@ -6789,7 +6789,7 @@
             <w:noProof/>
             <w:webHidden/>
           </w:rPr>
-          <w:t>37</w:t>
+          <w:t>38</w:t>
         </w:r>
         <w:r>
           <w:rPr>
@@ -6868,7 +6868,7 @@
             <w:noProof/>
             <w:webHidden/>
           </w:rPr>
-          <w:t>37</w:t>
+          <w:t>38</w:t>
         </w:r>
         <w:r>
           <w:rPr>
@@ -6943,7 +6943,7 @@
             <w:noProof/>
             <w:webHidden/>
           </w:rPr>
-          <w:t>37</w:t>
+          <w:t>38</w:t>
         </w:r>
         <w:r>
           <w:rPr>
@@ -7018,7 +7018,7 @@
             <w:noProof/>
             <w:webHidden/>
           </w:rPr>
-          <w:t>37</w:t>
+          <w:t>38</w:t>
         </w:r>
         <w:r>
           <w:rPr>
@@ -7642,21 +7642,7 @@
         <w:rPr>
           <w:lang w:val="es-CO"/>
         </w:rPr>
-        <w:t xml:space="preserve">El desarrollo del curso se </w:t>
-      </w:r>
-      <w:proofErr w:type="gramStart"/>
-      <w:r>
-        <w:rPr>
-          <w:lang w:val="es-CO"/>
-        </w:rPr>
-        <w:t>trabajara</w:t>
-      </w:r>
-      <w:proofErr w:type="gramEnd"/>
-      <w:r>
-        <w:rPr>
-          <w:lang w:val="es-CO"/>
-        </w:rPr>
-        <w:t xml:space="preserve"> por proyectos de trabajo colaborativo que serán evaluados</w:t>
+        <w:t>El desarrollo del curso se trabajara por proyectos de trabajo colaborativo que serán evaluados</w:t>
       </w:r>
       <w:r>
         <w:rPr>
@@ -7773,7 +7759,6 @@
         <w:t xml:space="preserve">aplicación de celular, una aplicación de escritorio, una página web, </w:t>
       </w:r>
       <w:proofErr w:type="spellStart"/>
-      <w:proofErr w:type="gramStart"/>
       <w:r>
         <w:rPr>
           <w:lang w:val="es-CO"/>
@@ -7785,14 +7770,7 @@
         <w:rPr>
           <w:lang w:val="es-CO"/>
         </w:rPr>
-        <w:t>(</w:t>
-      </w:r>
-      <w:proofErr w:type="gramEnd"/>
-      <w:r>
-        <w:rPr>
-          <w:lang w:val="es-CO"/>
-        </w:rPr>
-        <w:t>internet de las cosas) o</w:t>
+        <w:t>(internet de las cosas) o</w:t>
       </w:r>
       <w:r>
         <w:rPr>
@@ -8285,21 +8263,7 @@
         <w:rPr>
           <w:lang w:val="es-CO"/>
         </w:rPr>
-        <w:t xml:space="preserve"> </w:t>
-      </w:r>
-      <w:proofErr w:type="gramStart"/>
-      <w:r>
-        <w:rPr>
-          <w:lang w:val="es-CO"/>
-        </w:rPr>
-        <w:t>Interface</w:t>
-      </w:r>
-      <w:proofErr w:type="gramEnd"/>
-      <w:r>
-        <w:rPr>
-          <w:lang w:val="es-CO"/>
-        </w:rPr>
-        <w:t>).</w:t>
+        <w:t xml:space="preserve"> Interface).</w:t>
       </w:r>
     </w:p>
     <w:p>
@@ -9425,21 +9389,7 @@
         <w:rPr>
           <w:lang w:val="es-CO"/>
         </w:rPr>
-        <w:t xml:space="preserve"> </w:t>
-      </w:r>
-      <w:proofErr w:type="gramStart"/>
-      <w:r>
-        <w:rPr>
-          <w:lang w:val="es-CO"/>
-        </w:rPr>
-        <w:t>Interface</w:t>
-      </w:r>
-      <w:proofErr w:type="gramEnd"/>
-      <w:r>
-        <w:rPr>
-          <w:lang w:val="es-CO"/>
-        </w:rPr>
-        <w:t>).</w:t>
+        <w:t xml:space="preserve"> Interface).</w:t>
       </w:r>
     </w:p>
     <w:p>
@@ -9520,21 +9470,7 @@
         <w:rPr>
           <w:lang w:val="es-CO"/>
         </w:rPr>
-        <w:t>SPA: Aplicación de Página Única (</w:t>
-      </w:r>
-      <w:proofErr w:type="gramStart"/>
-      <w:r>
-        <w:rPr>
-          <w:lang w:val="es-CO"/>
-        </w:rPr>
-        <w:t>Single</w:t>
-      </w:r>
-      <w:proofErr w:type="gramEnd"/>
-      <w:r>
-        <w:rPr>
-          <w:lang w:val="es-CO"/>
-        </w:rPr>
-        <w:t xml:space="preserve"> Page </w:t>
+        <w:t xml:space="preserve">SPA: Aplicación de Página Única (Single Page </w:t>
       </w:r>
       <w:proofErr w:type="spellStart"/>
       <w:r>
@@ -9844,21 +9780,7 @@
         <w:rPr>
           <w:lang w:val="es-CO"/>
         </w:rPr>
-        <w:t xml:space="preserve"> Line </w:t>
-      </w:r>
-      <w:proofErr w:type="gramStart"/>
-      <w:r>
-        <w:rPr>
-          <w:lang w:val="es-CO"/>
-        </w:rPr>
-        <w:t>Interface</w:t>
-      </w:r>
-      <w:proofErr w:type="gramEnd"/>
-      <w:r>
-        <w:rPr>
-          <w:lang w:val="es-CO"/>
-        </w:rPr>
-        <w:t>).</w:t>
+        <w:t xml:space="preserve"> Line Interface).</w:t>
       </w:r>
     </w:p>
     <w:p>
@@ -11814,19 +11736,8 @@
                 <w:sz w:val="26"/>
                 <w:szCs w:val="26"/>
               </w:rPr>
-              <w:t xml:space="preserve"> </w:t>
-            </w:r>
-            <w:proofErr w:type="gramStart"/>
-            <w:r>
-              <w:rPr>
-                <w:bCs/>
-                <w:color w:val="000000"/>
-                <w:sz w:val="26"/>
-                <w:szCs w:val="26"/>
-              </w:rPr>
-              <w:t>un Ova</w:t>
-            </w:r>
-            <w:proofErr w:type="gramEnd"/>
+              <w:t xml:space="preserve"> un Ova</w:t>
+            </w:r>
           </w:p>
         </w:tc>
         <w:tc>
@@ -12441,19 +12352,8 @@
                 <w:sz w:val="26"/>
                 <w:szCs w:val="26"/>
               </w:rPr>
-              <w:t xml:space="preserve"> </w:t>
-            </w:r>
-            <w:proofErr w:type="gramStart"/>
-            <w:r>
-              <w:rPr>
-                <w:bCs/>
-                <w:color w:val="000000"/>
-                <w:sz w:val="26"/>
-                <w:szCs w:val="26"/>
-              </w:rPr>
-              <w:t>un Ova</w:t>
-            </w:r>
-            <w:proofErr w:type="gramEnd"/>
+              <w:t xml:space="preserve"> un Ova</w:t>
+            </w:r>
           </w:p>
         </w:tc>
         <w:tc>
@@ -14516,19 +14416,8 @@
                 <w:sz w:val="26"/>
                 <w:szCs w:val="26"/>
               </w:rPr>
-              <w:t xml:space="preserve"> </w:t>
-            </w:r>
-            <w:proofErr w:type="gramStart"/>
-            <w:r>
-              <w:rPr>
-                <w:bCs/>
-                <w:color w:val="000000"/>
-                <w:sz w:val="26"/>
-                <w:szCs w:val="26"/>
-              </w:rPr>
-              <w:t>un Ova</w:t>
-            </w:r>
-            <w:proofErr w:type="gramEnd"/>
+              <w:t xml:space="preserve"> un Ova</w:t>
+            </w:r>
           </w:p>
         </w:tc>
         <w:tc>
@@ -19519,7 +19408,7 @@
                 </mc:Choice>
                 <mc:Fallback>
                   <w:pict>
-                    <v:shapetype w14:anchorId="1CAA27C7" id="_x0000_t32" coordsize="21600,21600" o:spt="32" o:oned="t" path="m,l21600,21600e" filled="f">
+                    <v:shapetype w14:anchorId="56108B87" id="_x0000_t32" coordsize="21600,21600" o:spt="32" o:oned="t" path="m,l21600,21600e" filled="f">
                       <v:path arrowok="t" fillok="f" o:connecttype="none"/>
                       <o:lock v:ext="edit" shapetype="t"/>
                     </v:shapetype>
@@ -21479,7 +21368,7 @@
                 </mc:Choice>
                 <mc:Fallback>
                   <w:pict>
-                    <v:shape w14:anchorId="390D63D3" id="Conector recto de flecha 4" o:spid="_x0000_s1026" type="#_x0000_t32" style="position:absolute;margin-left:58.15pt;margin-top:51.85pt;width:43.25pt;height:.65pt;flip:y;z-index:251747328;visibility:visible;mso-wrap-style:square;mso-wrap-distance-left:9pt;mso-wrap-distance-top:0;mso-wrap-distance-right:9pt;mso-wrap-distance-bottom:0;mso-position-horizontal:absolute;mso-position-horizontal-relative:text;mso-position-vertical:absolute;mso-position-vertical-relative:text" o:gfxdata="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" strokecolor="black [3213]" strokeweight=".5pt">
+                    <v:shape w14:anchorId="5A11B696" id="Conector recto de flecha 4" o:spid="_x0000_s1026" type="#_x0000_t32" style="position:absolute;margin-left:58.15pt;margin-top:51.85pt;width:43.25pt;height:.65pt;flip:y;z-index:251747328;visibility:visible;mso-wrap-style:square;mso-wrap-distance-left:9pt;mso-wrap-distance-top:0;mso-wrap-distance-right:9pt;mso-wrap-distance-bottom:0;mso-position-horizontal:absolute;mso-position-horizontal-relative:text;mso-position-vertical:absolute;mso-position-vertical-relative:text" o:gfxdata="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" strokecolor="black [3213]" strokeweight=".5pt">
                       <v:stroke endarrow="block" joinstyle="miter"/>
                     </v:shape>
                   </w:pict>
@@ -24295,38 +24184,8 @@
           </w:p>
         </w:tc>
       </w:tr>
+      <w:bookmarkEnd w:id="12"/>
     </w:tbl>
-    <w:p>
-      <w:pPr>
-        <w:rPr>
-          <w:lang w:val="es-CO" w:eastAsia="es-MX"/>
-        </w:rPr>
-      </w:pPr>
-    </w:p>
-    <w:p>
-      <w:pPr>
-        <w:pStyle w:val="Ttulo2"/>
-        <w:rPr>
-          <w:rFonts w:eastAsia="Times New Roman"/>
-          <w:lang w:val="es-CO" w:eastAsia="es-MX"/>
-        </w:rPr>
-      </w:pPr>
-      <w:r>
-        <w:rPr>
-          <w:rFonts w:eastAsia="Times New Roman"/>
-          <w:lang w:val="es-CO" w:eastAsia="es-MX"/>
-        </w:rPr>
-        <w:t>Descripción detallada de cada caso de uso</w:t>
-      </w:r>
-      <w:bookmarkEnd w:id="12"/>
-    </w:p>
-    <w:p>
-      <w:pPr>
-        <w:rPr>
-          <w:lang w:val="es-CO"/>
-        </w:rPr>
-      </w:pPr>
-    </w:p>
     <w:p>
       <w:pPr>
         <w:keepNext/>
@@ -24343,42 +24202,6 @@
           <w:lang w:val="es-CO" w:eastAsia="es-MX"/>
         </w:rPr>
       </w:pPr>
-      <w:r>
-        <w:rPr>
-          <w:rFonts w:ascii="Times New Roman" w:eastAsia="Times New Roman" w:hAnsi="Times New Roman" w:cs="Angsana New"/>
-          <w:b/>
-          <w:bCs/>
-          <w:color w:val="53777A"/>
-          <w:sz w:val="48"/>
-          <w:szCs w:val="48"/>
-          <w:lang w:val="es-MX"/>
-        </w:rPr>
-        <w:t xml:space="preserve">CASO No. </w:t>
-      </w:r>
-      <w:r>
-        <w:rPr>
-          <w:rFonts w:ascii="Times New Roman" w:eastAsia="Times New Roman" w:hAnsi="Times New Roman" w:cs="Angsana New"/>
-          <w:b/>
-          <w:bCs/>
-          <w:color w:val="53777A"/>
-          <w:sz w:val="48"/>
-          <w:szCs w:val="48"/>
-          <w:lang w:val="es-MX"/>
-        </w:rPr>
-        <w:t>7 Valorar</w:t>
-      </w:r>
-      <w:r>
-        <w:rPr>
-          <w:rFonts w:ascii="Times New Roman" w:eastAsia="Times New Roman" w:hAnsi="Times New Roman" w:cs="Angsana New"/>
-          <w:b/>
-          <w:bCs/>
-          <w:color w:val="53777A"/>
-          <w:sz w:val="48"/>
-          <w:szCs w:val="48"/>
-          <w:lang w:val="es-MX"/>
-        </w:rPr>
-        <w:t xml:space="preserve"> Ova</w:t>
-      </w:r>
     </w:p>
     <w:tbl>
       <w:tblPr>

</xml_diff>

<commit_message>
Diagramas Entidad - Relación
Se agregaron los diagramas de Entidad - Relación, diagrama de cardinalidad y el diagrama del modelo relacional
</commit_message>
<xml_diff>
--- a/documents/Documento Técnico Software Educativo - OVA MANAGER.docx
+++ b/documents/Documento Técnico Software Educativo - OVA MANAGER.docx
@@ -75,19 +75,11 @@
           <w:lang w:val="es-CO"/>
         </w:rPr>
       </w:pPr>
-      <w:proofErr w:type="spellStart"/>
-      <w:r>
-        <w:rPr>
-          <w:lang w:val="es-CO"/>
-        </w:rPr>
-        <w:t>Keimer</w:t>
-      </w:r>
-      <w:proofErr w:type="spellEnd"/>
-      <w:r>
-        <w:rPr>
-          <w:lang w:val="es-CO"/>
-        </w:rPr>
-        <w:t xml:space="preserve"> Enrique Muñoz Mora</w:t>
+      <w:r>
+        <w:rPr>
+          <w:lang w:val="es-CO"/>
+        </w:rPr>
+        <w:t>Keimer Enrique Muñoz Mora</w:t>
       </w:r>
     </w:p>
     <w:p>
@@ -2601,7 +2593,7 @@
             <w:noProof/>
             <w:webHidden/>
           </w:rPr>
-          <w:t>36</w:t>
+          <w:t>37</w:t>
         </w:r>
         <w:r>
           <w:rPr>
@@ -2678,7 +2670,7 @@
             <w:noProof/>
             <w:webHidden/>
           </w:rPr>
-          <w:t>36</w:t>
+          <w:t>37</w:t>
         </w:r>
         <w:r>
           <w:rPr>
@@ -2776,7 +2768,7 @@
             <w:noProof/>
             <w:webHidden/>
           </w:rPr>
-          <w:t>37</w:t>
+          <w:t>38</w:t>
         </w:r>
         <w:r>
           <w:rPr>
@@ -2855,7 +2847,7 @@
             <w:noProof/>
             <w:webHidden/>
           </w:rPr>
-          <w:t>37</w:t>
+          <w:t>38</w:t>
         </w:r>
         <w:r>
           <w:rPr>
@@ -2930,7 +2922,7 @@
             <w:noProof/>
             <w:webHidden/>
           </w:rPr>
-          <w:t>37</w:t>
+          <w:t>38</w:t>
         </w:r>
         <w:r>
           <w:rPr>
@@ -3005,7 +2997,7 @@
             <w:noProof/>
             <w:webHidden/>
           </w:rPr>
-          <w:t>37</w:t>
+          <w:t>38</w:t>
         </w:r>
         <w:r>
           <w:rPr>
@@ -3080,7 +3072,7 @@
             <w:noProof/>
             <w:webHidden/>
           </w:rPr>
-          <w:t>37</w:t>
+          <w:t>38</w:t>
         </w:r>
         <w:r>
           <w:rPr>
@@ -3159,7 +3151,7 @@
             <w:noProof/>
             <w:webHidden/>
           </w:rPr>
-          <w:t>37</w:t>
+          <w:t>38</w:t>
         </w:r>
         <w:r>
           <w:rPr>
@@ -3234,7 +3226,7 @@
             <w:noProof/>
             <w:webHidden/>
           </w:rPr>
-          <w:t>37</w:t>
+          <w:t>38</w:t>
         </w:r>
         <w:r>
           <w:rPr>
@@ -3309,7 +3301,7 @@
             <w:noProof/>
             <w:webHidden/>
           </w:rPr>
-          <w:t>37</w:t>
+          <w:t>38</w:t>
         </w:r>
         <w:r>
           <w:rPr>
@@ -3384,7 +3376,7 @@
             <w:noProof/>
             <w:webHidden/>
           </w:rPr>
-          <w:t>37</w:t>
+          <w:t>38</w:t>
         </w:r>
         <w:r>
           <w:rPr>
@@ -3463,7 +3455,7 @@
             <w:noProof/>
             <w:webHidden/>
           </w:rPr>
-          <w:t>37</w:t>
+          <w:t>38</w:t>
         </w:r>
         <w:r>
           <w:rPr>
@@ -3538,7 +3530,7 @@
             <w:noProof/>
             <w:webHidden/>
           </w:rPr>
-          <w:t>37</w:t>
+          <w:t>38</w:t>
         </w:r>
         <w:r>
           <w:rPr>
@@ -3613,7 +3605,7 @@
             <w:noProof/>
             <w:webHidden/>
           </w:rPr>
-          <w:t>37</w:t>
+          <w:t>38</w:t>
         </w:r>
         <w:r>
           <w:rPr>
@@ -3688,7 +3680,7 @@
             <w:noProof/>
             <w:webHidden/>
           </w:rPr>
-          <w:t>38</w:t>
+          <w:t>39</w:t>
         </w:r>
         <w:r>
           <w:rPr>
@@ -3767,7 +3759,7 @@
             <w:noProof/>
             <w:webHidden/>
           </w:rPr>
-          <w:t>38</w:t>
+          <w:t>39</w:t>
         </w:r>
         <w:r>
           <w:rPr>
@@ -3842,7 +3834,7 @@
             <w:noProof/>
             <w:webHidden/>
           </w:rPr>
-          <w:t>38</w:t>
+          <w:t>39</w:t>
         </w:r>
         <w:r>
           <w:rPr>
@@ -3917,7 +3909,7 @@
             <w:noProof/>
             <w:webHidden/>
           </w:rPr>
-          <w:t>38</w:t>
+          <w:t>39</w:t>
         </w:r>
         <w:r>
           <w:rPr>
@@ -3992,7 +3984,7 @@
             <w:noProof/>
             <w:webHidden/>
           </w:rPr>
-          <w:t>38</w:t>
+          <w:t>39</w:t>
         </w:r>
         <w:r>
           <w:rPr>
@@ -4067,7 +4059,7 @@
             <w:noProof/>
             <w:webHidden/>
           </w:rPr>
-          <w:t>38</w:t>
+          <w:t>39</w:t>
         </w:r>
         <w:r>
           <w:rPr>
@@ -4146,7 +4138,7 @@
             <w:noProof/>
             <w:webHidden/>
           </w:rPr>
-          <w:t>38</w:t>
+          <w:t>39</w:t>
         </w:r>
         <w:r>
           <w:rPr>
@@ -4221,7 +4213,7 @@
             <w:noProof/>
             <w:webHidden/>
           </w:rPr>
-          <w:t>38</w:t>
+          <w:t>39</w:t>
         </w:r>
         <w:r>
           <w:rPr>
@@ -4296,7 +4288,7 @@
             <w:noProof/>
             <w:webHidden/>
           </w:rPr>
-          <w:t>38</w:t>
+          <w:t>39</w:t>
         </w:r>
         <w:r>
           <w:rPr>
@@ -4371,7 +4363,7 @@
             <w:noProof/>
             <w:webHidden/>
           </w:rPr>
-          <w:t>38</w:t>
+          <w:t>39</w:t>
         </w:r>
         <w:r>
           <w:rPr>
@@ -4450,7 +4442,7 @@
             <w:noProof/>
             <w:webHidden/>
           </w:rPr>
-          <w:t>38</w:t>
+          <w:t>39</w:t>
         </w:r>
         <w:r>
           <w:rPr>
@@ -4525,7 +4517,7 @@
             <w:noProof/>
             <w:webHidden/>
           </w:rPr>
-          <w:t>38</w:t>
+          <w:t>39</w:t>
         </w:r>
         <w:r>
           <w:rPr>
@@ -4600,7 +4592,7 @@
             <w:noProof/>
             <w:webHidden/>
           </w:rPr>
-          <w:t>39</w:t>
+          <w:t>40</w:t>
         </w:r>
         <w:r>
           <w:rPr>
@@ -4675,7 +4667,7 @@
             <w:noProof/>
             <w:webHidden/>
           </w:rPr>
-          <w:t>39</w:t>
+          <w:t>40</w:t>
         </w:r>
         <w:r>
           <w:rPr>
@@ -4773,7 +4765,7 @@
             <w:noProof/>
             <w:webHidden/>
           </w:rPr>
-          <w:t>40</w:t>
+          <w:t>41</w:t>
         </w:r>
         <w:r>
           <w:rPr>
@@ -4852,7 +4844,7 @@
             <w:noProof/>
             <w:webHidden/>
           </w:rPr>
-          <w:t>40</w:t>
+          <w:t>41</w:t>
         </w:r>
         <w:r>
           <w:rPr>
@@ -4927,7 +4919,7 @@
             <w:noProof/>
             <w:webHidden/>
           </w:rPr>
-          <w:t>40</w:t>
+          <w:t>41</w:t>
         </w:r>
         <w:r>
           <w:rPr>
@@ -5002,7 +4994,7 @@
             <w:noProof/>
             <w:webHidden/>
           </w:rPr>
-          <w:t>40</w:t>
+          <w:t>41</w:t>
         </w:r>
         <w:r>
           <w:rPr>
@@ -5077,7 +5069,7 @@
             <w:noProof/>
             <w:webHidden/>
           </w:rPr>
-          <w:t>40</w:t>
+          <w:t>41</w:t>
         </w:r>
         <w:r>
           <w:rPr>
@@ -5156,7 +5148,7 @@
             <w:noProof/>
             <w:webHidden/>
           </w:rPr>
-          <w:t>40</w:t>
+          <w:t>41</w:t>
         </w:r>
         <w:r>
           <w:rPr>
@@ -5231,7 +5223,7 @@
             <w:noProof/>
             <w:webHidden/>
           </w:rPr>
-          <w:t>40</w:t>
+          <w:t>41</w:t>
         </w:r>
         <w:r>
           <w:rPr>
@@ -5306,7 +5298,7 @@
             <w:noProof/>
             <w:webHidden/>
           </w:rPr>
-          <w:t>40</w:t>
+          <w:t>41</w:t>
         </w:r>
         <w:r>
           <w:rPr>
@@ -5381,7 +5373,7 @@
             <w:noProof/>
             <w:webHidden/>
           </w:rPr>
-          <w:t>40</w:t>
+          <w:t>41</w:t>
         </w:r>
         <w:r>
           <w:rPr>
@@ -5460,7 +5452,7 @@
             <w:noProof/>
             <w:webHidden/>
           </w:rPr>
-          <w:t>40</w:t>
+          <w:t>41</w:t>
         </w:r>
         <w:r>
           <w:rPr>
@@ -5535,7 +5527,7 @@
             <w:noProof/>
             <w:webHidden/>
           </w:rPr>
-          <w:t>40</w:t>
+          <w:t>41</w:t>
         </w:r>
         <w:r>
           <w:rPr>
@@ -5610,7 +5602,7 @@
             <w:noProof/>
             <w:webHidden/>
           </w:rPr>
-          <w:t>40</w:t>
+          <w:t>41</w:t>
         </w:r>
         <w:r>
           <w:rPr>
@@ -5685,7 +5677,7 @@
             <w:noProof/>
             <w:webHidden/>
           </w:rPr>
-          <w:t>41</w:t>
+          <w:t>42</w:t>
         </w:r>
         <w:r>
           <w:rPr>
@@ -5764,7 +5756,7 @@
             <w:noProof/>
             <w:webHidden/>
           </w:rPr>
-          <w:t>41</w:t>
+          <w:t>42</w:t>
         </w:r>
         <w:r>
           <w:rPr>
@@ -5839,7 +5831,7 @@
             <w:noProof/>
             <w:webHidden/>
           </w:rPr>
-          <w:t>41</w:t>
+          <w:t>42</w:t>
         </w:r>
         <w:r>
           <w:rPr>
@@ -5914,7 +5906,7 @@
             <w:noProof/>
             <w:webHidden/>
           </w:rPr>
-          <w:t>41</w:t>
+          <w:t>42</w:t>
         </w:r>
         <w:r>
           <w:rPr>
@@ -5989,7 +5981,7 @@
             <w:noProof/>
             <w:webHidden/>
           </w:rPr>
-          <w:t>41</w:t>
+          <w:t>42</w:t>
         </w:r>
         <w:r>
           <w:rPr>
@@ -6068,7 +6060,7 @@
             <w:noProof/>
             <w:webHidden/>
           </w:rPr>
-          <w:t>41</w:t>
+          <w:t>42</w:t>
         </w:r>
         <w:r>
           <w:rPr>
@@ -6143,7 +6135,7 @@
             <w:noProof/>
             <w:webHidden/>
           </w:rPr>
-          <w:t>41</w:t>
+          <w:t>42</w:t>
         </w:r>
         <w:r>
           <w:rPr>
@@ -6218,7 +6210,7 @@
             <w:noProof/>
             <w:webHidden/>
           </w:rPr>
-          <w:t>41</w:t>
+          <w:t>42</w:t>
         </w:r>
         <w:r>
           <w:rPr>
@@ -6293,7 +6285,7 @@
             <w:noProof/>
             <w:webHidden/>
           </w:rPr>
-          <w:t>41</w:t>
+          <w:t>42</w:t>
         </w:r>
         <w:r>
           <w:rPr>
@@ -6372,7 +6364,7 @@
             <w:noProof/>
             <w:webHidden/>
           </w:rPr>
-          <w:t>41</w:t>
+          <w:t>42</w:t>
         </w:r>
         <w:r>
           <w:rPr>
@@ -6447,7 +6439,7 @@
             <w:noProof/>
             <w:webHidden/>
           </w:rPr>
-          <w:t>41</w:t>
+          <w:t>42</w:t>
         </w:r>
         <w:r>
           <w:rPr>
@@ -6522,7 +6514,7 @@
             <w:noProof/>
             <w:webHidden/>
           </w:rPr>
-          <w:t>41</w:t>
+          <w:t>42</w:t>
         </w:r>
         <w:r>
           <w:rPr>
@@ -6597,7 +6589,7 @@
             <w:noProof/>
             <w:webHidden/>
           </w:rPr>
-          <w:t>42</w:t>
+          <w:t>43</w:t>
         </w:r>
         <w:r>
           <w:rPr>
@@ -6676,7 +6668,7 @@
             <w:noProof/>
             <w:webHidden/>
           </w:rPr>
-          <w:t>42</w:t>
+          <w:t>43</w:t>
         </w:r>
         <w:r>
           <w:rPr>
@@ -6751,7 +6743,7 @@
             <w:noProof/>
             <w:webHidden/>
           </w:rPr>
-          <w:t>42</w:t>
+          <w:t>43</w:t>
         </w:r>
         <w:r>
           <w:rPr>
@@ -6826,7 +6818,7 @@
             <w:noProof/>
             <w:webHidden/>
           </w:rPr>
-          <w:t>42</w:t>
+          <w:t>43</w:t>
         </w:r>
         <w:r>
           <w:rPr>
@@ -6905,7 +6897,7 @@
             <w:noProof/>
             <w:webHidden/>
           </w:rPr>
-          <w:t>42</w:t>
+          <w:t>43</w:t>
         </w:r>
         <w:r>
           <w:rPr>
@@ -6980,7 +6972,7 @@
             <w:noProof/>
             <w:webHidden/>
           </w:rPr>
-          <w:t>42</w:t>
+          <w:t>43</w:t>
         </w:r>
         <w:r>
           <w:rPr>
@@ -7055,7 +7047,7 @@
             <w:noProof/>
             <w:webHidden/>
           </w:rPr>
-          <w:t>42</w:t>
+          <w:t>43</w:t>
         </w:r>
         <w:r>
           <w:rPr>
@@ -11717,7 +11709,7 @@
               <mc:AlternateContent>
                 <mc:Choice Requires="wpg">
                   <w:drawing>
-                    <wp:anchor distT="0" distB="0" distL="114300" distR="114300" simplePos="0" relativeHeight="251725824" behindDoc="0" locked="0" layoutInCell="1" allowOverlap="1" wp14:anchorId="0BAB2846" wp14:editId="460312CA">
+                    <wp:anchor distT="0" distB="0" distL="114300" distR="114300" simplePos="0" relativeHeight="251725824" behindDoc="0" locked="0" layoutInCell="1" allowOverlap="1" wp14:anchorId="0BAB2846" wp14:editId="2B9B3D51">
                       <wp:simplePos x="0" y="0"/>
                       <wp:positionH relativeFrom="column">
                         <wp:posOffset>857794</wp:posOffset>
@@ -14195,7 +14187,7 @@
                 <w:lang w:val="es-CO" w:eastAsia="es-MX"/>
               </w:rPr>
               <w:drawing>
-                <wp:anchor distT="0" distB="0" distL="114300" distR="114300" simplePos="0" relativeHeight="251730944" behindDoc="0" locked="0" layoutInCell="1" allowOverlap="1" wp14:anchorId="7FEF3CFD" wp14:editId="70C16315">
+                <wp:anchor distT="0" distB="0" distL="114300" distR="114300" simplePos="0" relativeHeight="251730944" behindDoc="0" locked="0" layoutInCell="1" allowOverlap="1" wp14:anchorId="7FEF3CFD" wp14:editId="0B0A779B">
                   <wp:simplePos x="0" y="0"/>
                   <wp:positionH relativeFrom="column">
                     <wp:posOffset>1506930</wp:posOffset>
@@ -20864,7 +20856,7 @@
                 <w:szCs w:val="24"/>
               </w:rPr>
               <w:drawing>
-                <wp:anchor distT="0" distB="0" distL="114300" distR="114300" simplePos="0" relativeHeight="251742208" behindDoc="0" locked="0" layoutInCell="1" allowOverlap="1" wp14:anchorId="4C250757" wp14:editId="1F1481B9">
+                <wp:anchor distT="0" distB="0" distL="114300" distR="114300" simplePos="0" relativeHeight="251742208" behindDoc="0" locked="0" layoutInCell="1" allowOverlap="1" wp14:anchorId="4C250757" wp14:editId="1C0BC828">
                   <wp:simplePos x="0" y="0"/>
                   <wp:positionH relativeFrom="column">
                     <wp:posOffset>1332454</wp:posOffset>
@@ -34670,60 +34662,6 @@
     </w:p>
     <w:p>
       <w:pPr>
-        <w:rPr>
-          <w:rFonts w:cstheme="minorHAnsi"/>
-          <w:lang w:val="es-CO" w:eastAsia="es-MX"/>
-        </w:rPr>
-      </w:pPr>
-    </w:p>
-    <w:p>
-      <w:pPr>
-        <w:rPr>
-          <w:rFonts w:cstheme="minorHAnsi"/>
-          <w:lang w:val="es-CO" w:eastAsia="es-MX"/>
-        </w:rPr>
-      </w:pPr>
-    </w:p>
-    <w:p>
-      <w:pPr>
-        <w:rPr>
-          <w:rFonts w:cstheme="minorHAnsi"/>
-          <w:lang w:val="es-CO" w:eastAsia="es-MX"/>
-        </w:rPr>
-      </w:pPr>
-    </w:p>
-    <w:p>
-      <w:pPr>
-        <w:rPr>
-          <w:rFonts w:cstheme="minorHAnsi"/>
-          <w:lang w:val="es-CO" w:eastAsia="es-MX"/>
-        </w:rPr>
-      </w:pPr>
-    </w:p>
-    <w:p>
-      <w:pPr>
-        <w:rPr>
-          <w:lang w:val="es-CO" w:eastAsia="es-MX"/>
-        </w:rPr>
-      </w:pPr>
-      <w:r>
-        <w:rPr>
-          <w:lang w:val="es-CO" w:eastAsia="es-MX"/>
-        </w:rPr>
-        <w:t xml:space="preserve"> </w:t>
-      </w:r>
-    </w:p>
-    <w:p>
-      <w:pPr>
-        <w:rPr>
-          <w:sz w:val="26"/>
-          <w:szCs w:val="26"/>
-          <w:lang w:val="es-CO" w:eastAsia="es-MX"/>
-        </w:rPr>
-      </w:pPr>
-    </w:p>
-    <w:p>
-      <w:pPr>
         <w:pStyle w:val="Ttulo2"/>
         <w:rPr>
           <w:rFonts w:eastAsia="Times New Roman"/>
@@ -34731,20 +34669,452 @@
         </w:rPr>
       </w:pPr>
       <w:bookmarkStart w:id="24" w:name="_Toc148193319"/>
-      <w:r>
+    </w:p>
+    <w:p>
+      <w:pPr>
+        <w:pStyle w:val="Ttulo2"/>
         <w:rPr>
           <w:rFonts w:eastAsia="Times New Roman"/>
           <w:lang w:val="es-CO" w:eastAsia="es-MX"/>
         </w:rPr>
-        <w:lastRenderedPageBreak/>
-        <w:t>Diagrama de Entidad-Relación</w:t>
-      </w:r>
+      </w:pPr>
+    </w:p>
+    <w:p>
+      <w:pPr>
+        <w:pStyle w:val="Ttulo2"/>
+        <w:rPr>
+          <w:rFonts w:eastAsia="Times New Roman"/>
+          <w:lang w:val="es-CO" w:eastAsia="es-MX"/>
+        </w:rPr>
+      </w:pPr>
+    </w:p>
+    <w:p>
+      <w:pPr>
+        <w:pStyle w:val="Ttulo2"/>
+        <w:rPr>
+          <w:rFonts w:eastAsia="Times New Roman"/>
+          <w:lang w:val="es-CO" w:eastAsia="es-MX"/>
+        </w:rPr>
+      </w:pPr>
+    </w:p>
+    <w:p>
+      <w:pPr>
+        <w:pStyle w:val="Ttulo2"/>
+        <w:rPr>
+          <w:rFonts w:eastAsia="Times New Roman"/>
+          <w:lang w:val="es-CO" w:eastAsia="es-MX"/>
+        </w:rPr>
+      </w:pPr>
+    </w:p>
+    <w:p>
+      <w:pPr>
+        <w:pStyle w:val="Ttulo2"/>
+        <w:rPr>
+          <w:rFonts w:eastAsia="Times New Roman"/>
+          <w:lang w:val="es-CO" w:eastAsia="es-MX"/>
+        </w:rPr>
+      </w:pPr>
+    </w:p>
+    <w:p>
+      <w:pPr>
+        <w:rPr>
+          <w:lang w:val="es-CO" w:eastAsia="es-MX"/>
+        </w:rPr>
+      </w:pPr>
+    </w:p>
+    <w:p>
+      <w:pPr>
+        <w:rPr>
+          <w:lang w:val="es-CO" w:eastAsia="es-MX"/>
+        </w:rPr>
+      </w:pPr>
+    </w:p>
+    <w:p>
+      <w:pPr>
+        <w:rPr>
+          <w:lang w:val="es-CO" w:eastAsia="es-MX"/>
+        </w:rPr>
+      </w:pPr>
+    </w:p>
+    <w:p>
+      <w:pPr>
+        <w:rPr>
+          <w:b/>
+          <w:bCs/>
+          <w:lang w:val="es-CO" w:eastAsia="es-MX"/>
+        </w:rPr>
+      </w:pPr>
+    </w:p>
+    <w:p>
+      <w:pPr>
+        <w:rPr>
+          <w:b/>
+          <w:bCs/>
+          <w:lang w:val="es-CO" w:eastAsia="es-MX"/>
+        </w:rPr>
+      </w:pPr>
+      <w:r>
+        <w:rPr>
+          <w:noProof/>
+          <w:lang w:val="es-CO" w:eastAsia="es-MX"/>
+        </w:rPr>
+        <w:drawing>
+          <wp:anchor distT="0" distB="0" distL="114300" distR="114300" simplePos="0" relativeHeight="251752448" behindDoc="0" locked="0" layoutInCell="1" allowOverlap="1" wp14:anchorId="4B31ED81" wp14:editId="1B654F8F">
+            <wp:simplePos x="0" y="0"/>
+            <wp:positionH relativeFrom="margin">
+              <wp:posOffset>-555625</wp:posOffset>
+            </wp:positionH>
+            <wp:positionV relativeFrom="paragraph">
+              <wp:posOffset>321310</wp:posOffset>
+            </wp:positionV>
+            <wp:extent cx="7058025" cy="2581275"/>
+            <wp:effectExtent l="0" t="0" r="9525" b="9525"/>
+            <wp:wrapTopAndBottom/>
+            <wp:docPr id="151405492" name="Imagen 1" descr="Diagrama&#10;&#10;Descripción generada automáticamente"/>
+            <wp:cNvGraphicFramePr>
+              <a:graphicFrameLocks xmlns:a="http://schemas.openxmlformats.org/drawingml/2006/main" noChangeAspect="1"/>
+            </wp:cNvGraphicFramePr>
+            <a:graphic xmlns:a="http://schemas.openxmlformats.org/drawingml/2006/main">
+              <a:graphicData uri="http://schemas.openxmlformats.org/drawingml/2006/picture">
+                <pic:pic xmlns:pic="http://schemas.openxmlformats.org/drawingml/2006/picture">
+                  <pic:nvPicPr>
+                    <pic:cNvPr id="151405492" name="Imagen 1" descr="Diagrama&#10;&#10;Descripción generada automáticamente"/>
+                    <pic:cNvPicPr/>
+                  </pic:nvPicPr>
+                  <pic:blipFill rotWithShape="1">
+                    <a:blip r:embed="rId36" cstate="print">
+                      <a:extLst>
+                        <a:ext uri="{28A0092B-C50C-407E-A947-70E740481C1C}">
+                          <a14:useLocalDpi xmlns:a14="http://schemas.microsoft.com/office/drawing/2010/main" val="0"/>
+                        </a:ext>
+                      </a:extLst>
+                    </a:blip>
+                    <a:srcRect l="325" t="19938" r="-325" b="15046"/>
+                    <a:stretch/>
+                  </pic:blipFill>
+                  <pic:spPr bwMode="auto">
+                    <a:xfrm>
+                      <a:off x="0" y="0"/>
+                      <a:ext cx="7058025" cy="2581275"/>
+                    </a:xfrm>
+                    <a:prstGeom prst="rect">
+                      <a:avLst/>
+                    </a:prstGeom>
+                    <a:ln>
+                      <a:noFill/>
+                    </a:ln>
+                    <a:extLst>
+                      <a:ext uri="{53640926-AAD7-44D8-BBD7-CCE9431645EC}">
+                        <a14:shadowObscured xmlns:a14="http://schemas.microsoft.com/office/drawing/2010/main"/>
+                      </a:ext>
+                    </a:extLst>
+                  </pic:spPr>
+                </pic:pic>
+              </a:graphicData>
+            </a:graphic>
+            <wp14:sizeRelH relativeFrom="margin">
+              <wp14:pctWidth>0</wp14:pctWidth>
+            </wp14:sizeRelH>
+            <wp14:sizeRelV relativeFrom="margin">
+              <wp14:pctHeight>0</wp14:pctHeight>
+            </wp14:sizeRelV>
+          </wp:anchor>
+        </w:drawing>
+      </w:r>
+      <w:r>
+        <w:rPr>
+          <w:b/>
+          <w:bCs/>
+          <w:lang w:val="es-CO" w:eastAsia="es-MX"/>
+        </w:rPr>
+        <w:t>DIAGRAMA ENTIDAD RELACIÓN</w:t>
+      </w:r>
+    </w:p>
+    <w:p>
+      <w:pPr>
+        <w:pStyle w:val="Ttulo2"/>
+        <w:rPr>
+          <w:rFonts w:eastAsia="Times New Roman"/>
+          <w:lang w:val="es-CO" w:eastAsia="es-MX"/>
+        </w:rPr>
+      </w:pPr>
       <w:bookmarkStart w:id="25" w:name="_Toc148193322"/>
       <w:bookmarkEnd w:id="23"/>
       <w:bookmarkEnd w:id="24"/>
     </w:p>
     <w:p>
       <w:pPr>
+        <w:rPr>
+          <w:b/>
+          <w:bCs/>
+          <w:lang w:val="es-CO" w:eastAsia="es-MX"/>
+        </w:rPr>
+      </w:pPr>
+    </w:p>
+    <w:p>
+      <w:pPr>
+        <w:rPr>
+          <w:b/>
+          <w:bCs/>
+          <w:lang w:val="es-CO" w:eastAsia="es-MX"/>
+        </w:rPr>
+      </w:pPr>
+    </w:p>
+    <w:p>
+      <w:pPr>
+        <w:rPr>
+          <w:b/>
+          <w:bCs/>
+          <w:lang w:val="es-CO" w:eastAsia="es-MX"/>
+        </w:rPr>
+      </w:pPr>
+    </w:p>
+    <w:p>
+      <w:pPr>
+        <w:rPr>
+          <w:b/>
+          <w:bCs/>
+          <w:lang w:val="es-CO" w:eastAsia="es-MX"/>
+        </w:rPr>
+      </w:pPr>
+      <w:r>
+        <w:rPr>
+          <w:noProof/>
+          <w:lang w:val="es-CO" w:eastAsia="es-MX"/>
+        </w:rPr>
+        <w:drawing>
+          <wp:anchor distT="0" distB="0" distL="114300" distR="114300" simplePos="0" relativeHeight="251751424" behindDoc="0" locked="0" layoutInCell="1" allowOverlap="1" wp14:anchorId="4DEBE6DB" wp14:editId="18A9DE65">
+            <wp:simplePos x="0" y="0"/>
+            <wp:positionH relativeFrom="margin">
+              <wp:posOffset>-412115</wp:posOffset>
+            </wp:positionH>
+            <wp:positionV relativeFrom="paragraph">
+              <wp:posOffset>418465</wp:posOffset>
+            </wp:positionV>
+            <wp:extent cx="6941820" cy="3905250"/>
+            <wp:effectExtent l="0" t="0" r="0" b="0"/>
+            <wp:wrapTopAndBottom/>
+            <wp:docPr id="2110538666" name="Imagen 3" descr="Diagrama&#10;&#10;Descripción generada automáticamente"/>
+            <wp:cNvGraphicFramePr>
+              <a:graphicFrameLocks xmlns:a="http://schemas.openxmlformats.org/drawingml/2006/main" noChangeAspect="1"/>
+            </wp:cNvGraphicFramePr>
+            <a:graphic xmlns:a="http://schemas.openxmlformats.org/drawingml/2006/main">
+              <a:graphicData uri="http://schemas.openxmlformats.org/drawingml/2006/picture">
+                <pic:pic xmlns:pic="http://schemas.openxmlformats.org/drawingml/2006/picture">
+                  <pic:nvPicPr>
+                    <pic:cNvPr id="2110538666" name="Imagen 3" descr="Diagrama&#10;&#10;Descripción generada automáticamente"/>
+                    <pic:cNvPicPr/>
+                  </pic:nvPicPr>
+                  <pic:blipFill>
+                    <a:blip r:embed="rId37" cstate="print">
+                      <a:extLst>
+                        <a:ext uri="{28A0092B-C50C-407E-A947-70E740481C1C}">
+                          <a14:useLocalDpi xmlns:a14="http://schemas.microsoft.com/office/drawing/2010/main" val="0"/>
+                        </a:ext>
+                      </a:extLst>
+                    </a:blip>
+                    <a:stretch>
+                      <a:fillRect/>
+                    </a:stretch>
+                  </pic:blipFill>
+                  <pic:spPr>
+                    <a:xfrm>
+                      <a:off x="0" y="0"/>
+                      <a:ext cx="6941820" cy="3905250"/>
+                    </a:xfrm>
+                    <a:prstGeom prst="rect">
+                      <a:avLst/>
+                    </a:prstGeom>
+                  </pic:spPr>
+                </pic:pic>
+              </a:graphicData>
+            </a:graphic>
+            <wp14:sizeRelH relativeFrom="margin">
+              <wp14:pctWidth>0</wp14:pctWidth>
+            </wp14:sizeRelH>
+            <wp14:sizeRelV relativeFrom="margin">
+              <wp14:pctHeight>0</wp14:pctHeight>
+            </wp14:sizeRelV>
+          </wp:anchor>
+        </w:drawing>
+      </w:r>
+      <w:r>
+        <w:rPr>
+          <w:b/>
+          <w:bCs/>
+          <w:lang w:val="es-CO" w:eastAsia="es-MX"/>
+        </w:rPr>
+        <w:t>DIAGRAMA CARDINALIDAD</w:t>
+      </w:r>
+    </w:p>
+    <w:p>
+      <w:pPr>
+        <w:rPr>
+          <w:noProof/>
+          <w:lang w:val="es-CO" w:eastAsia="es-MX"/>
+        </w:rPr>
+      </w:pPr>
+    </w:p>
+    <w:p>
+      <w:pPr>
+        <w:rPr>
+          <w:noProof/>
+          <w:lang w:val="es-CO" w:eastAsia="es-MX"/>
+        </w:rPr>
+      </w:pPr>
+    </w:p>
+    <w:p>
+      <w:pPr>
+        <w:tabs>
+          <w:tab w:val="left" w:pos="1155"/>
+        </w:tabs>
+        <w:rPr>
+          <w:b/>
+          <w:bCs/>
+          <w:lang w:val="es-CO" w:eastAsia="es-MX"/>
+        </w:rPr>
+      </w:pPr>
+      <w:r>
+        <w:rPr>
+          <w:noProof/>
+          <w:lang w:val="es-CO" w:eastAsia="es-MX"/>
+        </w:rPr>
+        <w:drawing>
+          <wp:anchor distT="0" distB="0" distL="114300" distR="114300" simplePos="0" relativeHeight="251753472" behindDoc="0" locked="0" layoutInCell="1" allowOverlap="1" wp14:anchorId="7450C83D" wp14:editId="2697790E">
+            <wp:simplePos x="0" y="0"/>
+            <wp:positionH relativeFrom="margin">
+              <wp:posOffset>-821690</wp:posOffset>
+            </wp:positionH>
+            <wp:positionV relativeFrom="paragraph">
+              <wp:posOffset>445770</wp:posOffset>
+            </wp:positionV>
+            <wp:extent cx="7179945" cy="4038600"/>
+            <wp:effectExtent l="0" t="0" r="1905" b="0"/>
+            <wp:wrapTopAndBottom/>
+            <wp:docPr id="1282809574" name="Imagen 1"/>
+            <wp:cNvGraphicFramePr>
+              <a:graphicFrameLocks xmlns:a="http://schemas.openxmlformats.org/drawingml/2006/main" noChangeAspect="1"/>
+            </wp:cNvGraphicFramePr>
+            <a:graphic xmlns:a="http://schemas.openxmlformats.org/drawingml/2006/main">
+              <a:graphicData uri="http://schemas.openxmlformats.org/drawingml/2006/picture">
+                <pic:pic xmlns:pic="http://schemas.openxmlformats.org/drawingml/2006/picture">
+                  <pic:nvPicPr>
+                    <pic:cNvPr id="1282809574" name="Imagen 1282809574"/>
+                    <pic:cNvPicPr/>
+                  </pic:nvPicPr>
+                  <pic:blipFill>
+                    <a:blip r:embed="rId38" cstate="print">
+                      <a:extLst>
+                        <a:ext uri="{28A0092B-C50C-407E-A947-70E740481C1C}">
+                          <a14:useLocalDpi xmlns:a14="http://schemas.microsoft.com/office/drawing/2010/main" val="0"/>
+                        </a:ext>
+                      </a:extLst>
+                    </a:blip>
+                    <a:stretch>
+                      <a:fillRect/>
+                    </a:stretch>
+                  </pic:blipFill>
+                  <pic:spPr>
+                    <a:xfrm>
+                      <a:off x="0" y="0"/>
+                      <a:ext cx="7179945" cy="4038600"/>
+                    </a:xfrm>
+                    <a:prstGeom prst="rect">
+                      <a:avLst/>
+                    </a:prstGeom>
+                  </pic:spPr>
+                </pic:pic>
+              </a:graphicData>
+            </a:graphic>
+            <wp14:sizeRelH relativeFrom="margin">
+              <wp14:pctWidth>0</wp14:pctWidth>
+            </wp14:sizeRelH>
+            <wp14:sizeRelV relativeFrom="margin">
+              <wp14:pctHeight>0</wp14:pctHeight>
+            </wp14:sizeRelV>
+          </wp:anchor>
+        </w:drawing>
+      </w:r>
+      <w:r>
+        <w:rPr>
+          <w:lang w:val="es-CO" w:eastAsia="es-MX"/>
+        </w:rPr>
+        <w:tab/>
+      </w:r>
+      <w:r>
+        <w:rPr>
+          <w:b/>
+          <w:bCs/>
+          <w:lang w:val="es-CO" w:eastAsia="es-MX"/>
+        </w:rPr>
+        <w:t>DIAGRAMA</w:t>
+      </w:r>
+      <w:r>
+        <w:rPr>
+          <w:lang w:val="es-CO" w:eastAsia="es-MX"/>
+        </w:rPr>
+        <w:t xml:space="preserve"> </w:t>
+      </w:r>
+      <w:r>
+        <w:rPr>
+          <w:b/>
+          <w:bCs/>
+          <w:lang w:val="es-CO" w:eastAsia="es-MX"/>
+        </w:rPr>
+        <w:t>MODELO RELACIONAL</w:t>
+      </w:r>
+    </w:p>
+    <w:p>
+      <w:pPr>
+        <w:rPr>
+          <w:lang w:val="es-CO" w:eastAsia="es-MX"/>
+        </w:rPr>
+      </w:pPr>
+    </w:p>
+    <w:p>
+      <w:pPr>
+        <w:rPr>
+          <w:lang w:val="es-CO" w:eastAsia="es-MX"/>
+        </w:rPr>
+      </w:pPr>
+    </w:p>
+    <w:p>
+      <w:pPr>
+        <w:rPr>
+          <w:lang w:val="es-CO" w:eastAsia="es-MX"/>
+        </w:rPr>
+      </w:pPr>
+    </w:p>
+    <w:p>
+      <w:pPr>
+        <w:rPr>
+          <w:lang w:val="es-CO" w:eastAsia="es-MX"/>
+        </w:rPr>
+      </w:pPr>
+    </w:p>
+    <w:p>
+      <w:pPr>
+        <w:rPr>
+          <w:lang w:val="es-CO" w:eastAsia="es-MX"/>
+        </w:rPr>
+      </w:pPr>
+    </w:p>
+    <w:p>
+      <w:pPr>
+        <w:rPr>
+          <w:lang w:val="es-CO" w:eastAsia="es-MX"/>
+        </w:rPr>
+      </w:pPr>
+    </w:p>
+    <w:p>
+      <w:pPr>
+        <w:rPr>
+          <w:lang w:val="es-CO" w:eastAsia="es-MX"/>
+        </w:rPr>
+      </w:pPr>
+    </w:p>
+    <w:p>
+      <w:pPr>
         <w:pStyle w:val="Ttulo1"/>
         <w:rPr>
           <w:rFonts w:eastAsia="Times New Roman"/>
@@ -36434,8 +36804,8 @@
       <w:bookmarkEnd w:id="84"/>
     </w:p>
     <w:sectPr>
-      <w:footerReference w:type="default" r:id="rId36"/>
-      <w:headerReference w:type="first" r:id="rId37"/>
+      <w:footerReference w:type="default" r:id="rId39"/>
+      <w:headerReference w:type="first" r:id="rId40"/>
       <w:pgSz w:w="11907" w:h="16839"/>
       <w:pgMar w:top="1267" w:right="1339" w:bottom="1339" w:left="1339" w:header="720" w:footer="720" w:gutter="0"/>
       <w:cols w:space="720"/>

</xml_diff>

<commit_message>
Schemas Ovas - Usarios
Se añadio el schemas de ovas y usarios
</commit_message>
<xml_diff>
--- a/documents/Documento Técnico Software Educativo - OVA MANAGER.docx
+++ b/documents/Documento Técnico Software Educativo - OVA MANAGER.docx
@@ -2622,7 +2622,7 @@
             <w:noProof/>
             <w:webHidden/>
           </w:rPr>
-          <w:t>38</w:t>
+          <w:t>41</w:t>
         </w:r>
         <w:r>
           <w:rPr>
@@ -2699,7 +2699,7 @@
             <w:noProof/>
             <w:webHidden/>
           </w:rPr>
-          <w:t>38</w:t>
+          <w:t>41</w:t>
         </w:r>
         <w:r>
           <w:rPr>
@@ -2797,7 +2797,7 @@
             <w:noProof/>
             <w:webHidden/>
           </w:rPr>
-          <w:t>39</w:t>
+          <w:t>42</w:t>
         </w:r>
         <w:r>
           <w:rPr>
@@ -2876,7 +2876,7 @@
             <w:noProof/>
             <w:webHidden/>
           </w:rPr>
-          <w:t>39</w:t>
+          <w:t>42</w:t>
         </w:r>
         <w:r>
           <w:rPr>
@@ -2951,7 +2951,7 @@
             <w:noProof/>
             <w:webHidden/>
           </w:rPr>
-          <w:t>39</w:t>
+          <w:t>42</w:t>
         </w:r>
         <w:r>
           <w:rPr>
@@ -3026,7 +3026,7 @@
             <w:noProof/>
             <w:webHidden/>
           </w:rPr>
-          <w:t>39</w:t>
+          <w:t>42</w:t>
         </w:r>
         <w:r>
           <w:rPr>
@@ -3101,7 +3101,7 @@
             <w:noProof/>
             <w:webHidden/>
           </w:rPr>
-          <w:t>39</w:t>
+          <w:t>42</w:t>
         </w:r>
         <w:r>
           <w:rPr>
@@ -3180,7 +3180,7 @@
             <w:noProof/>
             <w:webHidden/>
           </w:rPr>
-          <w:t>39</w:t>
+          <w:t>42</w:t>
         </w:r>
         <w:r>
           <w:rPr>
@@ -3255,7 +3255,7 @@
             <w:noProof/>
             <w:webHidden/>
           </w:rPr>
-          <w:t>39</w:t>
+          <w:t>42</w:t>
         </w:r>
         <w:r>
           <w:rPr>
@@ -3330,7 +3330,7 @@
             <w:noProof/>
             <w:webHidden/>
           </w:rPr>
-          <w:t>39</w:t>
+          <w:t>42</w:t>
         </w:r>
         <w:r>
           <w:rPr>
@@ -3405,7 +3405,7 @@
             <w:noProof/>
             <w:webHidden/>
           </w:rPr>
-          <w:t>39</w:t>
+          <w:t>42</w:t>
         </w:r>
         <w:r>
           <w:rPr>
@@ -3484,7 +3484,7 @@
             <w:noProof/>
             <w:webHidden/>
           </w:rPr>
-          <w:t>39</w:t>
+          <w:t>42</w:t>
         </w:r>
         <w:r>
           <w:rPr>
@@ -3559,7 +3559,7 @@
             <w:noProof/>
             <w:webHidden/>
           </w:rPr>
-          <w:t>39</w:t>
+          <w:t>42</w:t>
         </w:r>
         <w:r>
           <w:rPr>
@@ -3634,7 +3634,7 @@
             <w:noProof/>
             <w:webHidden/>
           </w:rPr>
-          <w:t>39</w:t>
+          <w:t>42</w:t>
         </w:r>
         <w:r>
           <w:rPr>
@@ -3709,7 +3709,7 @@
             <w:noProof/>
             <w:webHidden/>
           </w:rPr>
-          <w:t>40</w:t>
+          <w:t>43</w:t>
         </w:r>
         <w:r>
           <w:rPr>
@@ -3788,7 +3788,7 @@
             <w:noProof/>
             <w:webHidden/>
           </w:rPr>
-          <w:t>40</w:t>
+          <w:t>43</w:t>
         </w:r>
         <w:r>
           <w:rPr>
@@ -3863,7 +3863,7 @@
             <w:noProof/>
             <w:webHidden/>
           </w:rPr>
-          <w:t>40</w:t>
+          <w:t>43</w:t>
         </w:r>
         <w:r>
           <w:rPr>
@@ -3938,7 +3938,7 @@
             <w:noProof/>
             <w:webHidden/>
           </w:rPr>
-          <w:t>40</w:t>
+          <w:t>43</w:t>
         </w:r>
         <w:r>
           <w:rPr>
@@ -4013,7 +4013,7 @@
             <w:noProof/>
             <w:webHidden/>
           </w:rPr>
-          <w:t>40</w:t>
+          <w:t>43</w:t>
         </w:r>
         <w:r>
           <w:rPr>
@@ -4088,7 +4088,7 @@
             <w:noProof/>
             <w:webHidden/>
           </w:rPr>
-          <w:t>40</w:t>
+          <w:t>43</w:t>
         </w:r>
         <w:r>
           <w:rPr>
@@ -4167,7 +4167,7 @@
             <w:noProof/>
             <w:webHidden/>
           </w:rPr>
-          <w:t>40</w:t>
+          <w:t>43</w:t>
         </w:r>
         <w:r>
           <w:rPr>
@@ -4242,7 +4242,7 @@
             <w:noProof/>
             <w:webHidden/>
           </w:rPr>
-          <w:t>40</w:t>
+          <w:t>43</w:t>
         </w:r>
         <w:r>
           <w:rPr>
@@ -4317,7 +4317,7 @@
             <w:noProof/>
             <w:webHidden/>
           </w:rPr>
-          <w:t>40</w:t>
+          <w:t>43</w:t>
         </w:r>
         <w:r>
           <w:rPr>
@@ -4392,7 +4392,7 @@
             <w:noProof/>
             <w:webHidden/>
           </w:rPr>
-          <w:t>40</w:t>
+          <w:t>43</w:t>
         </w:r>
         <w:r>
           <w:rPr>
@@ -4471,7 +4471,7 @@
             <w:noProof/>
             <w:webHidden/>
           </w:rPr>
-          <w:t>40</w:t>
+          <w:t>43</w:t>
         </w:r>
         <w:r>
           <w:rPr>
@@ -4546,7 +4546,7 @@
             <w:noProof/>
             <w:webHidden/>
           </w:rPr>
-          <w:t>40</w:t>
+          <w:t>43</w:t>
         </w:r>
         <w:r>
           <w:rPr>
@@ -4621,7 +4621,7 @@
             <w:noProof/>
             <w:webHidden/>
           </w:rPr>
-          <w:t>41</w:t>
+          <w:t>44</w:t>
         </w:r>
         <w:r>
           <w:rPr>
@@ -4696,7 +4696,7 @@
             <w:noProof/>
             <w:webHidden/>
           </w:rPr>
-          <w:t>41</w:t>
+          <w:t>44</w:t>
         </w:r>
         <w:r>
           <w:rPr>
@@ -4794,7 +4794,7 @@
             <w:noProof/>
             <w:webHidden/>
           </w:rPr>
-          <w:t>42</w:t>
+          <w:t>45</w:t>
         </w:r>
         <w:r>
           <w:rPr>
@@ -4873,7 +4873,7 @@
             <w:noProof/>
             <w:webHidden/>
           </w:rPr>
-          <w:t>42</w:t>
+          <w:t>45</w:t>
         </w:r>
         <w:r>
           <w:rPr>
@@ -4948,7 +4948,7 @@
             <w:noProof/>
             <w:webHidden/>
           </w:rPr>
-          <w:t>42</w:t>
+          <w:t>45</w:t>
         </w:r>
         <w:r>
           <w:rPr>
@@ -5023,7 +5023,7 @@
             <w:noProof/>
             <w:webHidden/>
           </w:rPr>
-          <w:t>42</w:t>
+          <w:t>45</w:t>
         </w:r>
         <w:r>
           <w:rPr>
@@ -5098,7 +5098,7 @@
             <w:noProof/>
             <w:webHidden/>
           </w:rPr>
-          <w:t>42</w:t>
+          <w:t>45</w:t>
         </w:r>
         <w:r>
           <w:rPr>
@@ -5177,7 +5177,7 @@
             <w:noProof/>
             <w:webHidden/>
           </w:rPr>
-          <w:t>42</w:t>
+          <w:t>45</w:t>
         </w:r>
         <w:r>
           <w:rPr>
@@ -5252,7 +5252,7 @@
             <w:noProof/>
             <w:webHidden/>
           </w:rPr>
-          <w:t>42</w:t>
+          <w:t>45</w:t>
         </w:r>
         <w:r>
           <w:rPr>
@@ -5327,7 +5327,7 @@
             <w:noProof/>
             <w:webHidden/>
           </w:rPr>
-          <w:t>42</w:t>
+          <w:t>45</w:t>
         </w:r>
         <w:r>
           <w:rPr>
@@ -5402,7 +5402,7 @@
             <w:noProof/>
             <w:webHidden/>
           </w:rPr>
-          <w:t>42</w:t>
+          <w:t>45</w:t>
         </w:r>
         <w:r>
           <w:rPr>
@@ -5481,7 +5481,7 @@
             <w:noProof/>
             <w:webHidden/>
           </w:rPr>
-          <w:t>42</w:t>
+          <w:t>45</w:t>
         </w:r>
         <w:r>
           <w:rPr>
@@ -5556,7 +5556,7 @@
             <w:noProof/>
             <w:webHidden/>
           </w:rPr>
-          <w:t>42</w:t>
+          <w:t>45</w:t>
         </w:r>
         <w:r>
           <w:rPr>
@@ -5631,7 +5631,7 @@
             <w:noProof/>
             <w:webHidden/>
           </w:rPr>
-          <w:t>42</w:t>
+          <w:t>45</w:t>
         </w:r>
         <w:r>
           <w:rPr>
@@ -5706,7 +5706,7 @@
             <w:noProof/>
             <w:webHidden/>
           </w:rPr>
-          <w:t>43</w:t>
+          <w:t>46</w:t>
         </w:r>
         <w:r>
           <w:rPr>
@@ -5785,7 +5785,7 @@
             <w:noProof/>
             <w:webHidden/>
           </w:rPr>
-          <w:t>43</w:t>
+          <w:t>46</w:t>
         </w:r>
         <w:r>
           <w:rPr>
@@ -5860,7 +5860,7 @@
             <w:noProof/>
             <w:webHidden/>
           </w:rPr>
-          <w:t>43</w:t>
+          <w:t>46</w:t>
         </w:r>
         <w:r>
           <w:rPr>
@@ -5935,7 +5935,7 @@
             <w:noProof/>
             <w:webHidden/>
           </w:rPr>
-          <w:t>43</w:t>
+          <w:t>46</w:t>
         </w:r>
         <w:r>
           <w:rPr>
@@ -6010,7 +6010,7 @@
             <w:noProof/>
             <w:webHidden/>
           </w:rPr>
-          <w:t>43</w:t>
+          <w:t>46</w:t>
         </w:r>
         <w:r>
           <w:rPr>
@@ -6089,7 +6089,7 @@
             <w:noProof/>
             <w:webHidden/>
           </w:rPr>
-          <w:t>43</w:t>
+          <w:t>46</w:t>
         </w:r>
         <w:r>
           <w:rPr>
@@ -6164,7 +6164,7 @@
             <w:noProof/>
             <w:webHidden/>
           </w:rPr>
-          <w:t>43</w:t>
+          <w:t>46</w:t>
         </w:r>
         <w:r>
           <w:rPr>
@@ -6239,7 +6239,7 @@
             <w:noProof/>
             <w:webHidden/>
           </w:rPr>
-          <w:t>43</w:t>
+          <w:t>46</w:t>
         </w:r>
         <w:r>
           <w:rPr>
@@ -6314,7 +6314,7 @@
             <w:noProof/>
             <w:webHidden/>
           </w:rPr>
-          <w:t>43</w:t>
+          <w:t>46</w:t>
         </w:r>
         <w:r>
           <w:rPr>
@@ -6393,7 +6393,7 @@
             <w:noProof/>
             <w:webHidden/>
           </w:rPr>
-          <w:t>43</w:t>
+          <w:t>46</w:t>
         </w:r>
         <w:r>
           <w:rPr>
@@ -6468,7 +6468,7 @@
             <w:noProof/>
             <w:webHidden/>
           </w:rPr>
-          <w:t>43</w:t>
+          <w:t>46</w:t>
         </w:r>
         <w:r>
           <w:rPr>
@@ -6543,7 +6543,7 @@
             <w:noProof/>
             <w:webHidden/>
           </w:rPr>
-          <w:t>43</w:t>
+          <w:t>46</w:t>
         </w:r>
         <w:r>
           <w:rPr>
@@ -6618,7 +6618,7 @@
             <w:noProof/>
             <w:webHidden/>
           </w:rPr>
-          <w:t>44</w:t>
+          <w:t>47</w:t>
         </w:r>
         <w:r>
           <w:rPr>
@@ -6697,7 +6697,7 @@
             <w:noProof/>
             <w:webHidden/>
           </w:rPr>
-          <w:t>44</w:t>
+          <w:t>47</w:t>
         </w:r>
         <w:r>
           <w:rPr>
@@ -6772,7 +6772,7 @@
             <w:noProof/>
             <w:webHidden/>
           </w:rPr>
-          <w:t>44</w:t>
+          <w:t>47</w:t>
         </w:r>
         <w:r>
           <w:rPr>
@@ -6847,7 +6847,7 @@
             <w:noProof/>
             <w:webHidden/>
           </w:rPr>
-          <w:t>44</w:t>
+          <w:t>47</w:t>
         </w:r>
         <w:r>
           <w:rPr>
@@ -6926,7 +6926,7 @@
             <w:noProof/>
             <w:webHidden/>
           </w:rPr>
-          <w:t>44</w:t>
+          <w:t>47</w:t>
         </w:r>
         <w:r>
           <w:rPr>
@@ -7001,7 +7001,7 @@
             <w:noProof/>
             <w:webHidden/>
           </w:rPr>
-          <w:t>44</w:t>
+          <w:t>47</w:t>
         </w:r>
         <w:r>
           <w:rPr>
@@ -7076,7 +7076,7 @@
             <w:noProof/>
             <w:webHidden/>
           </w:rPr>
-          <w:t>44</w:t>
+          <w:t>47</w:t>
         </w:r>
         <w:r>
           <w:rPr>
@@ -34620,20 +34620,28 @@
     <w:p>
       <w:pPr>
         <w:rPr>
-          <w:lang w:val="es-CO" w:eastAsia="es-MX"/>
-        </w:rPr>
-      </w:pPr>
-      <w:bookmarkStart w:id="26" w:name="_GoBack"/>
-      <w:r>
-        <w:rPr>
           <w:noProof/>
           <w:lang w:eastAsia="en-US"/>
         </w:rPr>
+      </w:pPr>
+    </w:p>
+    <w:p>
+      <w:pPr>
+        <w:rPr>
+          <w:noProof/>
+          <w:lang w:eastAsia="en-US"/>
+        </w:rPr>
+      </w:pPr>
+      <w:r>
+        <w:rPr>
+          <w:noProof/>
+          <w:lang w:eastAsia="en-US"/>
+        </w:rPr>
         <w:lastRenderedPageBreak/>
         <w:drawing>
-          <wp:inline distT="0" distB="0" distL="0" distR="0" wp14:anchorId="23FDFAD9" wp14:editId="43C5C8C3">
-            <wp:extent cx="5860415" cy="3296285"/>
-            <wp:effectExtent l="0" t="0" r="6985" b="0"/>
+          <wp:inline distT="0" distB="0" distL="0" distR="0" wp14:anchorId="23FDFAD9" wp14:editId="3CD2F814">
+            <wp:extent cx="5810250" cy="6957557"/>
+            <wp:effectExtent l="0" t="0" r="0" b="0"/>
             <wp:docPr id="16" name="Imagen 16"/>
             <wp:cNvGraphicFramePr>
               <a:graphicFrameLocks xmlns:a="http://schemas.openxmlformats.org/drawingml/2006/main" noChangeAspect="1"/>
@@ -34645,26 +34653,33 @@
                     <pic:cNvPr id="16" name="10.png"/>
                     <pic:cNvPicPr/>
                   </pic:nvPicPr>
-                  <pic:blipFill>
-                    <a:blip r:embed="rId42" cstate="print">
+                  <pic:blipFill rotWithShape="1">
+                    <a:blip r:embed="rId42">
                       <a:extLst>
                         <a:ext uri="{28A0092B-C50C-407E-A947-70E740481C1C}">
                           <a14:useLocalDpi xmlns:a14="http://schemas.microsoft.com/office/drawing/2010/main" val="0"/>
                         </a:ext>
                       </a:extLst>
                     </a:blip>
-                    <a:stretch>
-                      <a:fillRect/>
-                    </a:stretch>
+                    <a:srcRect r="53028"/>
+                    <a:stretch/>
                   </pic:blipFill>
-                  <pic:spPr>
+                  <pic:spPr bwMode="auto">
                     <a:xfrm>
                       <a:off x="0" y="0"/>
-                      <a:ext cx="5860415" cy="3296285"/>
+                      <a:ext cx="5823543" cy="6973475"/>
                     </a:xfrm>
                     <a:prstGeom prst="rect">
                       <a:avLst/>
                     </a:prstGeom>
+                    <a:ln>
+                      <a:noFill/>
+                    </a:ln>
+                    <a:extLst>
+                      <a:ext uri="{53640926-AAD7-44D8-BBD7-CCE9431645EC}">
+                        <a14:shadowObscured xmlns:a14="http://schemas.microsoft.com/office/drawing/2010/main"/>
+                      </a:ext>
+                    </a:extLst>
                   </pic:spPr>
                 </pic:pic>
               </a:graphicData>
@@ -34672,16 +34687,23 @@
           </wp:inline>
         </w:drawing>
       </w:r>
-      <w:bookmarkEnd w:id="26"/>
+    </w:p>
+    <w:p>
+      <w:pPr>
+        <w:rPr>
+          <w:lang w:val="es-CO" w:eastAsia="es-MX"/>
+        </w:rPr>
+      </w:pPr>
       <w:r>
         <w:rPr>
           <w:noProof/>
           <w:lang w:eastAsia="en-US"/>
         </w:rPr>
+        <w:lastRenderedPageBreak/>
         <w:drawing>
-          <wp:inline distT="0" distB="0" distL="0" distR="0" wp14:anchorId="5FD005D1" wp14:editId="2BBFAEDE">
-            <wp:extent cx="5860415" cy="3296285"/>
-            <wp:effectExtent l="0" t="0" r="6985" b="0"/>
+          <wp:inline distT="0" distB="0" distL="0" distR="0" wp14:anchorId="5FD005D1" wp14:editId="306E5FFA">
+            <wp:extent cx="6061962" cy="3752850"/>
+            <wp:effectExtent l="0" t="0" r="0" b="0"/>
             <wp:docPr id="17" name="Imagen 17"/>
             <wp:cNvGraphicFramePr>
               <a:graphicFrameLocks xmlns:a="http://schemas.openxmlformats.org/drawingml/2006/main" noChangeAspect="1"/>
@@ -34693,7 +34715,7 @@
                     <pic:cNvPr id="17" name="11.png"/>
                     <pic:cNvPicPr/>
                   </pic:nvPicPr>
-                  <pic:blipFill>
+                  <pic:blipFill rotWithShape="1">
                     <a:blip r:embed="rId43" cstate="print">
                       <a:extLst>
                         <a:ext uri="{28A0092B-C50C-407E-A947-70E740481C1C}">
@@ -34701,18 +34723,25 @@
                         </a:ext>
                       </a:extLst>
                     </a:blip>
-                    <a:stretch>
-                      <a:fillRect/>
-                    </a:stretch>
+                    <a:srcRect r="9145"/>
+                    <a:stretch/>
                   </pic:blipFill>
-                  <pic:spPr>
+                  <pic:spPr bwMode="auto">
                     <a:xfrm>
                       <a:off x="0" y="0"/>
-                      <a:ext cx="5860415" cy="3296285"/>
+                      <a:ext cx="6065461" cy="3755016"/>
                     </a:xfrm>
                     <a:prstGeom prst="rect">
                       <a:avLst/>
                     </a:prstGeom>
+                    <a:ln>
+                      <a:noFill/>
+                    </a:ln>
+                    <a:extLst>
+                      <a:ext uri="{53640926-AAD7-44D8-BBD7-CCE9431645EC}">
+                        <a14:shadowObscured xmlns:a14="http://schemas.microsoft.com/office/drawing/2010/main"/>
+                      </a:ext>
+                    </a:extLst>
                   </pic:spPr>
                 </pic:pic>
               </a:graphicData>
@@ -34750,6 +34779,71 @@
     </w:p>
     <w:p>
       <w:pPr>
+        <w:rPr>
+          <w:lang w:val="es-CO" w:eastAsia="es-MX"/>
+        </w:rPr>
+      </w:pPr>
+    </w:p>
+    <w:p>
+      <w:pPr>
+        <w:rPr>
+          <w:lang w:val="es-CO" w:eastAsia="es-MX"/>
+        </w:rPr>
+      </w:pPr>
+    </w:p>
+    <w:p>
+      <w:pPr>
+        <w:rPr>
+          <w:lang w:val="es-CO" w:eastAsia="es-MX"/>
+        </w:rPr>
+      </w:pPr>
+    </w:p>
+    <w:p>
+      <w:pPr>
+        <w:rPr>
+          <w:lang w:val="es-CO" w:eastAsia="es-MX"/>
+        </w:rPr>
+      </w:pPr>
+    </w:p>
+    <w:p>
+      <w:pPr>
+        <w:rPr>
+          <w:lang w:val="es-CO" w:eastAsia="es-MX"/>
+        </w:rPr>
+      </w:pPr>
+    </w:p>
+    <w:p>
+      <w:pPr>
+        <w:rPr>
+          <w:lang w:val="es-CO" w:eastAsia="es-MX"/>
+        </w:rPr>
+      </w:pPr>
+    </w:p>
+    <w:p>
+      <w:pPr>
+        <w:rPr>
+          <w:lang w:val="es-CO" w:eastAsia="es-MX"/>
+        </w:rPr>
+      </w:pPr>
+    </w:p>
+    <w:p>
+      <w:pPr>
+        <w:rPr>
+          <w:lang w:val="es-CO" w:eastAsia="es-MX"/>
+        </w:rPr>
+      </w:pPr>
+    </w:p>
+    <w:p>
+      <w:pPr>
+        <w:rPr>
+          <w:lang w:val="es-CO" w:eastAsia="es-MX"/>
+        </w:rPr>
+      </w:pPr>
+      <w:bookmarkStart w:id="26" w:name="_GoBack"/>
+      <w:bookmarkEnd w:id="26"/>
+    </w:p>
+    <w:p>
+      <w:pPr>
         <w:pStyle w:val="Ttulo1"/>
         <w:rPr>
           <w:rFonts w:eastAsia="Times New Roman"/>
@@ -34761,6 +34855,7 @@
           <w:rFonts w:eastAsia="Times New Roman"/>
           <w:lang w:val="es-CO" w:eastAsia="es-MX"/>
         </w:rPr>
+        <w:lastRenderedPageBreak/>
         <w:t>Anexos (si es necesario)</w:t>
       </w:r>
       <w:bookmarkEnd w:id="25"/>
@@ -36308,7 +36403,7 @@
           <w:rPr>
             <w:noProof/>
           </w:rPr>
-          <w:t>40</w:t>
+          <w:t>41</w:t>
         </w:r>
         <w:r>
           <w:rPr>
@@ -42306,7 +42401,7 @@
 </file>
 
 <file path=customXml/itemProps4.xml><?xml version="1.0" encoding="utf-8"?>
-<ds:datastoreItem xmlns:ds="http://schemas.openxmlformats.org/officeDocument/2006/customXml" ds:itemID="{BEF10236-2351-4A51-816B-5F1205239FCC}">
+<ds:datastoreItem xmlns:ds="http://schemas.openxmlformats.org/officeDocument/2006/customXml" ds:itemID="{7806DEC0-C825-4DD5-8DFC-B8C2BA3052C5}">
   <ds:schemaRefs>
     <ds:schemaRef ds:uri="http://schemas.openxmlformats.org/officeDocument/2006/bibliography"/>
   </ds:schemaRefs>

</xml_diff>